<commit_message>
Finalized website, added photos to website
</commit_message>
<xml_diff>
--- a/TeamPeak_IIT_A2.docx
+++ b/TeamPeak_IIT_A2.docx
@@ -186,7 +186,13 @@
         <w:t xml:space="preserve"> • </w:t>
       </w:r>
       <w:r>
-        <w:t>s3741333</w:t>
+        <w:rPr>
+          <w:lang w:val="en-US"/>
+        </w:rPr>
+        <w:t>S</w:t>
+      </w:r>
+      <w:r>
+        <w:t>3741333</w:t>
       </w:r>
     </w:p>
     <w:p>
@@ -233,13 +239,6 @@
     </w:p>
     <w:p>
       <w:pPr>
-        <w:rPr>
-          <w:lang w:val="vi-VN"/>
-        </w:rPr>
-      </w:pPr>
-    </w:p>
-    <w:p>
-      <w:pPr>
         <w:spacing w:line="360" w:lineRule="auto"/>
         <w:rPr>
           <w:b/>
@@ -306,6 +305,7 @@
         <w:rPr>
           <w:b/>
           <w:bCs/>
+          <w:noProof/>
           <w:color w:val="44546A" w:themeColor="text2"/>
           <w:sz w:val="28"/>
           <w:szCs w:val="28"/>
@@ -415,29 +415,22 @@
       <w:r>
         <w:tab/>
       </w:r>
-      <w:r>
-        <w:fldChar w:fldCharType="begin"/>
-      </w:r>
-      <w:r>
-        <w:instrText xml:space="preserve"> HYPERLINK "https://s3800978.github.io/intro_to_it_asgmt1/" </w:instrText>
-      </w:r>
-      <w:r>
-        <w:fldChar w:fldCharType="separate"/>
-      </w:r>
-      <w:r>
-        <w:rPr>
-          <w:rStyle w:val="Hyperlink"/>
-          <w:rFonts w:eastAsiaTheme="majorEastAsia"/>
-        </w:rPr>
-        <w:t>View profile</w:t>
-      </w:r>
-      <w:r>
-        <w:fldChar w:fldCharType="end"/>
-      </w:r>
-    </w:p>
-    <w:p>
-      <w:pPr>
-        <w:spacing w:line="360" w:lineRule="auto"/>
+      <w:hyperlink r:id="rId9" w:history="1">
+        <w:r>
+          <w:rPr>
+            <w:rStyle w:val="Hyperlink"/>
+            <w:rFonts w:eastAsiaTheme="majorEastAsia"/>
+          </w:rPr>
+          <w:t>View profile</w:t>
+        </w:r>
+      </w:hyperlink>
+    </w:p>
+    <w:p>
+      <w:pPr>
+        <w:spacing w:line="360" w:lineRule="auto"/>
+        <w:rPr>
+          <w:lang w:val="en-US"/>
+        </w:rPr>
         <w:sectPr>
           <w:type w:val="continuous"/>
           <w:pgSz w:w="12240" w:h="15840"/>
@@ -458,47 +451,44 @@
         <w:t xml:space="preserve"> </w:t>
       </w:r>
       <w:r>
-        <w:t xml:space="preserve">So far, I have been learning UIUX design for 2 </w:t>
-      </w:r>
-    </w:p>
-    <w:p>
-      <w:pPr>
-        <w:spacing w:line="360" w:lineRule="auto"/>
-        <w:rPr>
-          <w:lang w:val="en-US"/>
-        </w:rPr>
-      </w:pPr>
-      <w:r>
-        <w:rPr>
-          <w:lang w:val="en-US"/>
-        </w:rPr>
-        <w:t>months</w:t>
-      </w:r>
-      <w:r>
-        <w:t xml:space="preserve">. </w:t>
-      </w:r>
-      <w:r>
-        <w:rPr>
-          <w:lang w:val="en-US"/>
-        </w:rPr>
-        <w:t>With</w:t>
-      </w:r>
-      <w:r>
-        <w:t xml:space="preserve"> coding and IT skills that I will learn here at RMIT, I hope to be a capable IT professional</w:t>
-      </w:r>
-      <w:r>
-        <w:rPr>
-          <w:lang w:val="en-US"/>
-        </w:rPr>
-        <w:t>.</w:t>
-      </w:r>
-    </w:p>
-    <w:p>
-      <w:pPr>
-        <w:spacing w:line="360" w:lineRule="auto"/>
-        <w:rPr>
-          <w:lang w:val="en-US"/>
-        </w:rPr>
+        <w:t xml:space="preserve">So far, I have been learning UIUX design </w:t>
+      </w:r>
+      <w:r>
+        <w:rPr>
+          <w:lang w:val="en-US"/>
+        </w:rPr>
+        <w:t>for 2 months</w:t>
+      </w:r>
+      <w:r>
+        <w:rPr>
+          <w:lang w:val="en-US"/>
+        </w:rPr>
+        <w:t>. With coding and IT skills that I will learn here at RMIT, I hope to be a capable IT professional.</w:t>
+      </w:r>
+    </w:p>
+    <w:p>
+      <w:pPr>
+        <w:spacing w:line="360" w:lineRule="auto"/>
+        <w:rPr>
+          <w:lang w:val="en-US"/>
+        </w:rPr>
+      </w:pPr>
+    </w:p>
+    <w:p>
+      <w:pPr>
+        <w:spacing w:line="360" w:lineRule="auto"/>
+        <w:rPr>
+          <w:lang w:val="en-US"/>
+        </w:rPr>
+        <w:sectPr>
+          <w:type w:val="continuous"/>
+          <w:pgSz w:w="12240" w:h="15840"/>
+          <w:pgMar w:top="1440" w:right="1440" w:bottom="1440" w:left="1440" w:header="708" w:footer="708" w:gutter="0"/>
+          <w:pgNumType w:start="0"/>
+          <w:cols w:num="3" w:space="708"/>
+          <w:titlePg/>
+          <w:docGrid w:linePitch="360"/>
+        </w:sectPr>
       </w:pPr>
     </w:p>
     <w:p>
@@ -517,6 +507,9 @@
         <w:spacing w:after="180" w:line="360" w:lineRule="auto"/>
       </w:pPr>
       <w:r>
+        <w:rPr>
+          <w:noProof/>
+        </w:rPr>
         <w:drawing>
           <wp:anchor distT="0" distB="0" distL="114300" distR="114300" simplePos="0" relativeHeight="251659264" behindDoc="1" locked="0" layoutInCell="1" allowOverlap="1" wp14:anchorId="7A14A0C5" wp14:editId="291FB011">
             <wp:simplePos x="0" y="0"/>
@@ -551,7 +544,7 @@
                     </pic:cNvPicPr>
                   </pic:nvPicPr>
                   <pic:blipFill>
-                    <a:blip r:embed="rId9" cstate="print">
+                    <a:blip r:embed="rId10" cstate="print">
                       <a:extLst>
                         <a:ext uri="{28A0092B-C50C-407E-A947-70E740481C1C}">
                           <a14:useLocalDpi xmlns:a14="http://schemas.microsoft.com/office/drawing/2010/main" val="0"/>
@@ -625,7 +618,7 @@
           <w:sz w:val="28"/>
           <w:szCs w:val="28"/>
         </w:rPr>
-        <w:t xml:space="preserve"> </w:t>
+        <w:t xml:space="preserve"> S3847581</w:t>
       </w:r>
       <w:r>
         <w:rPr>
@@ -635,19 +628,9 @@
           <w:sz w:val="28"/>
           <w:szCs w:val="28"/>
         </w:rPr>
-        <w:t>S3847581</w:t>
-      </w:r>
-      <w:r>
-        <w:rPr>
-          <w:b/>
-          <w:bCs/>
-          <w:color w:val="44546A" w:themeColor="text2"/>
-          <w:sz w:val="28"/>
-          <w:szCs w:val="28"/>
-        </w:rPr>
         <w:tab/>
       </w:r>
-      <w:hyperlink r:id="rId10" w:history="1">
+      <w:hyperlink r:id="rId11" w:history="1">
         <w:r>
           <w:rPr>
             <w:rStyle w:val="Hyperlink"/>
@@ -662,33 +645,8 @@
         <w:spacing w:line="360" w:lineRule="auto"/>
       </w:pPr>
       <w:r>
-        <w:t xml:space="preserve">Hi! My name is Taesung Yoon. I am 20 years old. My personal email address is </w:t>
-      </w:r>
-      <w:hyperlink r:id="rId11" w:history="1">
-        <w:r>
-          <w:rPr>
-            <w:rStyle w:val="Hyperlink"/>
-          </w:rPr>
-          <w:t>dbsxotjdaos@gmail.com</w:t>
-        </w:r>
-      </w:hyperlink>
-      <w:r>
-        <w:t>.</w:t>
-      </w:r>
-      <w:r>
-        <w:rPr>
-          <w:lang w:val="en-US"/>
-        </w:rPr>
-        <w:t xml:space="preserve"> </w:t>
-      </w:r>
-      <w:r>
-        <w:t>I'm from Korea and I can speak Korean and English. My hubby in this days is doing workout in the gym, cooking, and playing games. Also, I have one cat and her name is "Porori". I got her name from cartoon.</w:t>
-      </w:r>
-    </w:p>
-    <w:p>
-      <w:pPr>
-        <w:spacing w:line="360" w:lineRule="auto"/>
-      </w:pPr>
+        <w:t>Hi! My name is Taesung Yoon. I am 20 years old. My personal email address is dbsxotjdaos@gmail.com. I'm from Korea and I can speak Korean and English. My hubby these days is doing workout in the gym, cooking, and playing games. Also, I have one cat and her name is "Porori". I got her name from a cartoon.</w:t>
+      </w:r>
     </w:p>
     <w:p>
       <w:pPr>
@@ -703,6 +661,9 @@
         <w:spacing w:after="180" w:line="360" w:lineRule="auto"/>
       </w:pPr>
       <w:r>
+        <w:rPr>
+          <w:noProof/>
+        </w:rPr>
         <w:drawing>
           <wp:anchor distT="0" distB="0" distL="114300" distR="114300" simplePos="0" relativeHeight="251660288" behindDoc="1" locked="0" layoutInCell="1" allowOverlap="1" wp14:anchorId="71AA5749" wp14:editId="2AED5709">
             <wp:simplePos x="0" y="0"/>
@@ -830,27 +791,21 @@
         <w:spacing w:line="360" w:lineRule="auto"/>
       </w:pPr>
       <w:r>
-        <w:t xml:space="preserve">My name is Jae Jun Kim, my email address is </w:t>
-      </w:r>
-      <w:hyperlink r:id="rId14" w:history="1">
-        <w:r>
-          <w:rPr>
-            <w:rStyle w:val="Hyperlink"/>
-          </w:rPr>
-          <w:t>s3741333@rmit.edu.vn</w:t>
-        </w:r>
-      </w:hyperlink>
-      <w:r>
-        <w:t xml:space="preserve">. First of all, I am from Republic of Korea thus, I speak Korean and English as well. Normally, most Korean are polite when they meet people because they do not like to have a bad effect on other people and </w:t>
-      </w:r>
-      <w:r>
-        <w:lastRenderedPageBreak/>
-        <w:t xml:space="preserve">it is a kind of Korean culture. My hobbies are listening to music and handle a computer. </w:t>
-      </w:r>
-    </w:p>
-    <w:p>
-      <w:pPr>
-        <w:spacing w:line="360" w:lineRule="auto"/>
+        <w:t>My name is Jae Jun Kim, my email address is s3741333@rmit.edu.vn. First of all, I am from the Republic of Korea thus, I speak Korean and English as well. Normally, most Korean are polite when they meet people because they do not like to have a bad effect on other people and it is a kind of Korean culture. My hobbies are listening to music and using a computer.</w:t>
+      </w:r>
+    </w:p>
+    <w:p>
+      <w:pPr>
+        <w:spacing w:line="360" w:lineRule="auto"/>
+      </w:pPr>
+    </w:p>
+    <w:p>
+      <w:pPr>
+        <w:spacing w:line="360" w:lineRule="auto"/>
+        <w:rPr>
+          <w:rFonts w:ascii="Roboto" w:hAnsi="Roboto"/>
+          <w:color w:val="212529"/>
+        </w:rPr>
         <w:sectPr>
           <w:type w:val="continuous"/>
           <w:pgSz w:w="12240" w:h="15840"/>
@@ -861,20 +816,7 @@
           <w:docGrid w:linePitch="360"/>
         </w:sectPr>
       </w:pPr>
-    </w:p>
-    <w:p>
-      <w:pPr>
-        <w:spacing w:line="360" w:lineRule="auto"/>
-      </w:pPr>
-    </w:p>
-    <w:p>
-      <w:pPr>
-        <w:spacing w:line="360" w:lineRule="auto"/>
-      </w:pPr>
-    </w:p>
-    <w:p>
-      <w:pPr>
-        <w:spacing w:line="360" w:lineRule="auto"/>
+      <w:r>
         <w:rPr>
           <w:b/>
           <w:color w:val="44546A" w:themeColor="text2"/>
@@ -882,23 +824,29 @@
           <w:szCs w:val="40"/>
           <w:lang w:val="en-US"/>
         </w:rPr>
-        <w:sectPr>
-          <w:type w:val="continuous"/>
-          <w:pgSz w:w="12240" w:h="15840"/>
-          <w:pgMar w:top="1440" w:right="1440" w:bottom="1440" w:left="1440" w:header="708" w:footer="708" w:gutter="0"/>
-          <w:pgNumType w:start="0"/>
-          <w:cols w:num="3" w:space="708"/>
-          <w:titlePg/>
-          <w:docGrid w:linePitch="360"/>
-        </w:sectPr>
-      </w:pPr>
-    </w:p>
-    <w:p>
-      <w:pPr>
-        <w:spacing w:line="360" w:lineRule="auto"/>
-        <w:rPr>
-          <w:rFonts w:ascii="Roboto" w:hAnsi="Roboto"/>
-          <w:color w:val="212529"/>
+        <w:lastRenderedPageBreak/>
+        <w:t>Team Profil</w:t>
+      </w:r>
+      <w:r>
+        <w:rPr>
+          <w:b/>
+          <w:color w:val="44546A" w:themeColor="text2"/>
+          <w:sz w:val="36"/>
+          <w:szCs w:val="40"/>
+          <w:lang w:val="en-US"/>
+        </w:rPr>
+        <w:t>e</w:t>
+      </w:r>
+    </w:p>
+    <w:p>
+      <w:pPr>
+        <w:spacing w:line="360" w:lineRule="auto"/>
+        <w:rPr>
+          <w:b/>
+          <w:bCs/>
+          <w:color w:val="44546A" w:themeColor="text2"/>
+          <w:sz w:val="28"/>
+          <w:szCs w:val="28"/>
         </w:rPr>
         <w:sectPr>
           <w:type w:val="continuous"/>
@@ -910,26 +858,6 @@
           <w:docGrid w:linePitch="360"/>
         </w:sectPr>
       </w:pPr>
-      <w:r>
-        <w:rPr>
-          <w:b/>
-          <w:color w:val="44546A" w:themeColor="text2"/>
-          <w:sz w:val="36"/>
-          <w:szCs w:val="40"/>
-          <w:lang w:val="en-US"/>
-        </w:rPr>
-        <w:t>Team Profil</w:t>
-      </w:r>
-      <w:r>
-        <w:rPr>
-          <w:b/>
-          <w:color w:val="44546A" w:themeColor="text2"/>
-          <w:sz w:val="36"/>
-          <w:szCs w:val="40"/>
-          <w:lang w:val="en-US"/>
-        </w:rPr>
-        <w:t>e</w:t>
-      </w:r>
     </w:p>
     <w:tbl>
       <w:tblPr>
@@ -957,6 +885,9 @@
         <w:tc>
           <w:tcPr>
             <w:tcW w:w="0" w:type="auto"/>
+            <w:tcBorders>
+              <w:right w:val="single" w:sz="12" w:space="0" w:color="E7E6E6" w:themeColor="background2"/>
+            </w:tcBorders>
           </w:tcPr>
           <w:p>
             <w:pPr>
@@ -984,6 +915,10 @@
         <w:tc>
           <w:tcPr>
             <w:tcW w:w="0" w:type="auto"/>
+            <w:tcBorders>
+              <w:left w:val="single" w:sz="12" w:space="0" w:color="E7E6E6" w:themeColor="background2"/>
+              <w:right w:val="single" w:sz="12" w:space="0" w:color="E7E6E6" w:themeColor="background2"/>
+            </w:tcBorders>
           </w:tcPr>
           <w:p>
             <w:pPr>
@@ -1011,6 +946,9 @@
         <w:tc>
           <w:tcPr>
             <w:tcW w:w="0" w:type="auto"/>
+            <w:tcBorders>
+              <w:left w:val="single" w:sz="12" w:space="0" w:color="E7E6E6" w:themeColor="background2"/>
+            </w:tcBorders>
           </w:tcPr>
           <w:p>
             <w:pPr>
@@ -1041,6 +979,9 @@
         <w:tc>
           <w:tcPr>
             <w:tcW w:w="0" w:type="auto"/>
+            <w:tcBorders>
+              <w:right w:val="single" w:sz="12" w:space="0" w:color="E7E6E6" w:themeColor="background2"/>
+            </w:tcBorders>
           </w:tcPr>
           <w:p>
             <w:pPr>
@@ -1091,7 +1032,7 @@
                           </pic:cNvPicPr>
                         </pic:nvPicPr>
                         <pic:blipFill rotWithShape="1">
-                          <a:blip r:embed="rId15" cstate="print">
+                          <a:blip r:embed="rId14" cstate="print">
                             <a:extLst>
                               <a:ext uri="{28A0092B-C50C-407E-A947-70E740481C1C}">
                                 <a14:useLocalDpi xmlns:a14="http://schemas.microsoft.com/office/drawing/2010/main" val="0"/>
@@ -1132,6 +1073,10 @@
         <w:tc>
           <w:tcPr>
             <w:tcW w:w="0" w:type="auto"/>
+            <w:tcBorders>
+              <w:left w:val="single" w:sz="12" w:space="0" w:color="E7E6E6" w:themeColor="background2"/>
+              <w:right w:val="single" w:sz="12" w:space="0" w:color="E7E6E6" w:themeColor="background2"/>
+            </w:tcBorders>
           </w:tcPr>
           <w:p>
             <w:pPr>
@@ -1182,7 +1127,7 @@
                           </pic:cNvPicPr>
                         </pic:nvPicPr>
                         <pic:blipFill>
-                          <a:blip r:embed="rId16" cstate="print">
+                          <a:blip r:embed="rId15" cstate="print">
                             <a:extLst>
                               <a:ext uri="{28A0092B-C50C-407E-A947-70E740481C1C}">
                                 <a14:useLocalDpi xmlns:a14="http://schemas.microsoft.com/office/drawing/2010/main" val="0"/>
@@ -1225,6 +1170,9 @@
         <w:tc>
           <w:tcPr>
             <w:tcW w:w="0" w:type="auto"/>
+            <w:tcBorders>
+              <w:left w:val="single" w:sz="12" w:space="0" w:color="E7E6E6" w:themeColor="background2"/>
+            </w:tcBorders>
           </w:tcPr>
           <w:p>
             <w:pPr>
@@ -1275,7 +1223,7 @@
                           </pic:cNvPicPr>
                         </pic:nvPicPr>
                         <pic:blipFill>
-                          <a:blip r:embed="rId17" cstate="print">
+                          <a:blip r:embed="rId16" cstate="print">
                             <a:extLst>
                               <a:ext uri="{28A0092B-C50C-407E-A947-70E740481C1C}">
                                 <a14:useLocalDpi xmlns:a14="http://schemas.microsoft.com/office/drawing/2010/main" val="0"/>
@@ -1323,6 +1271,9 @@
         <w:tc>
           <w:tcPr>
             <w:tcW w:w="0" w:type="auto"/>
+            <w:tcBorders>
+              <w:right w:val="single" w:sz="12" w:space="0" w:color="E7E6E6" w:themeColor="background2"/>
+            </w:tcBorders>
           </w:tcPr>
           <w:p>
             <w:pPr>
@@ -1376,7 +1327,7 @@
                           </pic:cNvPicPr>
                         </pic:nvPicPr>
                         <pic:blipFill>
-                          <a:blip r:embed="rId18" cstate="print">
+                          <a:blip r:embed="rId17" cstate="print">
                             <a:extLst>
                               <a:ext uri="{28A0092B-C50C-407E-A947-70E740481C1C}">
                                 <a14:useLocalDpi xmlns:a14="http://schemas.microsoft.com/office/drawing/2010/main" val="0"/>
@@ -1419,6 +1370,10 @@
         <w:tc>
           <w:tcPr>
             <w:tcW w:w="0" w:type="auto"/>
+            <w:tcBorders>
+              <w:left w:val="single" w:sz="12" w:space="0" w:color="E7E6E6" w:themeColor="background2"/>
+              <w:right w:val="single" w:sz="12" w:space="0" w:color="E7E6E6" w:themeColor="background2"/>
+            </w:tcBorders>
           </w:tcPr>
           <w:p>
             <w:pPr>
@@ -1469,7 +1424,7 @@
                           </pic:cNvPicPr>
                         </pic:nvPicPr>
                         <pic:blipFill>
-                          <a:blip r:embed="rId19" cstate="print">
+                          <a:blip r:embed="rId18" cstate="print">
                             <a:extLst>
                               <a:ext uri="{28A0092B-C50C-407E-A947-70E740481C1C}">
                                 <a14:useLocalDpi xmlns:a14="http://schemas.microsoft.com/office/drawing/2010/main" val="0"/>
@@ -1512,6 +1467,9 @@
         <w:tc>
           <w:tcPr>
             <w:tcW w:w="0" w:type="auto"/>
+            <w:tcBorders>
+              <w:left w:val="single" w:sz="12" w:space="0" w:color="E7E6E6" w:themeColor="background2"/>
+            </w:tcBorders>
           </w:tcPr>
           <w:p>
             <w:pPr>
@@ -1562,7 +1520,7 @@
                           </pic:cNvPicPr>
                         </pic:nvPicPr>
                         <pic:blipFill rotWithShape="1">
-                          <a:blip r:embed="rId20" cstate="print">
+                          <a:blip r:embed="rId19" cstate="print">
                             <a:extLst>
                               <a:ext uri="{28A0092B-C50C-407E-A947-70E740481C1C}">
                                 <a14:useLocalDpi xmlns:a14="http://schemas.microsoft.com/office/drawing/2010/main" val="0"/>
@@ -1610,6 +1568,9 @@
         <w:tc>
           <w:tcPr>
             <w:tcW w:w="0" w:type="auto"/>
+            <w:tcBorders>
+              <w:right w:val="single" w:sz="12" w:space="0" w:color="E7E6E6" w:themeColor="background2"/>
+            </w:tcBorders>
           </w:tcPr>
           <w:p>
             <w:pPr>
@@ -1684,6 +1645,10 @@
         <w:tc>
           <w:tcPr>
             <w:tcW w:w="0" w:type="auto"/>
+            <w:tcBorders>
+              <w:left w:val="single" w:sz="12" w:space="0" w:color="E7E6E6" w:themeColor="background2"/>
+              <w:right w:val="single" w:sz="12" w:space="0" w:color="E7E6E6" w:themeColor="background2"/>
+            </w:tcBorders>
           </w:tcPr>
           <w:p>
             <w:pPr>
@@ -1794,6 +1759,9 @@
         <w:tc>
           <w:tcPr>
             <w:tcW w:w="0" w:type="auto"/>
+            <w:tcBorders>
+              <w:left w:val="single" w:sz="12" w:space="0" w:color="E7E6E6" w:themeColor="background2"/>
+            </w:tcBorders>
           </w:tcPr>
           <w:p>
             <w:pPr>
@@ -1948,11 +1916,7 @@
       </w:r>
       <w:r>
         <w:br/>
-        <w:t xml:space="preserve">Furthermore, our teammates' differences complement each-others. Our team consists of both Introvert and Extrovert, Feelings and Thinkings, as well as Perception and Judging traits. </w:t>
-      </w:r>
-      <w:r>
-        <w:lastRenderedPageBreak/>
-        <w:t>Although issues might arise due to these differences, thanks to our common grounds and focus on communication, we can still collaborate well and utilize our differences to help each-other.</w:t>
+        <w:t>Furthermore, our teammates' differences complement each-others. Our team consists of both Introvert and Extrovert, Feelings and Thinkings, as well as Perception and Judging traits. Although issues might arise due to these differences, thanks to our common grounds and focus on communication, we can still collaborate well and utilize our differences to help each-other.</w:t>
       </w:r>
     </w:p>
     <w:p>
@@ -2430,7 +2394,14 @@
               <w:rPr>
                 <w:color w:val="000000" w:themeColor="text1"/>
               </w:rPr>
-              <w:t>Analysis skills: figure out what the product goals is.</w:t>
+              <w:t xml:space="preserve">Analysis skills: figure out what the product goals </w:t>
+            </w:r>
+            <w:r>
+              <w:rPr>
+                <w:color w:val="000000" w:themeColor="text1"/>
+                <w:lang w:val="en-US"/>
+              </w:rPr>
+              <w:t>are.</w:t>
             </w:r>
           </w:p>
           <w:p>
@@ -3272,7 +3243,7 @@
         </w:rPr>
         <w:t xml:space="preserve"> </w:t>
       </w:r>
-      <w:hyperlink r:id="rId21" w:history="1">
+      <w:hyperlink r:id="rId20" w:history="1">
         <w:r>
           <w:rPr>
             <w:rStyle w:val="Hyperlink"/>
@@ -3306,7 +3277,7 @@
         </w:rPr>
         <w:t xml:space="preserve"> </w:t>
       </w:r>
-      <w:hyperlink r:id="rId22" w:history="1">
+      <w:hyperlink r:id="rId21" w:history="1">
         <w:r>
           <w:rPr>
             <w:rStyle w:val="Hyperlink"/>
@@ -3462,15 +3433,17 @@
           <w:color w:val="000000" w:themeColor="text1"/>
           <w:lang w:val="en-US"/>
         </w:rPr>
-        <w:t xml:space="preserve">: </w:t>
-      </w:r>
-      <w:r>
+        <w:t>: [comment here]</w:t>
+      </w:r>
+    </w:p>
+    <w:p>
+      <w:pPr>
+        <w:spacing w:after="200" w:line="360" w:lineRule="auto"/>
         <w:rPr>
           <w:color w:val="000000" w:themeColor="text1"/>
           <w:lang w:val="en-US"/>
         </w:rPr>
-        <w:t>[comment here]</w:t>
-      </w:r>
+      </w:pPr>
     </w:p>
     <w:p>
       <w:pPr>
@@ -3483,17 +3456,21 @@
     </w:p>
     <w:p>
       <w:pPr>
-        <w:spacing w:after="200" w:line="360" w:lineRule="auto"/>
-        <w:rPr>
-          <w:color w:val="000000" w:themeColor="text1"/>
-          <w:lang w:val="en-US"/>
-        </w:rPr>
-      </w:pPr>
-    </w:p>
-    <w:p>
-      <w:pPr>
         <w:pStyle w:val="Heading1"/>
         <w:spacing w:line="360" w:lineRule="auto"/>
+        <w:rPr>
+          <w:b/>
+          <w:bCs w:val="0"/>
+          <w:color w:val="44546A" w:themeColor="text2"/>
+          <w:sz w:val="48"/>
+          <w:szCs w:val="44"/>
+          <w:lang w:val="en-US"/>
+        </w:rPr>
+      </w:pPr>
+      <w:r>
+        <w:br w:type="page"/>
+      </w:r>
+      <w:r>
         <w:rPr>
           <w:b/>
           <w:bCs w:val="0"/>
@@ -3501,41 +3478,1117 @@
           <w:szCs w:val="44"/>
           <w:lang w:val="en-US"/>
         </w:rPr>
-      </w:pPr>
-      <w:r>
-        <w:br w:type="page"/>
-      </w:r>
-      <w:r>
-        <w:rPr>
-          <w:b/>
-          <w:bCs w:val="0"/>
-          <w:sz w:val="48"/>
-          <w:szCs w:val="44"/>
-          <w:lang w:val="en-US"/>
-        </w:rPr>
         <w:lastRenderedPageBreak/>
         <w:t>Industry Data</w:t>
       </w:r>
     </w:p>
     <w:p>
       <w:pPr>
-        <w:rPr>
-          <w:lang w:val="en-US"/>
-        </w:rPr>
-      </w:pPr>
-    </w:p>
-    <w:p>
-      <w:pPr>
-        <w:rPr>
-          <w:lang w:val="en-US"/>
-        </w:rPr>
-      </w:pPr>
-      <w:r>
-        <w:rPr>
-          <w:lang w:val="en-US"/>
-        </w:rPr>
-        <w:t>[content here]</w:t>
-      </w:r>
+        <w:spacing w:before="100" w:beforeAutospacing="1" w:after="100" w:afterAutospacing="1" w:line="360" w:lineRule="auto"/>
+        <w:rPr>
+          <w:rFonts w:asciiTheme="majorHAnsi" w:hAnsiTheme="majorHAnsi" w:cstheme="majorHAnsi"/>
+          <w:b/>
+          <w:bCs/>
+          <w:color w:val="4472C4" w:themeColor="accent1"/>
+        </w:rPr>
+      </w:pPr>
+      <w:r>
+        <w:rPr>
+          <w:rFonts w:asciiTheme="majorHAnsi" w:hAnsiTheme="majorHAnsi" w:cstheme="majorHAnsi"/>
+          <w:b/>
+          <w:bCs/>
+          <w:color w:val="4472C4" w:themeColor="accent1"/>
+        </w:rPr>
+        <w:t>What are the Job Titles for your group’s ideal jobs? How does each of these rank in terms of</w:t>
+      </w:r>
+      <w:r>
+        <w:rPr>
+          <w:rFonts w:asciiTheme="majorHAnsi" w:hAnsiTheme="majorHAnsi" w:cstheme="majorHAnsi"/>
+          <w:b/>
+          <w:bCs/>
+          <w:color w:val="4472C4" w:themeColor="accent1"/>
+          <w:lang w:val="en-US"/>
+        </w:rPr>
+        <w:t xml:space="preserve"> </w:t>
+      </w:r>
+      <w:r>
+        <w:rPr>
+          <w:rFonts w:asciiTheme="majorHAnsi" w:hAnsiTheme="majorHAnsi" w:cstheme="majorHAnsi"/>
+          <w:b/>
+          <w:bCs/>
+          <w:color w:val="4472C4" w:themeColor="accent1"/>
+        </w:rPr>
+        <w:t>demand from employers?</w:t>
+      </w:r>
+    </w:p>
+    <w:p>
+      <w:pPr>
+        <w:spacing w:before="100" w:beforeAutospacing="1" w:after="100" w:afterAutospacing="1" w:line="360" w:lineRule="auto"/>
+        <w:rPr>
+          <w:rFonts w:asciiTheme="majorHAnsi" w:hAnsiTheme="majorHAnsi" w:cstheme="majorHAnsi"/>
+          <w:color w:val="333333"/>
+          <w:lang w:val="en-US"/>
+        </w:rPr>
+      </w:pPr>
+      <w:r>
+        <w:rPr>
+          <w:rFonts w:asciiTheme="majorHAnsi" w:hAnsiTheme="majorHAnsi" w:cstheme="majorHAnsi"/>
+          <w:b/>
+          <w:bCs/>
+          <w:color w:val="333333"/>
+          <w:lang w:val="en-US"/>
+        </w:rPr>
+        <w:t xml:space="preserve">Quan: </w:t>
+      </w:r>
+      <w:r>
+        <w:rPr>
+          <w:rFonts w:asciiTheme="majorHAnsi" w:hAnsiTheme="majorHAnsi" w:cstheme="majorHAnsi"/>
+          <w:color w:val="333333"/>
+          <w:lang w:val="en-US"/>
+        </w:rPr>
+        <w:t>UI/UX Designer</w:t>
+      </w:r>
+      <w:r>
+        <w:rPr>
+          <w:rFonts w:asciiTheme="majorHAnsi" w:hAnsiTheme="majorHAnsi" w:cstheme="majorHAnsi"/>
+          <w:color w:val="333333"/>
+          <w:lang w:val="en-US"/>
+        </w:rPr>
+        <w:t xml:space="preserve"> </w:t>
+      </w:r>
+      <w:r>
+        <w:rPr>
+          <w:rFonts w:asciiTheme="majorHAnsi" w:hAnsiTheme="majorHAnsi" w:cstheme="majorHAnsi"/>
+          <w:color w:val="333333"/>
+          <w:lang w:val="en-US"/>
+        </w:rPr>
+        <w:t>•</w:t>
+      </w:r>
+      <w:r>
+        <w:rPr>
+          <w:rFonts w:asciiTheme="majorHAnsi" w:hAnsiTheme="majorHAnsi" w:cstheme="majorHAnsi"/>
+          <w:color w:val="333333"/>
+          <w:lang w:val="en-US"/>
+        </w:rPr>
+        <w:t xml:space="preserve"> Ranked</w:t>
+      </w:r>
+      <w:r>
+        <w:rPr>
+          <w:rFonts w:asciiTheme="majorHAnsi" w:hAnsiTheme="majorHAnsi" w:cstheme="majorHAnsi"/>
+          <w:color w:val="333333"/>
+          <w:lang w:val="en-US"/>
+        </w:rPr>
+        <w:t xml:space="preserve"> around 9 – 14 in terms of demand.</w:t>
+      </w:r>
+    </w:p>
+    <w:p>
+      <w:pPr>
+        <w:spacing w:before="100" w:beforeAutospacing="1" w:after="100" w:afterAutospacing="1" w:line="360" w:lineRule="auto"/>
+        <w:rPr>
+          <w:rFonts w:asciiTheme="majorHAnsi" w:hAnsiTheme="majorHAnsi" w:cstheme="majorHAnsi"/>
+          <w:b/>
+          <w:bCs/>
+          <w:color w:val="333333"/>
+          <w:lang w:val="en-US"/>
+        </w:rPr>
+      </w:pPr>
+      <w:r>
+        <w:rPr>
+          <w:rFonts w:asciiTheme="majorHAnsi" w:hAnsiTheme="majorHAnsi" w:cstheme="majorHAnsi"/>
+          <w:b/>
+          <w:bCs/>
+          <w:color w:val="333333"/>
+          <w:lang w:val="en-US"/>
+        </w:rPr>
+        <w:t xml:space="preserve">Taesung: </w:t>
+      </w:r>
+      <w:r>
+        <w:rPr>
+          <w:rFonts w:asciiTheme="majorHAnsi" w:hAnsiTheme="majorHAnsi" w:cstheme="majorHAnsi"/>
+          <w:color w:val="333333"/>
+          <w:lang w:val="en-US"/>
+        </w:rPr>
+        <w:t>Computer Security</w:t>
+      </w:r>
+      <w:r>
+        <w:rPr>
+          <w:rFonts w:asciiTheme="majorHAnsi" w:hAnsiTheme="majorHAnsi" w:cstheme="majorHAnsi"/>
+          <w:color w:val="333333"/>
+          <w:lang w:val="en-US"/>
+        </w:rPr>
+        <w:t xml:space="preserve"> Expert</w:t>
+      </w:r>
+      <w:r>
+        <w:rPr>
+          <w:rFonts w:asciiTheme="majorHAnsi" w:hAnsiTheme="majorHAnsi" w:cstheme="majorHAnsi"/>
+          <w:color w:val="333333"/>
+          <w:lang w:val="en-US"/>
+        </w:rPr>
+        <w:t xml:space="preserve"> </w:t>
+      </w:r>
+      <w:r>
+        <w:rPr>
+          <w:rFonts w:asciiTheme="majorHAnsi" w:hAnsiTheme="majorHAnsi" w:cstheme="majorHAnsi"/>
+          <w:color w:val="333333"/>
+          <w:lang w:val="en-US"/>
+        </w:rPr>
+        <w:t xml:space="preserve">• Ranked around </w:t>
+      </w:r>
+      <w:r>
+        <w:rPr>
+          <w:rFonts w:asciiTheme="majorHAnsi" w:hAnsiTheme="majorHAnsi" w:cstheme="majorHAnsi"/>
+          <w:color w:val="333333"/>
+          <w:lang w:val="en-US"/>
+        </w:rPr>
+        <w:t>13</w:t>
+      </w:r>
+      <w:r>
+        <w:rPr>
+          <w:rFonts w:asciiTheme="majorHAnsi" w:hAnsiTheme="majorHAnsi" w:cstheme="majorHAnsi"/>
+          <w:color w:val="333333"/>
+          <w:lang w:val="en-US"/>
+        </w:rPr>
+        <w:t xml:space="preserve"> in terms of demand.</w:t>
+      </w:r>
+    </w:p>
+    <w:p>
+      <w:pPr>
+        <w:spacing w:before="100" w:beforeAutospacing="1" w:after="100" w:afterAutospacing="1" w:line="360" w:lineRule="auto"/>
+        <w:rPr>
+          <w:rFonts w:asciiTheme="majorHAnsi" w:hAnsiTheme="majorHAnsi" w:cstheme="majorHAnsi"/>
+          <w:color w:val="333333"/>
+          <w:lang w:val="en-US"/>
+        </w:rPr>
+      </w:pPr>
+      <w:r>
+        <w:rPr>
+          <w:rFonts w:asciiTheme="majorHAnsi" w:hAnsiTheme="majorHAnsi" w:cstheme="majorHAnsi"/>
+          <w:b/>
+          <w:bCs/>
+          <w:color w:val="333333"/>
+          <w:lang w:val="en-US"/>
+        </w:rPr>
+        <w:t xml:space="preserve">Jae Jun: </w:t>
+      </w:r>
+      <w:r>
+        <w:rPr>
+          <w:rFonts w:asciiTheme="majorHAnsi" w:hAnsiTheme="majorHAnsi" w:cstheme="majorHAnsi"/>
+          <w:b/>
+          <w:bCs/>
+          <w:color w:val="333333"/>
+          <w:lang w:val="en-US"/>
+        </w:rPr>
+        <w:t>[content]</w:t>
+      </w:r>
+      <w:r>
+        <w:rPr>
+          <w:rFonts w:asciiTheme="majorHAnsi" w:hAnsiTheme="majorHAnsi" w:cstheme="majorHAnsi"/>
+          <w:b/>
+          <w:bCs/>
+          <w:color w:val="333333"/>
+          <w:lang w:val="en-US"/>
+        </w:rPr>
+        <w:t xml:space="preserve"> </w:t>
+      </w:r>
+      <w:r>
+        <w:rPr>
+          <w:rFonts w:asciiTheme="majorHAnsi" w:hAnsiTheme="majorHAnsi" w:cstheme="majorHAnsi"/>
+          <w:color w:val="333333"/>
+          <w:lang w:val="en-US"/>
+        </w:rPr>
+        <w:t xml:space="preserve">• Ranked around </w:t>
+      </w:r>
+      <w:r>
+        <w:rPr>
+          <w:rFonts w:asciiTheme="majorHAnsi" w:hAnsiTheme="majorHAnsi" w:cstheme="majorHAnsi"/>
+          <w:b/>
+          <w:bCs/>
+          <w:color w:val="333333"/>
+          <w:lang w:val="en-US"/>
+        </w:rPr>
+        <w:t>[content]</w:t>
+      </w:r>
+      <w:r>
+        <w:rPr>
+          <w:rFonts w:asciiTheme="majorHAnsi" w:hAnsiTheme="majorHAnsi" w:cstheme="majorHAnsi"/>
+          <w:color w:val="333333"/>
+          <w:lang w:val="en-US"/>
+        </w:rPr>
+        <w:t xml:space="preserve"> in terms of demand.</w:t>
+      </w:r>
+    </w:p>
+    <w:p>
+      <w:pPr>
+        <w:spacing w:before="100" w:beforeAutospacing="1" w:after="100" w:afterAutospacing="1" w:line="360" w:lineRule="auto"/>
+        <w:rPr>
+          <w:rFonts w:asciiTheme="majorHAnsi" w:hAnsiTheme="majorHAnsi" w:cstheme="majorHAnsi"/>
+          <w:color w:val="333333"/>
+          <w:lang w:val="en-US"/>
+        </w:rPr>
+      </w:pPr>
+    </w:p>
+    <w:p>
+      <w:pPr>
+        <w:spacing w:before="100" w:beforeAutospacing="1" w:after="100" w:afterAutospacing="1" w:line="360" w:lineRule="auto"/>
+        <w:rPr>
+          <w:rFonts w:asciiTheme="majorHAnsi" w:hAnsiTheme="majorHAnsi" w:cstheme="majorHAnsi"/>
+          <w:b/>
+          <w:bCs/>
+          <w:color w:val="4472C4" w:themeColor="accent1"/>
+        </w:rPr>
+      </w:pPr>
+      <w:r>
+        <w:rPr>
+          <w:rFonts w:asciiTheme="majorHAnsi" w:hAnsiTheme="majorHAnsi" w:cstheme="majorHAnsi"/>
+          <w:b/>
+          <w:bCs/>
+          <w:color w:val="4472C4" w:themeColor="accent1"/>
+        </w:rPr>
+        <w:t>From your group’s ideal jobs, you can identify a set of skills required for these jobs (we will refer to this as your group’s ​required skill set​). These can be divided into general skills​ (communication, problem-solving, writing etc) and​ IT-specific skills (Javascript, SQL, etc).</w:t>
+      </w:r>
+    </w:p>
+    <w:p>
+      <w:pPr>
+        <w:spacing w:before="100" w:beforeAutospacing="1" w:after="100" w:afterAutospacing="1" w:line="360" w:lineRule="auto"/>
+        <w:rPr>
+          <w:rFonts w:asciiTheme="majorHAnsi" w:hAnsiTheme="majorHAnsi" w:cstheme="majorHAnsi"/>
+          <w:color w:val="000000" w:themeColor="text1"/>
+          <w:lang w:val="en-US"/>
+        </w:rPr>
+      </w:pPr>
+      <w:r>
+        <w:rPr>
+          <w:rFonts w:asciiTheme="majorHAnsi" w:hAnsiTheme="majorHAnsi" w:cstheme="majorHAnsi"/>
+          <w:color w:val="000000" w:themeColor="text1"/>
+          <w:lang w:val="en-US"/>
+        </w:rPr>
+        <w:t xml:space="preserve">Group’s </w:t>
+      </w:r>
+      <w:r>
+        <w:rPr>
+          <w:rFonts w:asciiTheme="majorHAnsi" w:hAnsiTheme="majorHAnsi" w:cstheme="majorHAnsi"/>
+          <w:color w:val="000000" w:themeColor="text1"/>
+          <w:lang w:val="en-US"/>
+        </w:rPr>
+        <w:t>IT-specific skills:</w:t>
+      </w:r>
+    </w:p>
+    <w:p>
+      <w:pPr>
+        <w:pStyle w:val="ListParagraph"/>
+        <w:numPr>
+          <w:ilvl w:val="0"/>
+          <w:numId w:val="15"/>
+        </w:numPr>
+        <w:spacing w:before="100" w:beforeAutospacing="1" w:after="100" w:afterAutospacing="1" w:line="360" w:lineRule="auto"/>
+        <w:rPr>
+          <w:rFonts w:asciiTheme="majorHAnsi" w:hAnsiTheme="majorHAnsi" w:cstheme="majorHAnsi"/>
+          <w:color w:val="000000" w:themeColor="text1"/>
+          <w:lang w:val="en-US"/>
+        </w:rPr>
+      </w:pPr>
+      <w:r>
+        <w:rPr>
+          <w:rFonts w:asciiTheme="majorHAnsi" w:hAnsiTheme="majorHAnsi" w:cstheme="majorHAnsi"/>
+          <w:color w:val="000000" w:themeColor="text1"/>
+          <w:lang w:val="en-US"/>
+        </w:rPr>
+        <w:t xml:space="preserve">Programming / Coding (Python, </w:t>
+      </w:r>
+      <w:r>
+        <w:rPr>
+          <w:rFonts w:asciiTheme="majorHAnsi" w:hAnsiTheme="majorHAnsi" w:cstheme="majorHAnsi"/>
+          <w:color w:val="000000" w:themeColor="text1"/>
+          <w:lang w:val="en-US"/>
+        </w:rPr>
+        <w:t>JavaScript</w:t>
+      </w:r>
+      <w:r>
+        <w:rPr>
+          <w:rFonts w:asciiTheme="majorHAnsi" w:hAnsiTheme="majorHAnsi" w:cstheme="majorHAnsi"/>
+          <w:color w:val="000000" w:themeColor="text1"/>
+          <w:lang w:val="en-US"/>
+        </w:rPr>
+        <w:t>, HTML</w:t>
+      </w:r>
+      <w:r>
+        <w:rPr>
+          <w:rFonts w:asciiTheme="majorHAnsi" w:hAnsiTheme="majorHAnsi" w:cstheme="majorHAnsi"/>
+          <w:color w:val="000000" w:themeColor="text1"/>
+          <w:lang w:val="en-US"/>
+        </w:rPr>
+        <w:t>…)</w:t>
+      </w:r>
+    </w:p>
+    <w:p>
+      <w:pPr>
+        <w:pStyle w:val="ListParagraph"/>
+        <w:numPr>
+          <w:ilvl w:val="0"/>
+          <w:numId w:val="15"/>
+        </w:numPr>
+        <w:spacing w:before="100" w:beforeAutospacing="1" w:after="100" w:afterAutospacing="1" w:line="360" w:lineRule="auto"/>
+        <w:rPr>
+          <w:rFonts w:asciiTheme="majorHAnsi" w:hAnsiTheme="majorHAnsi" w:cstheme="majorHAnsi"/>
+          <w:color w:val="000000" w:themeColor="text1"/>
+          <w:lang w:val="en-US"/>
+        </w:rPr>
+      </w:pPr>
+      <w:r>
+        <w:rPr>
+          <w:rFonts w:asciiTheme="majorHAnsi" w:hAnsiTheme="majorHAnsi" w:cstheme="majorHAnsi"/>
+          <w:color w:val="000000" w:themeColor="text1"/>
+          <w:lang w:val="en-US"/>
+        </w:rPr>
+        <w:t>Research</w:t>
+      </w:r>
+    </w:p>
+    <w:p>
+      <w:pPr>
+        <w:pStyle w:val="ListParagraph"/>
+        <w:numPr>
+          <w:ilvl w:val="0"/>
+          <w:numId w:val="15"/>
+        </w:numPr>
+        <w:spacing w:before="100" w:beforeAutospacing="1" w:after="100" w:afterAutospacing="1" w:line="360" w:lineRule="auto"/>
+        <w:rPr>
+          <w:rFonts w:asciiTheme="majorHAnsi" w:hAnsiTheme="majorHAnsi" w:cstheme="majorHAnsi"/>
+          <w:color w:val="000000" w:themeColor="text1"/>
+          <w:lang w:val="en-US"/>
+        </w:rPr>
+      </w:pPr>
+      <w:r>
+        <w:rPr>
+          <w:rFonts w:asciiTheme="majorHAnsi" w:hAnsiTheme="majorHAnsi" w:cstheme="majorHAnsi"/>
+          <w:color w:val="000000" w:themeColor="text1"/>
+          <w:lang w:val="en-US"/>
+        </w:rPr>
+        <w:t>Analytics</w:t>
+      </w:r>
+    </w:p>
+    <w:p>
+      <w:pPr>
+        <w:pStyle w:val="ListParagraph"/>
+        <w:numPr>
+          <w:ilvl w:val="0"/>
+          <w:numId w:val="15"/>
+        </w:numPr>
+        <w:spacing w:before="100" w:beforeAutospacing="1" w:after="100" w:afterAutospacing="1" w:line="360" w:lineRule="auto"/>
+        <w:rPr>
+          <w:rFonts w:asciiTheme="majorHAnsi" w:hAnsiTheme="majorHAnsi" w:cstheme="majorHAnsi"/>
+          <w:color w:val="000000" w:themeColor="text1"/>
+          <w:lang w:val="en-US"/>
+        </w:rPr>
+      </w:pPr>
+      <w:r>
+        <w:rPr>
+          <w:rFonts w:asciiTheme="majorHAnsi" w:hAnsiTheme="majorHAnsi" w:cstheme="majorHAnsi"/>
+          <w:color w:val="000000" w:themeColor="text1"/>
+          <w:lang w:val="en-US"/>
+        </w:rPr>
+        <w:t>Design</w:t>
+      </w:r>
+    </w:p>
+    <w:p>
+      <w:pPr>
+        <w:pStyle w:val="ListParagraph"/>
+        <w:numPr>
+          <w:ilvl w:val="0"/>
+          <w:numId w:val="15"/>
+        </w:numPr>
+        <w:spacing w:before="100" w:beforeAutospacing="1" w:after="100" w:afterAutospacing="1" w:line="360" w:lineRule="auto"/>
+        <w:rPr>
+          <w:rFonts w:asciiTheme="majorHAnsi" w:hAnsiTheme="majorHAnsi" w:cstheme="majorHAnsi"/>
+          <w:color w:val="000000" w:themeColor="text1"/>
+          <w:lang w:val="en-US"/>
+        </w:rPr>
+      </w:pPr>
+      <w:r>
+        <w:rPr>
+          <w:rFonts w:asciiTheme="majorHAnsi" w:hAnsiTheme="majorHAnsi" w:cstheme="majorHAnsi"/>
+          <w:color w:val="000000" w:themeColor="text1"/>
+          <w:lang w:val="en-US"/>
+        </w:rPr>
+        <w:t>[content]</w:t>
+      </w:r>
+    </w:p>
+    <w:p>
+      <w:pPr>
+        <w:spacing w:before="100" w:beforeAutospacing="1" w:after="100" w:afterAutospacing="1" w:line="360" w:lineRule="auto"/>
+        <w:rPr>
+          <w:rFonts w:asciiTheme="majorHAnsi" w:hAnsiTheme="majorHAnsi" w:cstheme="majorHAnsi"/>
+          <w:color w:val="000000" w:themeColor="text1"/>
+          <w:lang w:val="en-US"/>
+        </w:rPr>
+      </w:pPr>
+      <w:r>
+        <w:rPr>
+          <w:rFonts w:asciiTheme="majorHAnsi" w:hAnsiTheme="majorHAnsi" w:cstheme="majorHAnsi"/>
+          <w:color w:val="000000" w:themeColor="text1"/>
+          <w:lang w:val="en-US"/>
+        </w:rPr>
+        <w:t>Group’s g</w:t>
+      </w:r>
+      <w:r>
+        <w:rPr>
+          <w:rFonts w:asciiTheme="majorHAnsi" w:hAnsiTheme="majorHAnsi" w:cstheme="majorHAnsi"/>
+          <w:color w:val="000000" w:themeColor="text1"/>
+          <w:lang w:val="en-US"/>
+        </w:rPr>
+        <w:t>eneral skills:</w:t>
+      </w:r>
+    </w:p>
+    <w:p>
+      <w:pPr>
+        <w:pStyle w:val="ListParagraph"/>
+        <w:numPr>
+          <w:ilvl w:val="0"/>
+          <w:numId w:val="16"/>
+        </w:numPr>
+        <w:spacing w:before="100" w:beforeAutospacing="1" w:after="100" w:afterAutospacing="1" w:line="360" w:lineRule="auto"/>
+        <w:rPr>
+          <w:rFonts w:asciiTheme="majorHAnsi" w:hAnsiTheme="majorHAnsi" w:cstheme="majorHAnsi"/>
+          <w:color w:val="000000" w:themeColor="text1"/>
+          <w:lang w:val="en-US"/>
+        </w:rPr>
+      </w:pPr>
+      <w:r>
+        <w:rPr>
+          <w:rFonts w:asciiTheme="majorHAnsi" w:hAnsiTheme="majorHAnsi" w:cstheme="majorHAnsi"/>
+          <w:color w:val="000000" w:themeColor="text1"/>
+          <w:lang w:val="en-US"/>
+        </w:rPr>
+        <w:t>Communication</w:t>
+      </w:r>
+    </w:p>
+    <w:p>
+      <w:pPr>
+        <w:pStyle w:val="ListParagraph"/>
+        <w:numPr>
+          <w:ilvl w:val="0"/>
+          <w:numId w:val="16"/>
+        </w:numPr>
+        <w:spacing w:before="100" w:beforeAutospacing="1" w:after="100" w:afterAutospacing="1" w:line="360" w:lineRule="auto"/>
+        <w:rPr>
+          <w:rFonts w:asciiTheme="majorHAnsi" w:hAnsiTheme="majorHAnsi" w:cstheme="majorHAnsi"/>
+          <w:color w:val="000000" w:themeColor="text1"/>
+          <w:lang w:val="en-US"/>
+        </w:rPr>
+      </w:pPr>
+      <w:r>
+        <w:rPr>
+          <w:rFonts w:asciiTheme="majorHAnsi" w:hAnsiTheme="majorHAnsi" w:cstheme="majorHAnsi"/>
+          <w:color w:val="000000" w:themeColor="text1"/>
+          <w:lang w:val="en-US"/>
+        </w:rPr>
+        <w:t>Problem-solving</w:t>
+      </w:r>
+    </w:p>
+    <w:p>
+      <w:pPr>
+        <w:pStyle w:val="ListParagraph"/>
+        <w:numPr>
+          <w:ilvl w:val="0"/>
+          <w:numId w:val="16"/>
+        </w:numPr>
+        <w:spacing w:before="100" w:beforeAutospacing="1" w:after="100" w:afterAutospacing="1" w:line="360" w:lineRule="auto"/>
+        <w:rPr>
+          <w:rFonts w:asciiTheme="majorHAnsi" w:hAnsiTheme="majorHAnsi" w:cstheme="majorHAnsi"/>
+          <w:color w:val="000000" w:themeColor="text1"/>
+          <w:lang w:val="en-US"/>
+        </w:rPr>
+      </w:pPr>
+      <w:r>
+        <w:rPr>
+          <w:rFonts w:asciiTheme="majorHAnsi" w:hAnsiTheme="majorHAnsi" w:cstheme="majorHAnsi"/>
+          <w:color w:val="000000" w:themeColor="text1"/>
+          <w:lang w:val="en-US"/>
+        </w:rPr>
+        <w:t xml:space="preserve">Troubleshoot </w:t>
+      </w:r>
+    </w:p>
+    <w:p>
+      <w:pPr>
+        <w:pStyle w:val="ListParagraph"/>
+        <w:numPr>
+          <w:ilvl w:val="0"/>
+          <w:numId w:val="16"/>
+        </w:numPr>
+        <w:spacing w:before="100" w:beforeAutospacing="1" w:after="100" w:afterAutospacing="1" w:line="360" w:lineRule="auto"/>
+        <w:rPr>
+          <w:rFonts w:asciiTheme="majorHAnsi" w:hAnsiTheme="majorHAnsi" w:cstheme="majorHAnsi"/>
+          <w:color w:val="000000" w:themeColor="text1"/>
+          <w:lang w:val="en-US"/>
+        </w:rPr>
+      </w:pPr>
+      <w:r>
+        <w:rPr>
+          <w:rFonts w:asciiTheme="majorHAnsi" w:hAnsiTheme="majorHAnsi" w:cstheme="majorHAnsi"/>
+          <w:color w:val="000000" w:themeColor="text1"/>
+          <w:lang w:val="en-US"/>
+        </w:rPr>
+        <w:t>Creativity</w:t>
+      </w:r>
+    </w:p>
+    <w:p>
+      <w:pPr>
+        <w:pStyle w:val="ListParagraph"/>
+        <w:numPr>
+          <w:ilvl w:val="0"/>
+          <w:numId w:val="16"/>
+        </w:numPr>
+        <w:spacing w:before="100" w:beforeAutospacing="1" w:after="100" w:afterAutospacing="1" w:line="360" w:lineRule="auto"/>
+        <w:rPr>
+          <w:rFonts w:asciiTheme="majorHAnsi" w:hAnsiTheme="majorHAnsi" w:cstheme="majorHAnsi"/>
+          <w:color w:val="000000" w:themeColor="text1"/>
+          <w:lang w:val="en-US"/>
+        </w:rPr>
+      </w:pPr>
+      <w:r>
+        <w:rPr>
+          <w:rFonts w:asciiTheme="majorHAnsi" w:hAnsiTheme="majorHAnsi" w:cstheme="majorHAnsi"/>
+          <w:color w:val="000000" w:themeColor="text1"/>
+          <w:lang w:val="en-US"/>
+        </w:rPr>
+        <w:t>Organizational</w:t>
+      </w:r>
+    </w:p>
+    <w:p>
+      <w:pPr>
+        <w:spacing w:before="100" w:beforeAutospacing="1" w:after="100" w:afterAutospacing="1" w:line="360" w:lineRule="auto"/>
+        <w:rPr>
+          <w:rFonts w:asciiTheme="majorHAnsi" w:hAnsiTheme="majorHAnsi" w:cstheme="majorHAnsi"/>
+          <w:color w:val="000000" w:themeColor="text1"/>
+          <w:lang w:val="en-US"/>
+        </w:rPr>
+      </w:pPr>
+    </w:p>
+    <w:p>
+      <w:pPr>
+        <w:spacing w:before="100" w:beforeAutospacing="1" w:after="100" w:afterAutospacing="1" w:line="360" w:lineRule="auto"/>
+        <w:ind w:left="720"/>
+        <w:rPr>
+          <w:rFonts w:asciiTheme="majorHAnsi" w:hAnsiTheme="majorHAnsi" w:cstheme="majorHAnsi"/>
+          <w:b/>
+          <w:bCs/>
+          <w:color w:val="44546A" w:themeColor="text2"/>
+        </w:rPr>
+      </w:pPr>
+      <w:r>
+        <w:rPr>
+          <w:rFonts w:asciiTheme="majorHAnsi" w:hAnsiTheme="majorHAnsi" w:cstheme="majorHAnsi"/>
+          <w:b/>
+          <w:bCs/>
+          <w:color w:val="44546A" w:themeColor="text2"/>
+        </w:rPr>
+        <w:lastRenderedPageBreak/>
+        <w:t>How do the ​IT-specific skills​ in your required skill set rank in terms of demand from employers?</w:t>
+      </w:r>
+    </w:p>
+    <w:p>
+      <w:pPr>
+        <w:spacing w:before="100" w:beforeAutospacing="1" w:after="100" w:afterAutospacing="1" w:line="360" w:lineRule="auto"/>
+        <w:ind w:left="720"/>
+        <w:rPr>
+          <w:rFonts w:asciiTheme="majorHAnsi" w:hAnsiTheme="majorHAnsi" w:cstheme="majorHAnsi"/>
+          <w:b/>
+          <w:bCs/>
+          <w:color w:val="44546A" w:themeColor="text2"/>
+        </w:rPr>
+      </w:pPr>
+    </w:p>
+    <w:p>
+      <w:pPr>
+        <w:spacing w:before="100" w:beforeAutospacing="1" w:after="100" w:afterAutospacing="1" w:line="360" w:lineRule="auto"/>
+        <w:ind w:left="720"/>
+        <w:rPr>
+          <w:rFonts w:asciiTheme="majorHAnsi" w:hAnsiTheme="majorHAnsi" w:cstheme="majorHAnsi"/>
+          <w:b/>
+          <w:bCs/>
+          <w:color w:val="44546A" w:themeColor="text2"/>
+        </w:rPr>
+      </w:pPr>
+      <w:r>
+        <w:rPr>
+          <w:rFonts w:asciiTheme="majorHAnsi" w:hAnsiTheme="majorHAnsi" w:cstheme="majorHAnsi"/>
+          <w:b/>
+          <w:bCs/>
+          <w:color w:val="44546A" w:themeColor="text2"/>
+        </w:rPr>
+        <w:t>How do the​ general skills​ in your required skill set rank in terms of demand from employers?</w:t>
+      </w:r>
+    </w:p>
+    <w:p>
+      <w:pPr>
+        <w:spacing w:before="100" w:beforeAutospacing="1" w:after="100" w:afterAutospacing="1" w:line="360" w:lineRule="auto"/>
+        <w:ind w:left="720"/>
+        <w:rPr>
+          <w:rFonts w:asciiTheme="majorHAnsi" w:hAnsiTheme="majorHAnsi" w:cstheme="majorHAnsi"/>
+          <w:b/>
+          <w:bCs/>
+          <w:color w:val="44546A" w:themeColor="text2"/>
+        </w:rPr>
+      </w:pPr>
+    </w:p>
+    <w:p>
+      <w:pPr>
+        <w:spacing w:before="100" w:beforeAutospacing="1" w:after="100" w:afterAutospacing="1" w:line="360" w:lineRule="auto"/>
+        <w:ind w:left="720"/>
+        <w:rPr>
+          <w:rFonts w:asciiTheme="majorHAnsi" w:hAnsiTheme="majorHAnsi" w:cstheme="majorHAnsi"/>
+          <w:b/>
+          <w:bCs/>
+          <w:color w:val="44546A" w:themeColor="text2"/>
+        </w:rPr>
+      </w:pPr>
+      <w:r>
+        <w:rPr>
+          <w:rFonts w:asciiTheme="majorHAnsi" w:hAnsiTheme="majorHAnsi" w:cstheme="majorHAnsi"/>
+          <w:b/>
+          <w:bCs/>
+          <w:color w:val="44546A" w:themeColor="text2"/>
+        </w:rPr>
+        <w:t>What are the three highest-ranked ​IT-specific skills​ which are not in your required skill set?</w:t>
+      </w:r>
+    </w:p>
+    <w:p>
+      <w:pPr>
+        <w:pStyle w:val="ListParagraph"/>
+        <w:numPr>
+          <w:ilvl w:val="0"/>
+          <w:numId w:val="17"/>
+        </w:numPr>
+        <w:spacing w:before="100" w:beforeAutospacing="1" w:after="100" w:afterAutospacing="1" w:line="360" w:lineRule="auto"/>
+        <w:rPr>
+          <w:rFonts w:asciiTheme="majorHAnsi" w:hAnsiTheme="majorHAnsi" w:cstheme="majorHAnsi"/>
+          <w:color w:val="000000" w:themeColor="text1"/>
+          <w:lang w:val="en-US"/>
+        </w:rPr>
+      </w:pPr>
+      <w:r>
+        <w:rPr>
+          <w:rFonts w:asciiTheme="majorHAnsi" w:hAnsiTheme="majorHAnsi" w:cstheme="majorHAnsi"/>
+          <w:color w:val="000000" w:themeColor="text1"/>
+          <w:lang w:val="en-US"/>
+        </w:rPr>
+        <w:t>Project Management</w:t>
+      </w:r>
+    </w:p>
+    <w:p>
+      <w:pPr>
+        <w:pStyle w:val="ListParagraph"/>
+        <w:numPr>
+          <w:ilvl w:val="0"/>
+          <w:numId w:val="17"/>
+        </w:numPr>
+        <w:spacing w:before="100" w:beforeAutospacing="1" w:after="100" w:afterAutospacing="1" w:line="360" w:lineRule="auto"/>
+        <w:rPr>
+          <w:rFonts w:asciiTheme="majorHAnsi" w:hAnsiTheme="majorHAnsi" w:cstheme="majorHAnsi"/>
+          <w:color w:val="000000" w:themeColor="text1"/>
+          <w:lang w:val="en-US"/>
+        </w:rPr>
+      </w:pPr>
+      <w:r>
+        <w:rPr>
+          <w:rFonts w:asciiTheme="majorHAnsi" w:hAnsiTheme="majorHAnsi" w:cstheme="majorHAnsi"/>
+          <w:color w:val="000000" w:themeColor="text1"/>
+          <w:lang w:val="en-US"/>
+        </w:rPr>
+        <w:t>Business Management</w:t>
+      </w:r>
+    </w:p>
+    <w:p>
+      <w:pPr>
+        <w:pStyle w:val="ListParagraph"/>
+        <w:numPr>
+          <w:ilvl w:val="0"/>
+          <w:numId w:val="17"/>
+        </w:numPr>
+        <w:spacing w:before="100" w:beforeAutospacing="1" w:after="100" w:afterAutospacing="1" w:line="360" w:lineRule="auto"/>
+        <w:rPr>
+          <w:rFonts w:asciiTheme="majorHAnsi" w:hAnsiTheme="majorHAnsi" w:cstheme="majorHAnsi"/>
+          <w:color w:val="000000" w:themeColor="text1"/>
+          <w:lang w:val="en-US"/>
+        </w:rPr>
+      </w:pPr>
+      <w:r>
+        <w:rPr>
+          <w:rFonts w:asciiTheme="majorHAnsi" w:hAnsiTheme="majorHAnsi" w:cstheme="majorHAnsi"/>
+          <w:color w:val="000000" w:themeColor="text1"/>
+          <w:lang w:val="en-US"/>
+        </w:rPr>
+        <w:t>Scrum</w:t>
+      </w:r>
+    </w:p>
+    <w:p>
+      <w:pPr>
+        <w:spacing w:before="100" w:beforeAutospacing="1" w:after="100" w:afterAutospacing="1" w:line="360" w:lineRule="auto"/>
+        <w:ind w:left="720"/>
+        <w:rPr>
+          <w:rFonts w:asciiTheme="majorHAnsi" w:hAnsiTheme="majorHAnsi" w:cstheme="majorHAnsi"/>
+          <w:b/>
+          <w:bCs/>
+          <w:color w:val="44546A" w:themeColor="text2"/>
+        </w:rPr>
+      </w:pPr>
+      <w:r>
+        <w:rPr>
+          <w:rFonts w:asciiTheme="majorHAnsi" w:hAnsiTheme="majorHAnsi" w:cstheme="majorHAnsi"/>
+          <w:b/>
+          <w:bCs/>
+          <w:color w:val="44546A" w:themeColor="text2"/>
+        </w:rPr>
+        <w:t>What are the three highest-ranked ​general skills​ which are not in your required skill set?</w:t>
+      </w:r>
+    </w:p>
+    <w:p>
+      <w:pPr>
+        <w:pStyle w:val="ListParagraph"/>
+        <w:numPr>
+          <w:ilvl w:val="0"/>
+          <w:numId w:val="18"/>
+        </w:numPr>
+        <w:spacing w:before="100" w:beforeAutospacing="1" w:after="100" w:afterAutospacing="1" w:line="360" w:lineRule="auto"/>
+        <w:rPr>
+          <w:rFonts w:asciiTheme="majorHAnsi" w:hAnsiTheme="majorHAnsi" w:cstheme="majorHAnsi"/>
+          <w:color w:val="000000" w:themeColor="text1"/>
+          <w:lang w:val="en-US"/>
+        </w:rPr>
+      </w:pPr>
+      <w:r>
+        <w:rPr>
+          <w:rFonts w:asciiTheme="majorHAnsi" w:hAnsiTheme="majorHAnsi" w:cstheme="majorHAnsi"/>
+          <w:color w:val="000000" w:themeColor="text1"/>
+          <w:lang w:val="en-US"/>
+        </w:rPr>
+        <w:t xml:space="preserve">Writing </w:t>
+      </w:r>
+    </w:p>
+    <w:p>
+      <w:pPr>
+        <w:pStyle w:val="ListParagraph"/>
+        <w:numPr>
+          <w:ilvl w:val="0"/>
+          <w:numId w:val="18"/>
+        </w:numPr>
+        <w:spacing w:before="100" w:beforeAutospacing="1" w:after="100" w:afterAutospacing="1" w:line="360" w:lineRule="auto"/>
+        <w:rPr>
+          <w:rFonts w:asciiTheme="majorHAnsi" w:hAnsiTheme="majorHAnsi" w:cstheme="majorHAnsi"/>
+          <w:color w:val="000000" w:themeColor="text1"/>
+          <w:lang w:val="en-US"/>
+        </w:rPr>
+      </w:pPr>
+      <w:r>
+        <w:rPr>
+          <w:rFonts w:asciiTheme="majorHAnsi" w:hAnsiTheme="majorHAnsi" w:cstheme="majorHAnsi"/>
+          <w:color w:val="000000" w:themeColor="text1"/>
+          <w:lang w:val="en-US"/>
+        </w:rPr>
+        <w:t>Planning</w:t>
+      </w:r>
+      <w:r>
+        <w:rPr>
+          <w:rFonts w:asciiTheme="majorHAnsi" w:hAnsiTheme="majorHAnsi" w:cstheme="majorHAnsi"/>
+          <w:color w:val="000000" w:themeColor="text1"/>
+          <w:lang w:val="en-US"/>
+        </w:rPr>
+        <w:t xml:space="preserve"> </w:t>
+      </w:r>
+    </w:p>
+    <w:p>
+      <w:pPr>
+        <w:pStyle w:val="ListParagraph"/>
+        <w:numPr>
+          <w:ilvl w:val="0"/>
+          <w:numId w:val="18"/>
+        </w:numPr>
+        <w:spacing w:before="100" w:beforeAutospacing="1" w:after="100" w:afterAutospacing="1" w:line="360" w:lineRule="auto"/>
+        <w:rPr>
+          <w:rFonts w:asciiTheme="majorHAnsi" w:hAnsiTheme="majorHAnsi" w:cstheme="majorHAnsi"/>
+          <w:color w:val="000000" w:themeColor="text1"/>
+          <w:lang w:val="en-US"/>
+        </w:rPr>
+      </w:pPr>
+      <w:r>
+        <w:rPr>
+          <w:rFonts w:asciiTheme="majorHAnsi" w:hAnsiTheme="majorHAnsi" w:cstheme="majorHAnsi"/>
+          <w:color w:val="000000" w:themeColor="text1"/>
+          <w:lang w:val="en-US"/>
+        </w:rPr>
+        <w:t xml:space="preserve">Detail-oriented </w:t>
+      </w:r>
+    </w:p>
+    <w:p>
+      <w:pPr>
+        <w:spacing w:before="100" w:beforeAutospacing="1" w:after="100" w:afterAutospacing="1" w:line="360" w:lineRule="auto"/>
+        <w:rPr>
+          <w:rFonts w:asciiTheme="majorHAnsi" w:hAnsiTheme="majorHAnsi" w:cstheme="majorHAnsi"/>
+          <w:color w:val="000000" w:themeColor="text1"/>
+          <w:lang w:val="en-US"/>
+        </w:rPr>
+      </w:pPr>
+      <w:r>
+        <w:rPr>
+          <w:rFonts w:asciiTheme="majorHAnsi" w:hAnsiTheme="majorHAnsi" w:cstheme="majorHAnsi"/>
+          <w:color w:val="000000" w:themeColor="text1"/>
+          <w:lang w:val="en-US"/>
+        </w:rPr>
+        <w:t>R</w:t>
+      </w:r>
+      <w:r>
+        <w:rPr>
+          <w:rFonts w:asciiTheme="majorHAnsi" w:hAnsiTheme="majorHAnsi" w:cstheme="majorHAnsi"/>
+          <w:color w:val="000000" w:themeColor="text1"/>
+          <w:lang w:val="en-US"/>
+        </w:rPr>
+        <w:t>ankings and information taken from Burning Glass data provided.</w:t>
+      </w:r>
+    </w:p>
+    <w:p>
+      <w:pPr>
+        <w:spacing w:before="100" w:beforeAutospacing="1" w:after="100" w:afterAutospacing="1" w:line="360" w:lineRule="auto"/>
+        <w:rPr>
+          <w:rFonts w:asciiTheme="majorHAnsi" w:hAnsiTheme="majorHAnsi" w:cstheme="majorHAnsi"/>
+          <w:color w:val="333333"/>
+        </w:rPr>
+      </w:pPr>
+    </w:p>
+    <w:p>
+      <w:pPr>
+        <w:spacing w:before="100" w:beforeAutospacing="1" w:after="100" w:afterAutospacing="1" w:line="360" w:lineRule="auto"/>
+        <w:rPr>
+          <w:rFonts w:asciiTheme="majorHAnsi" w:hAnsiTheme="majorHAnsi" w:cstheme="majorHAnsi"/>
+          <w:b/>
+          <w:bCs/>
+          <w:color w:val="4472C4" w:themeColor="accent1"/>
+        </w:rPr>
+      </w:pPr>
+      <w:r>
+        <w:rPr>
+          <w:rFonts w:asciiTheme="majorHAnsi" w:hAnsiTheme="majorHAnsi" w:cstheme="majorHAnsi"/>
+          <w:b/>
+          <w:bCs/>
+          <w:color w:val="4472C4" w:themeColor="accent1"/>
+        </w:rPr>
+        <w:t>Having looked at the Burning Glass data, has your opinion of your ideal job changed? Why or why not?</w:t>
+      </w:r>
+    </w:p>
+    <w:p>
+      <w:pPr>
+        <w:spacing w:before="100" w:beforeAutospacing="1" w:after="100" w:afterAutospacing="1" w:line="360" w:lineRule="auto"/>
+        <w:rPr>
+          <w:rFonts w:asciiTheme="majorHAnsi" w:hAnsiTheme="majorHAnsi" w:cstheme="majorHAnsi"/>
+          <w:b/>
+          <w:bCs/>
+          <w:color w:val="333333"/>
+          <w:lang w:val="en-US"/>
+        </w:rPr>
+      </w:pPr>
+      <w:r>
+        <w:rPr>
+          <w:rFonts w:asciiTheme="majorHAnsi" w:hAnsiTheme="majorHAnsi" w:cstheme="majorHAnsi"/>
+          <w:b/>
+          <w:bCs/>
+          <w:color w:val="333333"/>
+          <w:lang w:val="en-US"/>
+        </w:rPr>
+        <w:t>Quan:</w:t>
+      </w:r>
+    </w:p>
+    <w:p>
+      <w:pPr>
+        <w:spacing w:before="100" w:beforeAutospacing="1" w:line="360" w:lineRule="auto"/>
+        <w:contextualSpacing/>
+        <w:rPr>
+          <w:rFonts w:asciiTheme="majorHAnsi" w:hAnsiTheme="majorHAnsi" w:cstheme="majorHAnsi"/>
+          <w:color w:val="333333"/>
+          <w:lang w:val="en-US"/>
+        </w:rPr>
+      </w:pPr>
+      <w:r>
+        <w:rPr>
+          <w:rFonts w:asciiTheme="majorHAnsi" w:hAnsiTheme="majorHAnsi" w:cstheme="majorHAnsi"/>
+          <w:color w:val="333333"/>
+          <w:lang w:val="en-US"/>
+        </w:rPr>
+        <w:t>“No, I still want to pursue it.</w:t>
+      </w:r>
+    </w:p>
+    <w:p>
+      <w:pPr>
+        <w:spacing w:before="100" w:beforeAutospacing="1" w:line="360" w:lineRule="auto"/>
+        <w:contextualSpacing/>
+        <w:rPr>
+          <w:rFonts w:asciiTheme="majorHAnsi" w:hAnsiTheme="majorHAnsi" w:cstheme="majorHAnsi"/>
+          <w:color w:val="333333"/>
+          <w:lang w:val="en-US"/>
+        </w:rPr>
+      </w:pPr>
+      <w:r>
+        <w:rPr>
+          <w:rFonts w:asciiTheme="majorHAnsi" w:hAnsiTheme="majorHAnsi" w:cstheme="majorHAnsi"/>
+          <w:color w:val="333333"/>
+          <w:lang w:val="en-US"/>
+        </w:rPr>
+        <w:lastRenderedPageBreak/>
+        <w:t>As seen from the Burning Glass data, compared to other jobs in the sectors, UIUX Designer is still low, which means there is a short supply of them, and as such, this job will be sought out and paid better.</w:t>
+      </w:r>
+    </w:p>
+    <w:p>
+      <w:pPr>
+        <w:spacing w:before="100" w:beforeAutospacing="1" w:line="360" w:lineRule="auto"/>
+        <w:contextualSpacing/>
+        <w:rPr>
+          <w:rFonts w:asciiTheme="majorHAnsi" w:hAnsiTheme="majorHAnsi" w:cstheme="majorHAnsi"/>
+          <w:color w:val="333333"/>
+          <w:lang w:val="en-US"/>
+        </w:rPr>
+      </w:pPr>
+      <w:r>
+        <w:rPr>
+          <w:rFonts w:asciiTheme="majorHAnsi" w:hAnsiTheme="majorHAnsi" w:cstheme="majorHAnsi"/>
+          <w:color w:val="333333"/>
+          <w:lang w:val="en-US"/>
+        </w:rPr>
+        <w:t>Not just that, this job is in my strong suit of skills. Information Architecture (grouping and layout of information), User Empathy and Research, are areas I have been trained in. Furthermore, this career path let me do what I love most: helping people. A well thought out, well designed product can empower people from anywhere.”</w:t>
+      </w:r>
+    </w:p>
+    <w:p>
+      <w:pPr>
+        <w:spacing w:before="100" w:beforeAutospacing="1" w:line="360" w:lineRule="auto"/>
+        <w:contextualSpacing/>
+        <w:rPr>
+          <w:rFonts w:asciiTheme="majorHAnsi" w:hAnsiTheme="majorHAnsi" w:cstheme="majorHAnsi"/>
+          <w:color w:val="333333"/>
+          <w:lang w:val="en-US"/>
+        </w:rPr>
+      </w:pPr>
+    </w:p>
+    <w:p>
+      <w:pPr>
+        <w:spacing w:before="100" w:beforeAutospacing="1" w:line="360" w:lineRule="auto"/>
+        <w:contextualSpacing/>
+        <w:rPr>
+          <w:rFonts w:asciiTheme="majorHAnsi" w:hAnsiTheme="majorHAnsi" w:cstheme="majorHAnsi"/>
+          <w:color w:val="333333"/>
+          <w:lang w:val="en-US"/>
+        </w:rPr>
+      </w:pPr>
+    </w:p>
+    <w:p>
+      <w:pPr>
+        <w:spacing w:before="100" w:beforeAutospacing="1" w:line="360" w:lineRule="auto"/>
+        <w:contextualSpacing/>
+        <w:rPr>
+          <w:rFonts w:asciiTheme="majorHAnsi" w:hAnsiTheme="majorHAnsi" w:cstheme="majorHAnsi"/>
+          <w:b/>
+          <w:bCs/>
+          <w:color w:val="333333"/>
+          <w:lang w:val="en-US"/>
+        </w:rPr>
+      </w:pPr>
+      <w:r>
+        <w:rPr>
+          <w:rFonts w:asciiTheme="majorHAnsi" w:hAnsiTheme="majorHAnsi" w:cstheme="majorHAnsi"/>
+          <w:b/>
+          <w:bCs/>
+          <w:color w:val="333333"/>
+          <w:lang w:val="en-US"/>
+        </w:rPr>
+        <w:t>Taesung:</w:t>
+      </w:r>
+    </w:p>
+    <w:p>
+      <w:pPr>
+        <w:spacing w:before="100" w:beforeAutospacing="1" w:after="100" w:afterAutospacing="1" w:line="360" w:lineRule="auto"/>
+        <w:rPr>
+          <w:rFonts w:asciiTheme="majorHAnsi" w:hAnsiTheme="majorHAnsi" w:cstheme="majorHAnsi"/>
+          <w:color w:val="333333"/>
+          <w:lang w:val="en-US"/>
+        </w:rPr>
+      </w:pPr>
+      <w:r>
+        <w:rPr>
+          <w:rFonts w:asciiTheme="majorHAnsi" w:hAnsiTheme="majorHAnsi" w:cstheme="majorHAnsi"/>
+          <w:color w:val="333333"/>
+          <w:lang w:val="en-US"/>
+        </w:rPr>
+        <w:t>“My mind has not changed much because I am sure that every program, server, and websites need my ideal job's role.”</w:t>
+      </w:r>
+    </w:p>
+    <w:p>
+      <w:pPr>
+        <w:spacing w:before="100" w:beforeAutospacing="1" w:after="100" w:afterAutospacing="1" w:line="360" w:lineRule="auto"/>
+        <w:rPr>
+          <w:rFonts w:asciiTheme="majorHAnsi" w:hAnsiTheme="majorHAnsi" w:cstheme="majorHAnsi"/>
+          <w:color w:val="333333"/>
+          <w:lang w:val="en-US"/>
+        </w:rPr>
+      </w:pPr>
+    </w:p>
+    <w:p>
+      <w:pPr>
+        <w:spacing w:before="100" w:beforeAutospacing="1" w:after="100" w:afterAutospacing="1" w:line="360" w:lineRule="auto"/>
+        <w:rPr>
+          <w:rFonts w:asciiTheme="majorHAnsi" w:hAnsiTheme="majorHAnsi" w:cstheme="majorHAnsi"/>
+          <w:b/>
+          <w:bCs/>
+          <w:color w:val="333333"/>
+          <w:lang w:val="en-US"/>
+        </w:rPr>
+      </w:pPr>
+      <w:r>
+        <w:rPr>
+          <w:rFonts w:asciiTheme="majorHAnsi" w:hAnsiTheme="majorHAnsi" w:cstheme="majorHAnsi"/>
+          <w:b/>
+          <w:bCs/>
+          <w:color w:val="333333"/>
+          <w:lang w:val="en-US"/>
+        </w:rPr>
+        <w:t xml:space="preserve">Jae Jun: </w:t>
+      </w:r>
+    </w:p>
+    <w:p>
+      <w:pPr>
+        <w:spacing w:before="100" w:beforeAutospacing="1" w:after="100" w:afterAutospacing="1" w:line="360" w:lineRule="auto"/>
+        <w:rPr>
+          <w:rFonts w:asciiTheme="majorHAnsi" w:hAnsiTheme="majorHAnsi" w:cstheme="majorHAnsi"/>
+          <w:color w:val="333333"/>
+          <w:lang w:val="en-US"/>
+        </w:rPr>
+      </w:pPr>
+      <w:r>
+        <w:rPr>
+          <w:rFonts w:asciiTheme="majorHAnsi" w:hAnsiTheme="majorHAnsi" w:cstheme="majorHAnsi"/>
+          <w:color w:val="333333"/>
+          <w:lang w:val="en-US"/>
+        </w:rPr>
+        <w:t>[content]</w:t>
+      </w:r>
+    </w:p>
+    <w:p>
+      <w:pPr>
+        <w:spacing w:before="100" w:beforeAutospacing="1" w:after="100" w:afterAutospacing="1"/>
+        <w:rPr>
+          <w:rFonts w:ascii="Helvetica Neue" w:hAnsi="Helvetica Neue"/>
+          <w:b/>
+          <w:bCs/>
+          <w:color w:val="333333"/>
+          <w:sz w:val="21"/>
+          <w:szCs w:val="21"/>
+        </w:rPr>
+      </w:pPr>
+    </w:p>
+    <w:p>
+      <w:pPr>
+        <w:spacing w:before="100" w:beforeAutospacing="1" w:after="100" w:afterAutospacing="1"/>
+        <w:rPr>
+          <w:rFonts w:ascii="Helvetica Neue" w:hAnsi="Helvetica Neue"/>
+          <w:color w:val="333333"/>
+          <w:sz w:val="21"/>
+          <w:szCs w:val="21"/>
+        </w:rPr>
+      </w:pPr>
     </w:p>
     <w:p>
       <w:pPr>
@@ -3591,7 +4644,7 @@
                     <pic:cNvPicPr/>
                   </pic:nvPicPr>
                   <pic:blipFill>
-                    <a:blip r:embed="rId23" cstate="print">
+                    <a:blip r:embed="rId22" cstate="print">
                       <a:extLst>
                         <a:ext uri="{28A0092B-C50C-407E-A947-70E740481C1C}">
                           <a14:useLocalDpi xmlns:a14="http://schemas.microsoft.com/office/drawing/2010/main" val="0"/>
@@ -3706,7 +4759,7 @@
         </w:rPr>
         <w:t xml:space="preserve"> </w:t>
       </w:r>
-      <w:hyperlink r:id="rId24" w:history="1">
+      <w:hyperlink r:id="rId23" w:history="1">
         <w:r>
           <w:rPr>
             <w:rStyle w:val="Hyperlink"/>
@@ -5063,22 +6116,25 @@
     </w:p>
     <w:p>
       <w:pPr>
-        <w:spacing w:line="360" w:lineRule="auto"/>
-      </w:pPr>
-      <w:r>
-        <w:t>Machine learning is an application of artificial intelligence(AI). Machine learning technology can study and improve themselves beyond programming. It can access the data and use it to learn. This process starts at the taking look at the data, having an experience, looking for a pattern, and have a better decision. The main goal of this process is a machine can learn themselves without human help or intervention.</w:t>
-      </w:r>
-    </w:p>
-    <w:p>
-      <w:pPr>
-        <w:spacing w:line="360" w:lineRule="auto"/>
-      </w:pPr>
-      <w:r>
-        <w:t xml:space="preserve">This technology has four types. Supervised, unsupervised, semisupervised, and reinforcement. </w:t>
-      </w:r>
-    </w:p>
-    <w:p>
-      <w:pPr>
+        <w:pStyle w:val="NormalWeb"/>
+        <w:spacing w:line="360" w:lineRule="auto"/>
+      </w:pPr>
+      <w:r>
+        <w:t>Machine learning is an application of artificial intelligence(AI). Machine learning technology can study and improve themselves beyond programming. It can access the data and use it to learn. This process starts with taking a look at the data, having an experience, looking for a pattern, and having a better decision. The main goal of this process is a machine can learn themselves without human help or intervention.</w:t>
+      </w:r>
+    </w:p>
+    <w:p>
+      <w:pPr>
+        <w:pStyle w:val="NormalWeb"/>
+        <w:spacing w:line="360" w:lineRule="auto"/>
+      </w:pPr>
+      <w:r>
+        <w:t>This technology has four types. Supervised, unsupervised, semi supervised, and reinforcement. </w:t>
+      </w:r>
+    </w:p>
+    <w:p>
+      <w:pPr>
+        <w:pStyle w:val="NormalWeb"/>
         <w:spacing w:line="360" w:lineRule="auto"/>
       </w:pPr>
       <w:r>
@@ -5087,42 +6143,47 @@
     </w:p>
     <w:p>
       <w:pPr>
-        <w:spacing w:line="360" w:lineRule="auto"/>
-      </w:pPr>
-      <w:r>
-        <w:t>Unsupervised algorithms have inputs only and it finds output and structure in the data. These algorithms learned from unclassified test data. It learns similarities from each different data and analyzes absences and similarities.</w:t>
-      </w:r>
-    </w:p>
-    <w:p>
-      <w:pPr>
-        <w:spacing w:line="360" w:lineRule="auto"/>
-      </w:pPr>
-      <w:r>
-        <w:t>Semisupervised algorithms is a middle between unsupervised algorithms and supervised algorithms. Some examples are labeled and other examples are not labeled. People use these examples to make conjunction after that it can improve in learning accuracy.</w:t>
-      </w:r>
-    </w:p>
-    <w:p>
-      <w:pPr>
-        <w:spacing w:line="360" w:lineRule="auto"/>
-      </w:pPr>
-      <w:r>
-        <w:t>Reinforcement learning is an area of machine learning. Software developers are owing to do some actions in a specific environment. This field, called Markov Decision  Process(MDP) is effected by some regulations or norms such as game theory, control theory, operations research, and genetic algorithms. Also, there are many forms and disciplines that can be used in this circumstance. Most of these algorithms use dynamic programming techniques. It doesn't anticipate exactly in the MDP but it is used when the exact model is in an infeasible situation. This algorithm is used at autonomous vehicles or bot in the games.</w:t>
-      </w:r>
-    </w:p>
-    <w:p>
-      <w:pPr>
-        <w:spacing w:line="360" w:lineRule="auto"/>
-      </w:pPr>
-      <w:r>
-        <w:t xml:space="preserve">Today, when they train the AI to have machine learning algorithms, developers should find the right examples and A.I is starting from the bottom to learn. It's like taking care of the baby. </w:t>
+        <w:pStyle w:val="NormalWeb"/>
+        <w:spacing w:line="360" w:lineRule="auto"/>
+      </w:pPr>
+      <w:r>
+        <w:t>Unsupervised algorithms have inputs only and it finds output and structure in the data. These algorithms were learned from unclassified test data. It learns similarities from each different data and analyzes absences and similarities.</w:t>
+      </w:r>
+    </w:p>
+    <w:p>
+      <w:pPr>
+        <w:pStyle w:val="NormalWeb"/>
+        <w:spacing w:line="360" w:lineRule="auto"/>
+      </w:pPr>
+      <w:r>
+        <w:t>Semi Supervised algorithms is a middle between unsupervised algorithms and supervised algorithms. Some examples are labeled and other examples are not labeled. People use these examples to make conjunction. After that it can improve in learning accuracy.</w:t>
+      </w:r>
+    </w:p>
+    <w:p>
+      <w:pPr>
+        <w:pStyle w:val="NormalWeb"/>
+        <w:spacing w:line="360" w:lineRule="auto"/>
+      </w:pPr>
+      <w:r>
+        <w:t xml:space="preserve">Reinforcement learning is an area of machine learning. Software developers are required to do some actions in a specific environment. This field, called Markov Decision  Process(MDP) is affected by some regulations or norms such as game theory, control theory, operations research, and genetic algorithms. Also, many forms and disciplines can be used in this circumstance. Most of these algorithms use dynamic programming techniques. It doesn't anticipate exactly in the </w:t>
       </w:r>
       <w:r>
         <w:lastRenderedPageBreak/>
-        <w:t>However, technological advances will make the future of machine learning brightly. According to experts, a multifunctional model can solve this challenge. That model is already trained about some fundamental parts like recognize user's faces or comprehends differences between dogs and cats. On the other hand, there is an obstacle to acquiring this model. When we build this model, it needs a lot of interesting, great quality computer systems and the structure of the model.</w:t>
-      </w:r>
-    </w:p>
-    <w:p>
-      <w:pPr>
+        <w:t>MDP but it is used when the exact model is in an infeasible situation. This algorithm is used in autonomous vehicles or bot in the games.</w:t>
+      </w:r>
+    </w:p>
+    <w:p>
+      <w:pPr>
+        <w:pStyle w:val="NormalWeb"/>
+        <w:spacing w:line="360" w:lineRule="auto"/>
+      </w:pPr>
+      <w:r>
+        <w:t>Today, when they train the AI to have machine learning algorithms, developers should find the right examples and A.I is starting from the bottom to learn. It's like taking care of the baby. However, technological advances will make the future of machine learning bright. According to experts, a multifunctional model can solve this challenge. That model is already trained about some fundamental parts like recognizing user's faces or comprehending differences between dogs and cats. On the other hand, there is an obstacle to acquiring this model. When we build this model, it needs a lot of interesting, great quality computer systems and the structure of the model.</w:t>
+      </w:r>
+    </w:p>
+    <w:p>
+      <w:pPr>
+        <w:pStyle w:val="NormalWeb"/>
         <w:spacing w:line="360" w:lineRule="auto"/>
       </w:pPr>
       <w:r>
@@ -5131,6 +6192,7 @@
     </w:p>
     <w:p>
       <w:pPr>
+        <w:pStyle w:val="NormalWeb"/>
         <w:spacing w:line="360" w:lineRule="auto"/>
       </w:pPr>
       <w:r>
@@ -5139,30 +6201,25 @@
     </w:p>
     <w:p>
       <w:pPr>
-        <w:spacing w:line="360" w:lineRule="auto"/>
-      </w:pPr>
-      <w:r>
-        <w:t>Here, we can describe these steps as a process of education. The developer is just like a teacher. Problem framing is like scheduling the education, collect and clean the data, prepare data for ML application are like a providing education resources. We can know that developer's role is the most important to develop machine learning.</w:t>
-      </w:r>
-    </w:p>
-    <w:p>
-      <w:pPr>
-        <w:spacing w:line="360" w:lineRule="auto"/>
-      </w:pPr>
-      <w:r>
-        <w:t>In conclusion, machine learning algorithms indicates that the machine can learn themselves without human. The developer's role is just to provide examples and data for machines can educate well. Also, in the future, we don't have to arrange these steps anymore.</w:t>
-      </w:r>
-    </w:p>
-    <w:p>
-      <w:pPr>
-        <w:spacing w:line="360" w:lineRule="auto"/>
-        <w:rPr>
-          <w:lang w:val="en-US"/>
-        </w:rPr>
-      </w:pPr>
-    </w:p>
-    <w:p>
-      <w:pPr>
+        <w:pStyle w:val="NormalWeb"/>
+        <w:spacing w:line="360" w:lineRule="auto"/>
+      </w:pPr>
+      <w:r>
+        <w:t>Here, we can describe these steps as a process of education. The developer is just like a teacher. Problem framing is like scheduling the education, collecting and cleaning the data, preparing data for ML applications is like providing educational resources. We can know that developers’ role is the most important to develop machine learning.</w:t>
+      </w:r>
+    </w:p>
+    <w:p>
+      <w:pPr>
+        <w:pStyle w:val="NormalWeb"/>
+        <w:spacing w:line="360" w:lineRule="auto"/>
+      </w:pPr>
+      <w:r>
+        <w:t>In conclusion, machine learning algorithms indicate that the machine can learn itself without humans. The developer's role is just to provide examples and data for machines to educate well. Also, in the future, we don't have to arrange these steps anymore.</w:t>
+      </w:r>
+    </w:p>
+    <w:p>
+      <w:pPr>
+        <w:pStyle w:val="NormalWeb"/>
         <w:spacing w:line="360" w:lineRule="auto"/>
       </w:pPr>
       <w:r>
@@ -5171,60 +6228,65 @@
     </w:p>
     <w:p>
       <w:pPr>
-        <w:spacing w:line="360" w:lineRule="auto"/>
-      </w:pPr>
-      <w:r>
-        <w:t>Machine learning technology makes it possible to analyze big amount of data and easy to find. This big data has a big potential and makes business more efficient. Today, in the medical aspects, the doctor's eye decide what the disease is and make a prescription. But, in the future, a machine that learns medical imaging fields can diagnose the problem. This improvement can be helpful in rural areas and poor countries that don't have capable doctors or areas that doctors can approach.</w:t>
-      </w:r>
-    </w:p>
-    <w:p>
-      <w:pPr>
-        <w:spacing w:line="360" w:lineRule="auto"/>
-      </w:pPr>
-      <w:r>
-        <w:t xml:space="preserve">Speech recognition is progress that machine translate the speech to a text file. It is used at translater, voice interfaces, and search applications. In foreign people's conversations, many people are using translater applications. But there is some issue inaccuracy. However, in the future, this progress developed well and people don't need to learn a foreign language anymore. Also, the interpreter can be replaced. </w:t>
-      </w:r>
-    </w:p>
-    <w:p>
-      <w:pPr>
-        <w:spacing w:line="360" w:lineRule="auto"/>
-      </w:pPr>
-      <w:r>
-        <w:t>Especially, smart learning has much potential for financial services. AI learned from financial data to find a trend. After the training, people can recognize changes and react immediately.</w:t>
-      </w:r>
-    </w:p>
-    <w:p>
-      <w:pPr>
-        <w:spacing w:line="360" w:lineRule="auto"/>
-      </w:pPr>
+        <w:pStyle w:val="NormalWeb"/>
+        <w:spacing w:line="360" w:lineRule="auto"/>
+      </w:pPr>
+      <w:r>
+        <w:t xml:space="preserve">Machine learning technology makes it possible to analyze a big amount of data and easy to find. This big data has a big potential and makes business more efficient. Today, in the medical aspects, the doctor's eye decides what the disease is and makes a prescription. But, in the future, a machine that learns medical imaging fields can diagnose the problem. This improvement can </w:t>
+      </w:r>
       <w:r>
         <w:lastRenderedPageBreak/>
-        <w:t>One of the recent trends in the car is self-driving technology. In the road, every situation and behavior are changed every moment. AI cars can have temporary decision so there is difficulty. But, machine learning will analyze the road situation, recognize the patterns, and give the prediction. Machine learning technology makes development in autonomous vehicles.</w:t>
-      </w:r>
-    </w:p>
-    <w:p>
-      <w:pPr>
-        <w:spacing w:line="360" w:lineRule="auto"/>
-      </w:pPr>
-      <w:r>
-        <w:t>On the other hand, machine learning can replace some jobs. As you know interpreter can be replaced by a translator application. And also, many reports and researchers expect that vehicle drivers will be replaced in the future.</w:t>
-      </w:r>
-    </w:p>
-    <w:p>
-      <w:pPr>
-        <w:spacing w:line="360" w:lineRule="auto"/>
-      </w:pPr>
-    </w:p>
-    <w:p>
-      <w:pPr>
-        <w:spacing w:line="360" w:lineRule="auto"/>
-      </w:pPr>
-      <w:r>
-        <w:t>These are the example of machine learning technology that we can see in our daily life.</w:t>
-      </w:r>
-    </w:p>
-    <w:p>
-      <w:pPr>
+        <w:t>be helpful in rural areas and poor countries that don't have capable doctors or areas that doctors can approach.</w:t>
+      </w:r>
+    </w:p>
+    <w:p>
+      <w:pPr>
+        <w:pStyle w:val="NormalWeb"/>
+        <w:spacing w:line="360" w:lineRule="auto"/>
+      </w:pPr>
+      <w:r>
+        <w:t>Speech recognition is progress that machines translate the speech to a text file. It is used at translater, voice interfaces, and search applications. In foreign people's conversations, many people are using translator applications. But there is some issue with inaccuracy. However, in the future, this progress developed well and people don't need to learn a foreign language anymore. Also, the interpreter can be replaced. </w:t>
+      </w:r>
+    </w:p>
+    <w:p>
+      <w:pPr>
+        <w:pStyle w:val="NormalWeb"/>
+        <w:spacing w:line="360" w:lineRule="auto"/>
+      </w:pPr>
+      <w:r>
+        <w:t>Smart learning has much potential for financial services. AI learned from financial data to find a trend. After the training, people can recognize changes and react immediately.</w:t>
+      </w:r>
+    </w:p>
+    <w:p>
+      <w:pPr>
+        <w:pStyle w:val="NormalWeb"/>
+        <w:spacing w:line="360" w:lineRule="auto"/>
+      </w:pPr>
+      <w:r>
+        <w:t>One of the recent trends in the car is self-driving technology. On the road, every situation and behavior are changed every moment. AI cars can have temporary decisions so there are difficulties. But, machine learning will analyze the road situation, recognize the patterns, and give the prediction. Machine learning technology makes development in autonomous vehicles.</w:t>
+      </w:r>
+    </w:p>
+    <w:p>
+      <w:pPr>
+        <w:pStyle w:val="NormalWeb"/>
+        <w:spacing w:line="360" w:lineRule="auto"/>
+      </w:pPr>
+      <w:r>
+        <w:t>On the other hand, machine learning can replace some jobs. As you know, interpreters can be replaced by a translator application. And also, many reports and researchers expect that vehicle drivers will be replaced in the future.</w:t>
+      </w:r>
+    </w:p>
+    <w:p>
+      <w:pPr>
+        <w:pStyle w:val="NormalWeb"/>
+        <w:spacing w:line="360" w:lineRule="auto"/>
+      </w:pPr>
+      <w:r>
+        <w:t>These are the examples of machine learning technology that we can see in our daily life.</w:t>
+      </w:r>
+    </w:p>
+    <w:p>
+      <w:pPr>
+        <w:pStyle w:val="NormalWeb"/>
         <w:spacing w:line="360" w:lineRule="auto"/>
       </w:pPr>
       <w:r>
@@ -5233,32 +6295,31 @@
     </w:p>
     <w:p>
       <w:pPr>
-        <w:spacing w:line="360" w:lineRule="auto"/>
-      </w:pPr>
-      <w:r>
-        <w:t>When you are watching videos on Youtube, watching daily news on the internet, or using Spotify to listen to music, you will see the recommendations of sites. These recommendations are coming from the machine-learning and big data technology that recognizes the pattern, finding the data you like, and recommend it.</w:t>
-      </w:r>
-    </w:p>
-    <w:p>
-      <w:pPr>
-        <w:spacing w:line="360" w:lineRule="auto"/>
-      </w:pPr>
-      <w:r>
-        <w:t xml:space="preserve">In these days, when we are driving, we can see many autonomous cars are running on the road. These vehicles are consist of sensors and machine learning technology. Since these vehicles are manufactured, people don't have to focus while driving and feel tired. They just put their hands on the steering wheel.  In my case, when my family been on the trip, I don't feel tired while driving to the destination. </w:t>
-      </w:r>
-    </w:p>
-    <w:p>
-      <w:pPr>
-        <w:spacing w:line="360" w:lineRule="auto"/>
-      </w:pPr>
-      <w:r>
-        <w:t>We can meet machine learning technology more common than you think. It helps and manages us for an efficient and comfortable life.  As a result, people are affected by machine learning surrounding everywhere. In daily life, we see an advertisement on the internet that relies on big data and machine learning. Geeting management by healthcare applications is also based on machine learning. Machine learning technology is not a technology that we can only see at the science fiction novel.</w:t>
-      </w:r>
-    </w:p>
-    <w:p>
-      <w:pPr>
-        <w:spacing w:line="360" w:lineRule="auto"/>
-      </w:pPr>
+        <w:pStyle w:val="NormalWeb"/>
+        <w:spacing w:line="360" w:lineRule="auto"/>
+      </w:pPr>
+      <w:r>
+        <w:t>When you are watching videos on Youtube, watching daily news on the internet, or using Spotify to listen to music, you will see the recommendations of sites. These recommendations are coming from machine-learning and big data technology that recognizes the pattern, finding the data you like, and recommend it.</w:t>
+      </w:r>
+    </w:p>
+    <w:p>
+      <w:pPr>
+        <w:pStyle w:val="NormalWeb"/>
+        <w:spacing w:line="360" w:lineRule="auto"/>
+      </w:pPr>
+      <w:r>
+        <w:lastRenderedPageBreak/>
+        <w:t>These days, when we are driving, we can see many autonomous cars are running on the road. These vehicles consist of sensors and machine learning technology. Since these vehicles are manufactured, people don't have to focus while driving and feel tired. They just put their hands on the steering wheel.  In my case, when my family has been on the trip, I don't feel tired while driving to the destination. </w:t>
+      </w:r>
+    </w:p>
+    <w:p>
+      <w:pPr>
+        <w:pStyle w:val="NormalWeb"/>
+        <w:spacing w:line="360" w:lineRule="auto"/>
+      </w:pPr>
+      <w:r>
+        <w:t>We can meet machine learning technology more commonly than you think. It helps and manages us for an efficient and comfortable life.  As a result, people are affected by machine learning everywhere. In daily life, we see an advertisement on the internet that relies on big data and machine learning. Getting management by healthcare applications is also based on machine learning. Machine learning technology is not a technology that we can only see in science fiction novels.</w:t>
+      </w:r>
     </w:p>
     <w:p>
       <w:pPr>
@@ -5302,350 +6363,216 @@
           <w:szCs w:val="40"/>
           <w:lang w:val="en-US"/>
         </w:rPr>
+        <w:t>Cybersecurity</w:t>
+      </w:r>
+    </w:p>
+    <w:p>
+      <w:pPr>
+        <w:spacing w:line="360" w:lineRule="auto"/>
+        <w:rPr>
+          <w:lang w:val="en-US"/>
+        </w:rPr>
+      </w:pPr>
+    </w:p>
+    <w:p>
+      <w:pPr>
+        <w:pStyle w:val="NormalWeb"/>
+        <w:spacing w:line="360" w:lineRule="auto"/>
+      </w:pPr>
+      <w:r>
+        <w:t>Computer security or cybersecurity is the protection of servers, computers, networks, electronic systems, and data from the theft called hacker, or disruption, or misdirection. It's also known as information technology security or electronic information security.</w:t>
+      </w:r>
+    </w:p>
+    <w:p>
+      <w:pPr>
+        <w:pStyle w:val="NormalWeb"/>
+        <w:spacing w:line="360" w:lineRule="auto"/>
+      </w:pPr>
+      <w:r>
+        <w:t>The internet and wireless networks such as Wi-Fi and Bluetooth are developed and also people are using smart devices more commonly, cybersecurity becoming a more significant part of recent years.</w:t>
+      </w:r>
+    </w:p>
+    <w:p>
+      <w:pPr>
+        <w:pStyle w:val="NormalWeb"/>
+        <w:spacing w:line="360" w:lineRule="auto"/>
+      </w:pPr>
+      <w:r>
+        <w:t>There are 5 sorts of cybersecurity. critical infrastructure, application, network, cloud, and Internet of things. </w:t>
+      </w:r>
+    </w:p>
+    <w:p>
+      <w:pPr>
+        <w:pStyle w:val="NormalWeb"/>
+        <w:spacing w:line="360" w:lineRule="auto"/>
+      </w:pPr>
+      <w:r>
+        <w:t>Critical infrastructure is a critical thing that we commonly use and face. For example, electricity grid, water purification, traffic lights, shopping centers, and hospitals. Critical infrastructures are very fragile to the cyber-attack because of using the internet. So the organization that has the operation of it should provide plans for against and defend these attacks.</w:t>
+      </w:r>
+    </w:p>
+    <w:p>
+      <w:pPr>
+        <w:pStyle w:val="NormalWeb"/>
+        <w:spacing w:line="360" w:lineRule="auto"/>
+      </w:pPr>
+      <w:r>
         <w:lastRenderedPageBreak/>
-        <w:t>Cybersecurity</w:t>
-      </w:r>
-    </w:p>
-    <w:p>
-      <w:pPr>
-        <w:spacing w:line="360" w:lineRule="auto"/>
-        <w:rPr>
-          <w:lang w:val="en-US"/>
-        </w:rPr>
-      </w:pPr>
-    </w:p>
-    <w:p>
-      <w:pPr>
-        <w:spacing w:line="360" w:lineRule="auto"/>
-        <w:rPr>
-          <w:lang w:val="en-US"/>
-        </w:rPr>
-      </w:pPr>
-      <w:r>
-        <w:rPr>
-          <w:lang w:val="en-US"/>
-        </w:rPr>
-        <w:t>Computer security or cybersecurity is the protection of servers, computer, networks, electronic systems, and data from the theft called hacker, or disruption, or misdirection. It's also known as information technology security or electronic information security.</w:t>
-      </w:r>
-    </w:p>
-    <w:p>
-      <w:pPr>
-        <w:spacing w:line="360" w:lineRule="auto"/>
-        <w:rPr>
-          <w:lang w:val="en-US"/>
-        </w:rPr>
-      </w:pPr>
-      <w:r>
-        <w:rPr>
-          <w:lang w:val="en-US"/>
-        </w:rPr>
-        <w:t>The internet and wireless network such as Wifi and Bluetooth are developed and also people are using smart devices more common, cybersecurity becomes a more significant part of recent years.</w:t>
-      </w:r>
-    </w:p>
-    <w:p>
-      <w:pPr>
-        <w:spacing w:line="360" w:lineRule="auto"/>
-        <w:rPr>
-          <w:lang w:val="en-US"/>
-        </w:rPr>
-      </w:pPr>
-      <w:r>
-        <w:rPr>
-          <w:lang w:val="en-US"/>
-        </w:rPr>
-        <w:t xml:space="preserve">There are 5 sorts of cybersecurity. critical infrastructure, application, network, cloud, and Internet of things. </w:t>
-      </w:r>
-    </w:p>
-    <w:p>
-      <w:pPr>
-        <w:spacing w:line="360" w:lineRule="auto"/>
-        <w:rPr>
-          <w:lang w:val="en-US"/>
-        </w:rPr>
-      </w:pPr>
-      <w:r>
-        <w:rPr>
-          <w:lang w:val="en-US"/>
-        </w:rPr>
-        <w:t>Critical infrastructure is a critical thing that we commonly use and face. For example, electricity grid, water purification, traffic lights, shopping centers, and hospitals. Critical infrastructures are very fragile to the cyber attack because of using the internet. So the organization that has the operation of it should provide plans for against and defend these attacks.</w:t>
-      </w:r>
-    </w:p>
-    <w:p>
-      <w:pPr>
-        <w:spacing w:line="360" w:lineRule="auto"/>
-        <w:rPr>
-          <w:lang w:val="en-US"/>
-        </w:rPr>
-      </w:pPr>
-      <w:r>
-        <w:rPr>
-          <w:lang w:val="en-US"/>
-        </w:rPr>
         <w:t>Application security is one of the best ways to protect your system from cyber threats. There are three types of application security, antivirus programs, firewalls, and encryption programs. Application security is to prevent and tackle external threats, and unauthorized access. Also, companies can detect and protect sensitive data through this application.</w:t>
       </w:r>
     </w:p>
     <w:p>
       <w:pPr>
-        <w:spacing w:line="360" w:lineRule="auto"/>
-        <w:rPr>
-          <w:lang w:val="en-US"/>
-        </w:rPr>
-      </w:pPr>
-      <w:r>
-        <w:rPr>
-          <w:lang w:val="en-US"/>
-        </w:rPr>
-        <w:t>Network security commonly used against the unauthorized intrusion of internal networks. It secures infrastructure access from outside threats. In these days, it develops to use machine learning to alert threats immediately. There are many examples of this type like extra logins and new passwords.</w:t>
-      </w:r>
-    </w:p>
-    <w:p>
-      <w:pPr>
-        <w:spacing w:line="360" w:lineRule="auto"/>
-        <w:rPr>
-          <w:lang w:val="en-US"/>
-        </w:rPr>
-      </w:pPr>
-      <w:r>
-        <w:rPr>
-          <w:lang w:val="en-US"/>
-        </w:rPr>
-        <w:t xml:space="preserve">And these security technologies make "Cloud" appeared. Cloud security is a security tool that is based on the cloud so protect user's resources and information. And cloud's administer advances this tool more secured. Many people believe that their physical server and hardware feel more secured than a "Cloud" service. But, according to research, it's not true. </w:t>
-      </w:r>
-      <w:r>
-        <w:rPr>
-          <w:lang w:val="en-US"/>
-        </w:rPr>
-        <w:tab/>
-        <w:t xml:space="preserve"> </w:t>
-      </w:r>
-    </w:p>
-    <w:p>
-      <w:pPr>
-        <w:spacing w:line="360" w:lineRule="auto"/>
-        <w:rPr>
-          <w:lang w:val="en-US"/>
-        </w:rPr>
-      </w:pPr>
-      <w:r>
-        <w:rPr>
-          <w:lang w:val="en-US"/>
-        </w:rPr>
-        <w:t>Internet of things, called IoT security, is including critical and non-critical cyber-physical systems such as security cameras, televisions, sensors, that we use things widely. Especially, IoT products are very vulnerable because they have limits of security patching. Study shows that security is one of the significant parts of IoT. And they suggest that providers should have to learn more about security issues and implement more solutions.</w:t>
-      </w:r>
-    </w:p>
-    <w:p>
-      <w:pPr>
-        <w:spacing w:line="360" w:lineRule="auto"/>
-        <w:rPr>
-          <w:lang w:val="en-US"/>
-        </w:rPr>
-      </w:pPr>
-      <w:r>
-        <w:rPr>
-          <w:lang w:val="en-US"/>
-        </w:rPr>
+        <w:pStyle w:val="NormalWeb"/>
+        <w:spacing w:line="360" w:lineRule="auto"/>
+      </w:pPr>
+      <w:r>
+        <w:t>Network security is commonly used against the unauthorized intrusion of internal networks. It secures infrastructure access from outside threats. These days, it is developed to use machine learning to alert threats immediately. There are many examples of this type like extra logins and new passwords.</w:t>
+      </w:r>
+    </w:p>
+    <w:p>
+      <w:pPr>
+        <w:pStyle w:val="NormalWeb"/>
+        <w:spacing w:line="360" w:lineRule="auto"/>
+      </w:pPr>
+      <w:r>
+        <w:t>And these security technologies make "Cloud'' appear. Cloud security is a security tool that is based on the cloud to protect the user's resources and information. And cloud's administration advances this tool more securely. Many people believe that their physical server and hardware feel more secure than a "Cloud" service. But, according to research, it's not true.       </w:t>
+      </w:r>
+    </w:p>
+    <w:p>
+      <w:pPr>
+        <w:pStyle w:val="NormalWeb"/>
+        <w:spacing w:line="360" w:lineRule="auto"/>
+      </w:pPr>
+      <w:r>
+        <w:t>The Internet of things, called IoT security, includes critical and non-critical cyber-physical systems such as security cameras, televisions, sensors, that we use widely. Especially, IoT products are very vulnerable because they have limits of security patching. Study shows that security is one of the significant parts of IoT. And they suggest that providers should have to learn more about security issues and implement more solutions.</w:t>
+      </w:r>
+    </w:p>
+    <w:p>
+      <w:pPr>
+        <w:pStyle w:val="NormalWeb"/>
+        <w:spacing w:line="360" w:lineRule="auto"/>
+      </w:pPr>
+      <w:r>
+        <w:t>As a result, cybersecurity is very important to secure data. Because hackers keep progressing and developing their hacking skills.</w:t>
+      </w:r>
+    </w:p>
+    <w:p>
+      <w:pPr>
+        <w:pStyle w:val="NormalWeb"/>
+        <w:spacing w:line="360" w:lineRule="auto"/>
+      </w:pPr>
+      <w:r>
+        <w:t>For this reason, many organizations, systems, and countries are having cybersecurity.</w:t>
+      </w:r>
+    </w:p>
+    <w:p>
+      <w:pPr>
+        <w:pStyle w:val="NormalWeb"/>
+        <w:spacing w:line="360" w:lineRule="auto"/>
+      </w:pPr>
+      <w:r>
+        <w:t>Financial systems such as commercial banks, SWIFT, and investment banks are prominent targets. In the web site, they accept and store personal, financial information so hackers threaten it. This information has a lot of potential. They can manipulate the market, make a bank account, purchase, and sell their information to the black market. To prevent these, banks invest much in the system and people. Threats are changing every time. Banks are requiring new products and technologies and people.</w:t>
+      </w:r>
+    </w:p>
+    <w:p>
+      <w:pPr>
+        <w:pStyle w:val="NormalWeb"/>
+        <w:spacing w:line="360" w:lineRule="auto"/>
+      </w:pPr>
+      <w:r>
         <w:lastRenderedPageBreak/>
-        <w:t>As a result, cybersecurity is very important to secure data. Because hackers keep progressing and developing their hacking skills.</w:t>
-      </w:r>
-    </w:p>
-    <w:p>
-      <w:pPr>
-        <w:spacing w:line="360" w:lineRule="auto"/>
-        <w:rPr>
-          <w:lang w:val="en-US"/>
-        </w:rPr>
-      </w:pPr>
-      <w:r>
-        <w:rPr>
-          <w:lang w:val="en-US"/>
-        </w:rPr>
-        <w:t>For this reason, many organizations, systems, and countries are having a cybersecurity.</w:t>
-      </w:r>
-    </w:p>
-    <w:p>
-      <w:pPr>
-        <w:spacing w:line="360" w:lineRule="auto"/>
-        <w:rPr>
-          <w:lang w:val="en-US"/>
-        </w:rPr>
-      </w:pPr>
-      <w:r>
-        <w:rPr>
-          <w:lang w:val="en-US"/>
-        </w:rPr>
-        <w:t>Financial systems such as commercial banks, SWIFT, and investment banks are prominent targets. In the web site, they accept and store personal, financial information so hackers threaten it. These information have a lot of potentials. They can manipulate the market, make a bank account, purchase, and sell their information to the black market. To prevent these, banks invest much to the system and people. Threats are changing every time. Banks are requiring new products and technologies and people.</w:t>
-      </w:r>
-    </w:p>
-    <w:p>
-      <w:pPr>
-        <w:spacing w:line="360" w:lineRule="auto"/>
-        <w:rPr>
-          <w:lang w:val="en-US"/>
-        </w:rPr>
-      </w:pPr>
-      <w:r>
-        <w:rPr>
-          <w:lang w:val="en-US"/>
-        </w:rPr>
-        <w:t>Most countries are running their own computer security team. In the U.S, they prioritize to provide personal freedom and secure people's data and technology marketplace. Canada is having a strategy since 2010. This one has three main goals. Securing government systems and vital private cyber systems. Helping Canadians to be secure online. Also, they provide organizations that can resist cyber threats called "CCIRC"(Canadian Cyber Incident Response Centre). It is for responding to cyber threats, recovering, and providing online repot service. Lastly, China has its organization (China's Central Leading Group for Internet Security and Informatization) since 2014. It supervises almost fields that are related to network security and IT strategy such as economic, policies, cultural, social, and military.</w:t>
-      </w:r>
-    </w:p>
-    <w:p>
-      <w:pPr>
-        <w:spacing w:line="360" w:lineRule="auto"/>
-        <w:rPr>
-          <w:lang w:val="en-US"/>
-        </w:rPr>
-      </w:pPr>
-      <w:r>
-        <w:rPr>
-          <w:lang w:val="en-US"/>
-        </w:rPr>
-        <w:t>In the next 3 years, most countries will alreay have an orgnanisations or try to establish organisation to protect national network. Also, most of computer security are considered by security manager's programming skills.</w:t>
-      </w:r>
-    </w:p>
-    <w:p>
-      <w:pPr>
-        <w:spacing w:line="360" w:lineRule="auto"/>
-        <w:rPr>
-          <w:lang w:val="en-US"/>
-        </w:rPr>
-      </w:pPr>
-    </w:p>
-    <w:p>
-      <w:pPr>
-        <w:spacing w:line="360" w:lineRule="auto"/>
-        <w:rPr>
-          <w:lang w:val="en-US"/>
-        </w:rPr>
-      </w:pPr>
-      <w:r>
-        <w:rPr>
-          <w:lang w:val="en-US"/>
-        </w:rPr>
-        <w:t>Any products that connect to the internet is one of the risk situations. Hackers can easily get user's information easily. This is why people have to focus on cybersecurity. People are finding a more secure strategy. According to experts, In the future, the future of computer security will depend on hacker's behavior. They will try to do new methods and tools for getting affordable data. It means that cybersecurity is facing limitations because defenders can predict every possibilities.</w:t>
-      </w:r>
-    </w:p>
-    <w:p>
-      <w:pPr>
-        <w:spacing w:line="360" w:lineRule="auto"/>
-        <w:rPr>
-          <w:lang w:val="en-US"/>
-        </w:rPr>
-      </w:pPr>
-      <w:r>
-        <w:rPr>
-          <w:lang w:val="en-US"/>
-        </w:rPr>
-        <w:t xml:space="preserve">To deal with this problem, the government should have mitigation of these threats and legislate new laws. Like some organizations GDPR and CCPA, governments should follow their steps. Also, using automated systems that can monitor, manage, detect, and prevent these threats is a </w:t>
-      </w:r>
-      <w:r>
-        <w:rPr>
-          <w:lang w:val="en-US"/>
-        </w:rPr>
+        <w:t>Most countries are running their computer security team. In the U.S, they prioritize to provide personal freedom and secure people's data and technology marketplace. Canada has had a strategy since 2010. This one has three main goals. Securing government systems and vital private cyber systems. Helping Canadians to be secure online. Also, they provide organizations that can resist cyber threats called "CCIRC''(Canadian Cyber Incident Response Centre). It is for responding to cyber threats, recovering, and providing online report service. Lastly, China has had its organization (China's Central Leading Group for Internet Security and Informatization) since 2014. It supervises almost all fields that are related to network security and IT strategy such as economic, policies, cultural, social, and military.</w:t>
+      </w:r>
+    </w:p>
+    <w:p>
+      <w:pPr>
+        <w:pStyle w:val="NormalWeb"/>
+        <w:spacing w:line="360" w:lineRule="auto"/>
+      </w:pPr>
+      <w:r>
+        <w:t>In the next 3 years, most countries will already have an organization to protect the national network. Also, most computer security is considered by the security manager's programming skills.</w:t>
+      </w:r>
+    </w:p>
+    <w:p>
+      <w:pPr>
+        <w:pStyle w:val="NormalWeb"/>
+        <w:spacing w:line="360" w:lineRule="auto"/>
+      </w:pPr>
+      <w:r>
+        <w:t>Any product that connects to the internet is one of the risk situations. Hackers can easily get users' information. This is why people have to focus on cybersecurity. People are finding a more secure strategy. According to experts, In the future, the future of computer security will depend on hacker's behavior. They will try to do new methods and tools for getting affordable data. It means that cybersecurity is facing limitations because defenders can predict every possibility.</w:t>
+      </w:r>
+    </w:p>
+    <w:p>
+      <w:pPr>
+        <w:pStyle w:val="NormalWeb"/>
+        <w:spacing w:line="360" w:lineRule="auto"/>
+      </w:pPr>
+      <w:r>
+        <w:t>To deal with this problem, the government should have mitigation of these threats and legislate new laws. Like some organizations GDPR and CCPA, governments should follow their steps. Also, using automated systems that can monitor, manage, detect, and prevent these threats is a great idea. Also, companies should change their regulations. They are to focus on their supply chains and it is very vulnerable. Furthermore, hacking skills and tools will develop in the future and companies are collecting user's data, it is quietly important. So, they have to use and upgrade more effective security solutions. </w:t>
+      </w:r>
+    </w:p>
+    <w:p>
+      <w:pPr>
+        <w:pStyle w:val="NormalWeb"/>
+        <w:spacing w:line="360" w:lineRule="auto"/>
+      </w:pPr>
+      <w:r>
+        <w:t xml:space="preserve">In the future, most of the products are connected with the internet and they will be in a poor situation from resisting cyber threats. However, cyber threats are unpredictable. But, there's no doubt that companies and nations will upgrade computer security technology and regulations. Most companies, nations, and IT employees will be affected the most. And the user has to adapt </w:t>
+      </w:r>
+      <w:r>
         <w:lastRenderedPageBreak/>
-        <w:t xml:space="preserve">great idea. Also, companies should change their regulations. They are to focus on their supply chains and it is very vulnerable. Furthermore, hacking skills and tools will develop in the future and companies are collecting user's data, it is quietly important.. So, they have to use and upgrade more effective security solutions. </w:t>
-      </w:r>
-    </w:p>
-    <w:p>
-      <w:pPr>
-        <w:spacing w:line="360" w:lineRule="auto"/>
-        <w:rPr>
-          <w:lang w:val="en-US"/>
-        </w:rPr>
-      </w:pPr>
-      <w:r>
-        <w:rPr>
-          <w:lang w:val="en-US"/>
-        </w:rPr>
-        <w:t>In the future, most of the products are connected with the internet and they will be in a poor situation from resisting cyber threats. However, cyber threats are unpredictable. But, there's no doubt that companies and nations will upgrade computer security technology and regulations. Most of companies, nations and IT employees will be affect the most. And the user has to adapt these developments. Computer security manger and experts will be hired by a company and hackers will find ways to break through this technology.</w:t>
-      </w:r>
-    </w:p>
-    <w:p>
-      <w:pPr>
-        <w:spacing w:line="360" w:lineRule="auto"/>
-        <w:rPr>
-          <w:lang w:val="en-US"/>
-        </w:rPr>
-      </w:pPr>
-      <w:r>
-        <w:rPr>
-          <w:lang w:val="en-US"/>
-        </w:rPr>
-        <w:t>In technology, old security technology will be replaced by new skills like Automated Intelligence. As a result, it will rapidly increase at the employment of related jobs.</w:t>
-      </w:r>
-    </w:p>
-    <w:p>
-      <w:pPr>
-        <w:spacing w:line="360" w:lineRule="auto"/>
-        <w:rPr>
-          <w:lang w:val="en-US"/>
-        </w:rPr>
-      </w:pPr>
-    </w:p>
-    <w:p>
-      <w:pPr>
-        <w:spacing w:line="360" w:lineRule="auto"/>
-        <w:rPr>
-          <w:lang w:val="en-US"/>
-        </w:rPr>
-      </w:pPr>
-      <w:r>
-        <w:rPr>
-          <w:lang w:val="en-US"/>
-        </w:rPr>
-        <w:t xml:space="preserve">In my opinion, my friends and family will be in the same situation. Members of the society are using network-connected products like smart devices, computers, and TV. Also, In recent years, It's one of the trends that install IOT devices in the house and apartment when designinging the building. In the future, we have to be familiar with development of cybersecurity. </w:t>
-      </w:r>
-    </w:p>
-    <w:p>
-      <w:pPr>
-        <w:spacing w:line="360" w:lineRule="auto"/>
-        <w:rPr>
-          <w:lang w:val="en-US"/>
-        </w:rPr>
-      </w:pPr>
-      <w:r>
-        <w:rPr>
-          <w:lang w:val="en-US"/>
-        </w:rPr>
-        <w:t>Despite, they are in the vulnerable to the cyber attack, people usually don't know this truth. For example, see your parent's phone or friend's computer. They are using it a lot but we can't see any antimalware or vaccine programs. Even the government, banks, and online shopping mall webpages can't protect their user's information. So, exploiting personal device's information is a piece of cake to hackers. But, what happen they download the vaccine programs already? They can protect information from the basic hacking tools and most of cyberattacks.</w:t>
-      </w:r>
-    </w:p>
-    <w:p>
-      <w:pPr>
-        <w:spacing w:line="360" w:lineRule="auto"/>
-        <w:rPr>
-          <w:lang w:val="en-US"/>
-        </w:rPr>
-      </w:pPr>
-      <w:r>
-        <w:rPr>
-          <w:lang w:val="en-US"/>
-        </w:rPr>
-        <w:t>What is the most common password you think? It's '1234567' and 'password'. Surprise, most people use these password just for easy to remember. Even, one of the biggest hardware company, Intel's top-secret file's password was 'intel123' and popular game series pokemon's top-secret file password was 'pokemon'. Easy to guess a password like these can be a free pass ticket for hackers. However, this problem can be solved by creating a strong password policy. It is good for user to secure the user's password and not leaked by hackers except some inconveniences like requiring longer, changing password regularly, and adding at least 5 numbers.</w:t>
-      </w:r>
-    </w:p>
-    <w:p>
-      <w:pPr>
-        <w:spacing w:line="360" w:lineRule="auto"/>
-        <w:rPr>
-          <w:lang w:val="en-US"/>
-        </w:rPr>
-      </w:pPr>
-      <w:r>
-        <w:rPr>
-          <w:lang w:val="en-US"/>
-        </w:rPr>
-        <w:lastRenderedPageBreak/>
-        <w:t>We are in the poor situation to secure our personal information. But, cybersecurity technology prevents possible cyber threats and helps us remind the threats. In conclusion, cybersecurity is a necessary technology when we connect to the network.</w:t>
-      </w:r>
-    </w:p>
-    <w:p>
-      <w:pPr>
-        <w:spacing w:line="360" w:lineRule="auto"/>
-        <w:rPr>
-          <w:lang w:val="en-US"/>
-        </w:rPr>
+        <w:t>these developments. Computer security managers and experts will be hired by a company and hackers will find ways to break through this technology.</w:t>
+      </w:r>
+    </w:p>
+    <w:p>
+      <w:pPr>
+        <w:pStyle w:val="NormalWeb"/>
+        <w:spacing w:line="360" w:lineRule="auto"/>
+      </w:pPr>
+      <w:r>
+        <w:t>In technology, old security technology will be replaced by new skills like Automated Intelligence. As a result, it will rapidly increase the employment of related jobs.</w:t>
+      </w:r>
+    </w:p>
+    <w:p>
+      <w:pPr>
+        <w:pStyle w:val="NormalWeb"/>
+        <w:spacing w:line="360" w:lineRule="auto"/>
+      </w:pPr>
+      <w:r>
+        <w:t>In my opinion, my friends and family will be in the same situation. Members of the society are using network-connected products like smart devices, computers, and TV. Also, In recent years, It's one of the trends that install IoT devices in the house and apartment when designing the building. In the future, we have to be familiar with the development of cybersecurity. </w:t>
+      </w:r>
+    </w:p>
+    <w:p>
+      <w:pPr>
+        <w:pStyle w:val="NormalWeb"/>
+        <w:spacing w:line="360" w:lineRule="auto"/>
+      </w:pPr>
+      <w:r>
+        <w:t>Despite, they are vulnerable to cyber-attacks, people usually don't know this truth. For example, see your parent's phone or friend's computer. They are using it a lot but we can't see any malware or virus programs. Even the government, banks, and online shopping mall webpages can't protect their user's information. So, exploiting personal device's information is a piece of cake to hackers. But, what happens if they download the virus programs already? They can protect information from the basic hacking tools and most of the cyberattacks.</w:t>
+      </w:r>
+    </w:p>
+    <w:p>
+      <w:pPr>
+        <w:pStyle w:val="NormalWeb"/>
+        <w:spacing w:line="360" w:lineRule="auto"/>
+      </w:pPr>
+      <w:r>
+        <w:t>What is the most common password you think? It's '1234567' and 'password'. Surprisingly, most people use these passwords just for easy to remember. Even one of the biggest hardware companies, Intel's top-secret file's password was 'intel123' and popular game series Pokémon’s top-secret file password was 'Pokémon'. Easy to guess a password like these can be a free pass ticket for hackers. However, this problem can be solved by creating a strong password policy. It is good for users to secure their passwords and not leaked by hackers except for some inconveniences like requiring longer, changing passwords regularly, and adding at least 5 numbers.</w:t>
+      </w:r>
+    </w:p>
+    <w:p>
+      <w:pPr>
+        <w:pStyle w:val="NormalWeb"/>
+        <w:spacing w:line="360" w:lineRule="auto"/>
+      </w:pPr>
+      <w:r>
+        <w:t>We are in a poor situation to secure our personal information. But, cybersecurity technology prevents possible cyber threats and helps us remind the threats. In conclusion, cybersecurity is a necessary technology when we connect to the network.</w:t>
+      </w:r>
+    </w:p>
+    <w:p>
+      <w:pPr>
+        <w:pStyle w:val="NormalWeb"/>
+        <w:spacing w:after="0" w:line="360" w:lineRule="auto"/>
       </w:pPr>
     </w:p>
     <w:p>
@@ -5660,6 +6587,7 @@
         <w:rPr>
           <w:color w:val="000000"/>
         </w:rPr>
+        <w:lastRenderedPageBreak/>
         <w:t>————————</w:t>
       </w:r>
     </w:p>
@@ -5690,564 +6618,150 @@
           <w:szCs w:val="40"/>
           <w:lang w:val="vi-VN"/>
         </w:rPr>
-        <w:t xml:space="preserve">Raspberry Pis, Arduinos, Makey Makeys, and other small computing devices </w:t>
-      </w:r>
-    </w:p>
-    <w:p>
-      <w:pPr>
-        <w:spacing w:line="360" w:lineRule="auto"/>
-      </w:pPr>
-      <w:r>
-        <w:t>In the 21st century, when high-tech industries are developed, various computers are used in various places. People want a computer that can perform the tasks they need more efficiently and accurately. Among the numerous IT devices developed by many developers based on efficiency, the name of the IT device I will introduce first is raspberry pi. First to approach Ras</w:t>
-      </w:r>
-      <w:r>
-        <w:t xml:space="preserve">pberry Pi's history, Raspberry </w:t>
-      </w:r>
-      <w:r>
-        <w:rPr>
-          <w:rFonts w:hint="eastAsia"/>
-        </w:rPr>
-        <w:t>p</w:t>
-      </w:r>
-      <w:r>
-        <w:t>i was created in 2006 in a group of computer lovers. The initial raspberry pi had only one USB and HDMI connection port, but the new version of raspberry pi now has several connection ports. By the time Raspberry Pi was sold, it was not only very popular from Asian countries such as China and Taiwan, but it also disassembled and tested Raspberry Pi of past models for educational use in several British academies. Raspberry Pi has a distinct advantage in price and convenience compared to a typical desktop. Raspberry pi is about the size of a credit card, but it doesn't make a big difference in performance compared to a typical desktop. For example, searching the Internet, playing high-definition media, playing games, etc. To illustrate the difference between desktop and raspberry pi more analytically, raspberry pi uses the RISC processor architecture and the desktop uses the CISC processor architecture. RISC is lower in terms of production cost and energy efficiency than CISC. But raspberry pi first shows superior price advantage. When you buy a typical home desktop, you need to prepare 500 USD, but raspberry pie can be purchased if you prepare 10 to 30 USD. In addition, raspberry pi takes up less space on the desk because it is much smaller than a regular desktop. Raspberry Pi has sold more than 12.5 million SBCs over the past five years, and the raspberry Pi is known to be available without having to have computer expertise.</w:t>
-      </w:r>
-      <w:r>
-        <w:rPr>
-          <w:rFonts w:hint="eastAsia"/>
-        </w:rPr>
-        <w:t xml:space="preserve"> Therefore, the sales volume of raspberry bi will increase. </w:t>
-      </w:r>
-      <w:r>
-        <w:t xml:space="preserve">Raspberry pi is also free from language compatibility. Basically, Python can be used as the default programming language, and additional languages such as C, C++, java, perl, </w:t>
-      </w:r>
-      <w:r>
-        <w:lastRenderedPageBreak/>
-        <w:t xml:space="preserve">ruby, etc. can be used. In 2020, the raspberry pi company is selling even more upgraded products with the release of the raspberry pi OS. </w:t>
-      </w:r>
-    </w:p>
-    <w:p>
-      <w:pPr>
-        <w:spacing w:line="360" w:lineRule="auto"/>
-      </w:pPr>
-    </w:p>
-    <w:p>
-      <w:pPr>
-        <w:spacing w:line="360" w:lineRule="auto"/>
-      </w:pPr>
-      <w:r>
-        <w:t>Second, I will explain about the invention kit, Makey Makey, for everyone who can easily participate and enjoy it regardless of children and adults. Makey Makey is a kind of toy that you can easily find in everyday life and you can connect to a computer program using a USB cable or clip and enjoy it. You can even make electronic inventions with this toy and play the piano if you have the tools to connect USB. Makey Makey was first invented in 2010 by students attending M.I.T. Technical College. After its first invention, many designers and developers participated to create the current Makey Makey was born. It is important that the Makey Makey connects with things that can move. Moreover, Makey Makey is particularly good for young children who first get to know computers because she satisfies their interests in coding and computing through a medium such as games. In fact, some kindergartens use the Makey Makey to help them understand electronics and computers by forming groups of children for the education of children over the age of six. The Makey Makey works with a sense of resistance that requires the circuit to be closed in order to facilitate the instrument. The price is sold at approximately 25USD and can be purchased easily over the Internet.</w:t>
-      </w:r>
-    </w:p>
-    <w:p>
-      <w:pPr>
-        <w:spacing w:line="360" w:lineRule="auto"/>
-      </w:pPr>
-    </w:p>
-    <w:p>
-      <w:pPr>
-        <w:spacing w:line="360" w:lineRule="auto"/>
-      </w:pPr>
-      <w:r>
-        <w:t>The development of these tools can have a great effect on the world of it.</w:t>
-      </w:r>
-      <w:r>
-        <w:rPr>
-          <w:rFonts w:hint="eastAsia"/>
-        </w:rPr>
-        <w:t xml:space="preserve"> </w:t>
-      </w:r>
-      <w:r>
-        <w:t xml:space="preserve">First of all, raspberry pi lacks performance compared to conventional computers and </w:t>
-      </w:r>
-      <w:r>
-        <w:rPr>
-          <w:rFonts w:hint="eastAsia"/>
-        </w:rPr>
-        <w:t>l</w:t>
-      </w:r>
-      <w:r>
-        <w:t>aptops, and although there are many parts needed to use it, it has great general purpose.</w:t>
-      </w:r>
-      <w:r>
-        <w:rPr>
-          <w:rFonts w:hint="eastAsia"/>
-        </w:rPr>
-        <w:t xml:space="preserve"> </w:t>
-      </w:r>
-      <w:r>
-        <w:t>Even if the user is ignorant of programming, driver computer files, etc., the installation of only the relevant programs and projects that are widely available on the market can be used as necessary for the user.</w:t>
-      </w:r>
-      <w:r>
-        <w:rPr>
-          <w:rFonts w:hint="eastAsia"/>
-        </w:rPr>
-        <w:t xml:space="preserve"> </w:t>
-      </w:r>
-      <w:r>
-        <w:t>M</w:t>
-      </w:r>
-      <w:r>
-        <w:rPr>
-          <w:rFonts w:hint="eastAsia"/>
-        </w:rPr>
-        <w:t>akey</w:t>
-      </w:r>
-      <w:r>
-        <w:t xml:space="preserve"> M</w:t>
-      </w:r>
-      <w:r>
-        <w:rPr>
-          <w:rFonts w:hint="eastAsia"/>
-        </w:rPr>
-        <w:t>akey</w:t>
-      </w:r>
-      <w:r>
-        <w:t xml:space="preserve"> is also very easy to manipulate and has great artistic value, which can arouse interest enough.</w:t>
-      </w:r>
-      <w:r>
-        <w:rPr>
-          <w:rFonts w:hint="eastAsia"/>
-        </w:rPr>
-        <w:t xml:space="preserve"> </w:t>
-      </w:r>
-      <w:r>
-        <w:t>These advantages can lower the hurdles for entry into I</w:t>
-      </w:r>
-      <w:r>
-        <w:rPr>
-          <w:rFonts w:hint="eastAsia"/>
-        </w:rPr>
-        <w:t>.</w:t>
-      </w:r>
-      <w:r>
-        <w:t>T for beginners who are inexperienced in programming or those who are not involved in the I</w:t>
-      </w:r>
-      <w:r>
-        <w:rPr>
-          <w:rFonts w:hint="eastAsia"/>
-        </w:rPr>
-        <w:t>.</w:t>
-      </w:r>
-      <w:r>
-        <w:t>T industry.</w:t>
-      </w:r>
-      <w:r>
-        <w:rPr>
-          <w:rFonts w:hint="eastAsia"/>
-        </w:rPr>
-        <w:t xml:space="preserve"> </w:t>
-      </w:r>
-      <w:r>
-        <w:t>These advantages are likely to change the programming education system.</w:t>
-      </w:r>
-      <w:r>
-        <w:rPr>
-          <w:rFonts w:hint="eastAsia"/>
-        </w:rPr>
-        <w:t xml:space="preserve"> </w:t>
-      </w:r>
-      <w:r>
-        <w:t>First of all, it is easy to secure in large quantities because of its low price, easy to operate, and interesting, so it is easier to educate children and beginners about computer and I</w:t>
-      </w:r>
-      <w:r>
-        <w:rPr>
-          <w:rFonts w:hint="eastAsia"/>
-        </w:rPr>
-        <w:t>.</w:t>
-      </w:r>
-      <w:r>
-        <w:t>T.</w:t>
-      </w:r>
-      <w:r>
-        <w:rPr>
-          <w:rFonts w:hint="eastAsia"/>
-        </w:rPr>
-        <w:t xml:space="preserve"> </w:t>
-      </w:r>
-      <w:r>
-        <w:t>In fact, Alex Hope, co-author of the next generation report, said they are promising computers that can teach children the joy of programming.</w:t>
-      </w:r>
-      <w:r>
-        <w:rPr>
-          <w:rFonts w:hint="eastAsia"/>
-        </w:rPr>
-        <w:t xml:space="preserve"> </w:t>
-      </w:r>
-      <w:r>
-        <w:t>In addition, these tools can affect engineering and invention.</w:t>
-      </w:r>
-      <w:r>
-        <w:rPr>
-          <w:rFonts w:hint="eastAsia"/>
-        </w:rPr>
-        <w:t xml:space="preserve"> </w:t>
-      </w:r>
-      <w:r>
-        <w:t xml:space="preserve">In fact, in the case of </w:t>
-      </w:r>
-      <w:r>
-        <w:lastRenderedPageBreak/>
-        <w:t>M</w:t>
-      </w:r>
-      <w:r>
-        <w:rPr>
-          <w:rFonts w:hint="eastAsia"/>
-        </w:rPr>
-        <w:t>akey</w:t>
-      </w:r>
-      <w:r>
-        <w:t xml:space="preserve"> M</w:t>
-      </w:r>
-      <w:r>
-        <w:rPr>
-          <w:rFonts w:hint="eastAsia"/>
-        </w:rPr>
-        <w:t>akey</w:t>
-      </w:r>
-      <w:r>
-        <w:t>, it was established as a permanent collection of modern art museums in 2014, and in the same year, it was selected as one of the top 10 toys at the toy fair. Because of this artistic value, I think it can be used as an item for artists, engineers, and inventors to implement various ideas.</w:t>
-      </w:r>
-      <w:r>
-        <w:rPr>
-          <w:rFonts w:hint="eastAsia"/>
-        </w:rPr>
-        <w:t xml:space="preserve"> </w:t>
-      </w:r>
-      <w:r>
-        <w:t>I don't think these tools can completely replace the tools of current I</w:t>
-      </w:r>
-      <w:r>
-        <w:rPr>
-          <w:rFonts w:hint="eastAsia"/>
-        </w:rPr>
-        <w:t>.</w:t>
-      </w:r>
-      <w:r>
-        <w:t>T yet, but I think they will reinforce the technology now enough.</w:t>
-      </w:r>
-      <w:r>
-        <w:rPr>
-          <w:rFonts w:hint="eastAsia"/>
-        </w:rPr>
-        <w:t xml:space="preserve"> </w:t>
-      </w:r>
-      <w:r>
-        <w:t>The 2011 technology author, Glanmudi, calls the Raspberry Pi Project a potential BBC Micro 2, and cannot replace but can make up for it. The Computer History Center has strongly pushed for raspberry pis, calling them 'the gatekeeper of the new era.'</w:t>
-      </w:r>
-      <w:r>
-        <w:rPr>
-          <w:rFonts w:hint="eastAsia"/>
-        </w:rPr>
-        <w:t xml:space="preserve"> </w:t>
-      </w:r>
-      <w:r>
-        <w:t>If these tools are developed and commercialized in the future, they will be able to be used in everyday life as familiar as various electronic devices such as computers.</w:t>
-      </w:r>
-      <w:r>
-        <w:rPr>
-          <w:rFonts w:hint="eastAsia"/>
-        </w:rPr>
-        <w:t xml:space="preserve"> </w:t>
-      </w:r>
-      <w:r>
-        <w:t>In terms of education, these kits can be used for IT-related education, and in addition, e-kits such as games and listening to music can be used for hobbies.</w:t>
-      </w:r>
-      <w:r>
-        <w:rPr>
-          <w:rFonts w:hint="eastAsia"/>
-        </w:rPr>
-        <w:t xml:space="preserve"> </w:t>
-      </w:r>
-      <w:r>
-        <w:t>I am interested in programming, so I am majoring in IT.</w:t>
-      </w:r>
-      <w:r>
-        <w:rPr>
-          <w:rFonts w:hint="eastAsia"/>
-        </w:rPr>
-        <w:t xml:space="preserve"> </w:t>
-      </w:r>
-      <w:r>
-        <w:t>However, the difficulty of programming is high, so I think the entry barrier of programming is high.</w:t>
-      </w:r>
-      <w:r>
-        <w:rPr>
-          <w:rFonts w:hint="eastAsia"/>
-        </w:rPr>
-        <w:t xml:space="preserve"> </w:t>
-      </w:r>
-      <w:r>
-        <w:t>But if I use these kits, not only I but also</w:t>
-      </w:r>
-      <w:r>
-        <w:rPr>
-          <w:rFonts w:hint="eastAsia"/>
-        </w:rPr>
-        <w:t xml:space="preserve"> </w:t>
-      </w:r>
-      <w:r>
-        <w:t>others will be able to learn programming more easily and interestingly.</w:t>
-      </w:r>
-      <w:r>
-        <w:rPr>
-          <w:rFonts w:hint="eastAsia"/>
-        </w:rPr>
-        <w:t xml:space="preserve"> </w:t>
-      </w:r>
-      <w:r>
-        <w:t>For example, I can easily understand the basics of coding with simple modules using M</w:t>
-      </w:r>
-      <w:r>
-        <w:rPr>
-          <w:rFonts w:hint="eastAsia"/>
-        </w:rPr>
-        <w:t>akey</w:t>
-      </w:r>
-      <w:r>
-        <w:t xml:space="preserve"> M</w:t>
-      </w:r>
-      <w:r>
-        <w:rPr>
-          <w:rFonts w:hint="eastAsia"/>
-        </w:rPr>
-        <w:t>akey</w:t>
-      </w:r>
-      <w:r>
-        <w:t xml:space="preserve"> Kit, and I think that even students who are learning I.T. can make basic inventions or development by taking advantage of the simple difficulty and low price of Raspberry Kit.</w:t>
-      </w:r>
-      <w:r>
-        <w:rPr>
-          <w:rFonts w:hint="eastAsia"/>
-        </w:rPr>
-        <w:t xml:space="preserve"> </w:t>
-      </w:r>
-      <w:r>
-        <w:t>I like games. However, the price of game consoles on the market is very expensive. But if I use these kits, I can solve these problems by researching and making them myself.</w:t>
-      </w:r>
-      <w:r>
-        <w:rPr>
-          <w:rFonts w:hint="eastAsia"/>
-        </w:rPr>
-        <w:t xml:space="preserve"> </w:t>
-      </w:r>
-      <w:r>
-        <w:t>If you download Raspberry Pi</w:t>
-      </w:r>
-      <w:r>
-        <w:rPr>
-          <w:rFonts w:hint="eastAsia"/>
-        </w:rPr>
-        <w:t xml:space="preserve"> </w:t>
-      </w:r>
-      <w:r>
-        <w:t>k</w:t>
-      </w:r>
-      <w:r>
-        <w:rPr>
-          <w:rFonts w:hint="eastAsia"/>
-        </w:rPr>
-        <w:t>its</w:t>
-      </w:r>
-      <w:r>
-        <w:t xml:space="preserve"> and some emulator files, you can make your own cheap and fun game console.</w:t>
-      </w:r>
-      <w:r>
-        <w:rPr>
-          <w:rFonts w:hint="eastAsia"/>
-        </w:rPr>
-        <w:t xml:space="preserve"> </w:t>
-      </w:r>
-      <w:r>
-        <w:t>These effects can be of sufficient interest to family and friends, not just to those who are engaged in IT or who are studying in IT-related departments like me, but also to those who are completely unrelated.</w:t>
-      </w:r>
-      <w:r>
-        <w:rPr>
-          <w:rFonts w:hint="eastAsia"/>
-        </w:rPr>
-        <w:t xml:space="preserve"> </w:t>
-      </w:r>
-      <w:r>
-        <w:t>Parents can make simple instruments or game consoles using the Mayk</w:t>
-      </w:r>
-      <w:r>
-        <w:rPr>
-          <w:rFonts w:hint="eastAsia"/>
-        </w:rPr>
-        <w:t>ey</w:t>
-      </w:r>
-      <w:r>
-        <w:t xml:space="preserve"> M</w:t>
-      </w:r>
-      <w:r>
-        <w:rPr>
-          <w:rFonts w:hint="eastAsia"/>
-        </w:rPr>
-        <w:t>akey</w:t>
-      </w:r>
-      <w:r>
-        <w:t xml:space="preserve"> kit and present them to their children, while unrelated people in IT will be able to easily access them without any burden using the Raspberry pi or Mayk</w:t>
-      </w:r>
-      <w:r>
-        <w:rPr>
-          <w:rFonts w:hint="eastAsia"/>
-        </w:rPr>
-        <w:t>et</w:t>
-      </w:r>
-      <w:r>
-        <w:t xml:space="preserve"> M</w:t>
-      </w:r>
-      <w:r>
-        <w:rPr>
-          <w:rFonts w:hint="eastAsia"/>
-        </w:rPr>
-        <w:t>akey</w:t>
-      </w:r>
-      <w:r>
-        <w:t xml:space="preserve"> kit. Also, those who want to study IT but do not learn it due to lack of conditions will be able to use these cheap kits to enter without being pressured by cost.</w:t>
-      </w:r>
-    </w:p>
-    <w:p>
-      <w:pPr>
-        <w:spacing w:after="240"/>
-      </w:pPr>
-    </w:p>
-    <w:p>
-      <w:pPr>
-        <w:pStyle w:val="NormalWeb"/>
-        <w:spacing w:before="0" w:beforeAutospacing="0" w:after="0" w:afterAutospacing="0" w:line="360" w:lineRule="auto"/>
-        <w:rPr>
-          <w:color w:val="000000"/>
-        </w:rPr>
-      </w:pPr>
-      <w:r>
-        <w:rPr>
-          <w:color w:val="000000"/>
-        </w:rPr>
-        <w:t>————————</w:t>
-      </w:r>
-    </w:p>
-    <w:p>
-      <w:pPr>
-        <w:spacing w:after="240"/>
-      </w:pPr>
-    </w:p>
-    <w:p>
-      <w:pPr>
-        <w:spacing w:line="360" w:lineRule="auto"/>
+        <w:t>Raspberry Pi</w:t>
+      </w:r>
+      <w:r>
         <w:rPr>
           <w:b/>
           <w:color w:val="44546A" w:themeColor="text2"/>
           <w:sz w:val="36"/>
           <w:szCs w:val="40"/>
-        </w:rPr>
-      </w:pPr>
-      <w:r>
+          <w:lang w:val="vi-VN"/>
+        </w:rPr>
+        <w:t xml:space="preserve">s, Arduinos, Makey Makeys, and other small computing devices </w:t>
+      </w:r>
+    </w:p>
+    <w:p>
+      <w:pPr>
+        <w:spacing w:line="360" w:lineRule="auto"/>
+      </w:pPr>
+      <w:r>
+        <w:t xml:space="preserve">In the 21st century, when high-tech industries are developed, various computers are used in various places. People want a computer that can perform the tasks they need more efficiently and accurately. Among the numerous IT devices developed by many developers based on efficiency, the name of the IT device I will introduce first is Raspberry Pi. First, to approach Raspberry Pi's history, Raspberry Pi was created in 2006 in a group of computer lovers. The initial Raspberry Pi had only one USB and HDMI connection port, but the new version of Raspberry Pi now has several connection ports. By the time Raspberry Pi was sold, it was not only very popular from Asian countries such as China and Taiwan, but it also disassembled and tested Raspberry Pi of past models for educational use in several British academies. Raspberry Pi has a distinct advantage in price and convenience compared to a typical desktop. Raspberry Pi is about the size of a credit card, but it doesn't make a big difference in performance compared to a typical desktop. For example, searching the Internet, playing high-definition media, playing games, etc. To illustrate the difference between desktop and Raspberry Pi more analytically, Raspberry Pi uses the RISC processor architecture and the desktop uses the CISC processor architecture. RISC is lower in terms of production cost and energy efficiency than CISC. But Raspberry Pi first shows superior price advantage. When you buy a typical home desktop, you need to prepare 500 USD, but Raspberry Pie can be purchased if you prepare 10 to 30 USD. Besides, Raspberry Pi takes up less space on the desk because it is much smaller than a regular desktop. Raspberry Pi has sold more than 12.5 million SBCs over the past five years, and the Raspberry Pi is known to be available without having to have computer expertise. Therefore, the sales volume of raspberry bi will increase. Raspberry Pi is also free from language compatibility. Python can be used as the default programming language, and additional languages such as C, C++, Java, Perl, Ruby, etc. can be used. In 2020, the Raspberry Pi company is selling even more upgraded products with the release of the Raspberry Pi OS. </w:t>
+      </w:r>
+    </w:p>
+    <w:p>
+      <w:pPr>
+        <w:spacing w:line="360" w:lineRule="auto"/>
+      </w:pPr>
+    </w:p>
+    <w:p>
+      <w:pPr>
+        <w:spacing w:line="360" w:lineRule="auto"/>
+      </w:pPr>
+      <w:r>
+        <w:lastRenderedPageBreak/>
+        <w:t>Second, I will explain the invention kit, Makey Makey, for everyone who can easily participate and enjoy it regardless of children and adults. Makey Makey is a kind of toy that you can easily find in everyday life and you can connect to a computer program using a USB cable or clip and enjoy it. You can even make electronic inventions with this toy and play the piano if you have the tools to connect USB. Makey Makey was first invented in 2010 by students attending M.I.T. Technical College. After its first invention, many designers and developers participated to create the current Makey Makey was born. The Makey Makey must connect with things that can move. Moreover, Makey Makey is particularly good for young children who first get to know computers because she satisfies their interests in coding and computing through a medium such as games. Some kindergartens use the Makey Makey to help them understand electronics and computers by forming groups of children for the education of children over the age of six. The Makey Makey works with a sense of resistance that requires the circuit to be closed to facilitate the instrument. The price is sold at approximately 25USD and can be purchased easily over the Internet.</w:t>
+      </w:r>
+    </w:p>
+    <w:p>
+      <w:pPr>
+        <w:spacing w:line="360" w:lineRule="auto"/>
+      </w:pPr>
+    </w:p>
+    <w:p>
+      <w:pPr>
+        <w:spacing w:line="360" w:lineRule="auto"/>
+      </w:pPr>
+      <w:r>
+        <w:t xml:space="preserve">The development of these tools can have a great effect on the world of it. First of all, Raspberry Pi lacks performance compared to conventional computers and laptops, and although there are many parts needed to use it, it has a great general purpose. Even if the user is ignorant of programming, driver computer files, etc., the installation of only the relevant programs and projects that are widely available on the market can be used as necessary for the user. Makey Makey is also very easy to manipulate and has great artistic value, which can arouse interest enough. These advantages can lower the hurdles for entry into I.T for beginners who are inexperienced in programming or those who are not involved in the I.T industry. These advantages are likely to change the programming education system. First of all, it is easy to secure in large quantities because of its low price, easy to operate, and interesting, so it is easier to educate children and beginners about computer and I.T., Alex Hope, co-author of the next generation report, said they are promising computers that can teach children the joy of programming. Besides, these tools can affect engineering and invention. In fact, in the case of Makey Makey, it was established as a permanent collection of modern art museums in 2014, and in the same year, it was selected as one of the top 10 toys at the toy fair. Because of this artistic value, I think it can be used as an item for artists, engineers, and inventors to implement various </w:t>
+      </w:r>
+      <w:r>
+        <w:lastRenderedPageBreak/>
+        <w:t>ideas. I don't think these tools can completely replace the tools of current I.T yet, but I think they will reinforce the technology now enough. The 2011 technology author, Glanmudi, calls the Raspberry Pi Project a potential BBC Micro 2, and cannot replace but can make up for it. The Computer History Center has strongly pushed for Raspberry Pis, calling them 'the gatekeeper of the new era.' If these tools are developed and commercialized in the future, they will be able to be used in everyday life as familiar as various electronic devices such as computers. In terms of education, these kits can be used for IT-related education, and also, e-kits such as games and listening to music can be used for hobbies. I am interested in programming, so I am majoring in IT. However, the difficulty of programming is high, so I think the entry barrier of programming is high. But if I use these kits, not only I but also others will be able to learn programming more easily and interestingly. For example, I can easily understand the basics of coding with simple modules using Makey Makey Kit, and I think that even students who are learning I.T. can make basic inventions or development by taking advantage of the simple difficulty and low price of Raspberry Kit. I like the games. However, the price of game consoles on the market is very expensive. But if I use these kits, I can solve these problems by researching and making them myself. If you download Raspberry Pi kits and some emulator files, you can make your own cheap and fun game console. These effects can be of sufficient interest to family and friends, not just to those who are engaged in IT or who are studying in IT-related departments like me, but also to those who are completely unrelated. Parents can make simple instruments or game consoles using the Makey Makey kit and present them to their children, while unrelated people in IT will be able to easily access them without any burden using the Raspberry Pi or Makey Makey kit. Also, those who want to study IT but do not learn it due to lack of conditions will be able to use these cheap kits to enter without being pressured by cost.</w:t>
+      </w:r>
+    </w:p>
+    <w:p>
+      <w:pPr>
+        <w:pStyle w:val="NormalWeb"/>
+        <w:spacing w:before="0" w:beforeAutospacing="0" w:after="0" w:afterAutospacing="0" w:line="360" w:lineRule="auto"/>
+        <w:rPr>
+          <w:color w:val="000000"/>
+        </w:rPr>
+      </w:pPr>
+      <w:r>
+        <w:rPr>
+          <w:color w:val="000000"/>
+        </w:rPr>
+        <w:t>————————</w:t>
+      </w:r>
+    </w:p>
+    <w:p>
+      <w:pPr>
+        <w:spacing w:after="240"/>
+      </w:pPr>
+    </w:p>
+    <w:p>
+      <w:pPr>
+        <w:spacing w:line="360" w:lineRule="auto"/>
         <w:rPr>
           <w:b/>
           <w:color w:val="44546A" w:themeColor="text2"/>
           <w:sz w:val="36"/>
           <w:szCs w:val="40"/>
         </w:rPr>
-        <w:t>Autonomous vehicles</w:t>
-      </w:r>
-    </w:p>
-    <w:p>
-      <w:pPr>
-        <w:spacing w:line="360" w:lineRule="auto"/>
-      </w:pPr>
-      <w:r>
-        <w:lastRenderedPageBreak/>
-        <w:t xml:space="preserve">The impact of I.T. industrial development does not end in desktop. In particular, the A.I. industry, one of the recent developments in the I.T industry, is a stage that is rapidly developing. A.I. stands for Artificial Intelligence, literally allowing computers to perform on behalf of human intelligence activities. Among them, artificial intelligence about driving a car is what people want more intensely. Many people easily feel tired and bored of driving for a long time.  First, the meaning of autonomous driving means a car that can be operated without human intervention, and a system that detects obstacles around it due to sensors embedded in the car, and at the same time, routes the car's navigation system to reach the destination. Even cameras attached to cars can detect traffic lights and road signs. However, self-driving cars have not been commercialized yet and remain in the research and testing stages. Indeed, many car drivers do not yet trust autonomous vehicles at present. People can't predict when and how accidents will happen at all. Even companies are in trouble. If a self-driving car is involved in an accident while driving, it is not easy to sell self-driving cars to the auto market because the responsibility lies with the company that made 100 percent of self-driving cars. According to an article, 75 percent of respondents in a 2016 survey by the American Automobile Association said they were not ready to accept autonomous vehicles. Nevertheless, many companies are studying self-driving cars because there are many advantages to developing self-driving cars. For example, traffic congestion will decrease by 30 percent because all cars with A.I. can collect information on which roads are congested and which roads are not congested in real time. Furthermore, using self-driving cars can reduce CO2 emissions by 80 percent worldwide, according to an article. Putting autonomous driving mode on cars will not stop at regular cars sold to consumers, but will also be introduced to public transportation such as taxis and buses. In fact, a U.S. company called Robotaxis conducted a small test on citizens using iPhones in one area. The small test is for people to call self-driving taxis on iOS apps, which have driven more than 100,000 cars in a year. Public transportation with this type of autonomous driving. There is a great economic advantage for consumers. According to an article's survey, the cost of a 10- to 20-kilometer trip will be reduced by 40-60 percent for taxi trips and 6 to 11 percent for bus trips. Finally, active self-driving public transportation can bring about effects such as increased labor productivity and reduced subsidies and will bring huge benefits to the transportation industry and the government as well as consumers. Because of these benefits, many automakers are preoccupied with auto-driving research. Hyundai, Korea's leading automaker.KIA, along with Aptiv Plc Company, has </w:t>
-      </w:r>
-      <w:r>
-        <w:lastRenderedPageBreak/>
-        <w:t>decided to invest $4 billion to develop unmanned vehicles. Hyundai. The KIA company said it plans to commercialize self-driving cars from 2021 and aims for fully unmanned vehicles by 2030. Not only Hyundai.KIA but also automotive companies such as TOYOTA, Tesla Inc. and the giant are now engaged in developing autonomous driving modes. However, as all companies dreaming of selling autonomous vehicles are concerned about "stability," and numerous repeated experiments and studies are needed to complement that "safety," it seems that autonomous vehicles will require stability without a single error.</w:t>
-      </w:r>
-    </w:p>
-    <w:p>
-      <w:pPr>
-        <w:spacing w:line="360" w:lineRule="auto"/>
-      </w:pPr>
-    </w:p>
-    <w:p>
-      <w:pPr>
-        <w:spacing w:line="360" w:lineRule="auto"/>
-      </w:pPr>
-    </w:p>
-    <w:p>
-      <w:pPr>
-        <w:spacing w:line="360" w:lineRule="auto"/>
-      </w:pPr>
-      <w:r>
-        <w:t>Automatic driving systems can have many positive effects on society. First of all, the automatic driving system has the advantages of convenience, safety, time-saving, and eco-friendly. It is very convenient for the driver because it automatically drives and parks first, and for the same reason, it can prevent safety accidents caused by human error. Auto-driving cars also drive through a systematic system, eliminating traffic congestion and greatly reducing the time it takes to drive.</w:t>
-      </w:r>
-      <w:r>
-        <w:rPr>
-          <w:rFonts w:hint="eastAsia"/>
-        </w:rPr>
-        <w:t xml:space="preserve"> </w:t>
-      </w:r>
-      <w:r>
-        <w:t>At a time when global warming is calling for eco-friendliness, automatic vehicles are even more environmentally friendly by detecting the existence of other cars in a systematic system, reducing the gap between cars than conventional drivers, and thus reducing air resistance to reduce fuel consumption. Because of these advantages, perhaps if automatic driving systems are commercialized, there will be a change in transportation first. If self-driving buses and taxis are introduced, it is expected that the government will not only create the advantage of reducing human rights costs and the aforementioned fuel consumption but also improve public access to public transportation by reducing travel costs.</w:t>
-      </w:r>
-      <w:r>
-        <w:rPr>
-          <w:rFonts w:hint="eastAsia"/>
-        </w:rPr>
-        <w:t xml:space="preserve"> </w:t>
-      </w:r>
-      <w:r>
-        <w:t>Of course, the automatic driving system does not only have a positive effect. The impact of these changes will probably have a significant impact on the automotive industry and on most drivers. According to a report released by the New America Foundation, a U.S. policy research institute, the automatic driving system could cause massive unemployment in drivers as well as job losses for auto-related companies. Also, new types of crimes can be committed by hackers by hacking autonomous vehicles, and if more than 80 percent of cars that are commercialized and driven on the road are unmanned vehicles, who should be held responsible in the event of accidents among unmanned vehicles? is still not legally defined. In order to commercialize the automatic driving system, I think we need to come up with solutions to the new problems that the automatic driving system will cause in the future.</w:t>
-      </w:r>
-    </w:p>
-    <w:p>
-      <w:pPr>
-        <w:spacing w:line="360" w:lineRule="auto"/>
-      </w:pPr>
-      <w:r>
-        <w:lastRenderedPageBreak/>
-        <w:t>By the time the autonomous driving system is commercialized, there will be many changes in daily life. First of all, automatic driving cars will be very different from what we think they are. It is expected that the composition of indoor spaces will change a lot as it can secure a lot of space because it does not require a driver's seat.</w:t>
-      </w:r>
-      <w:r>
-        <w:rPr>
-          <w:rFonts w:hint="eastAsia"/>
-        </w:rPr>
-        <w:t xml:space="preserve"> </w:t>
-      </w:r>
-      <w:r>
-        <w:t>We can now sleep very comfortably in the car while driving, work, and eat and play games.</w:t>
-      </w:r>
-      <w:r>
-        <w:rPr>
-          <w:rFonts w:hint="eastAsia"/>
-        </w:rPr>
-        <w:t xml:space="preserve"> </w:t>
-      </w:r>
-      <w:r>
-        <w:t>This means that cars can now be a living space. If I have a self-driving car, I will have breakfast on my way to school, and study assignments or departments. I like taxis. In Korea, however, there is a bad habit of refusing to ride at certain times depending on the driver. This problem is likely to be solved if autonomous taxis are commercialized. Moreover, the basic fare for taxis in Korea is almost 4000KRW, which is quite expensive compared to my economic ability. Even some bad vicious drivers deliberately make the distance to arrive in 10 minutes over 15 minutes to make the fare increase further. However, if self-driving taxis become more common, not only will taxi fares be reduced and taxi fares can be used without any burden, but also the navigation program installed on cars can save time by using roads with smooth traffic and reduce the amount of exhaust gas that cars generate while waiting for signals. Finally, if self-driving taxis and buses become common, taxi drivers and bus drivers are no longer needed. Unfortunately, it is regrettable that taxi drivers and bus drivers lose their jobs, but companies will hire more programmers to develop better self-driving programs. The number of jobs for programmers studying autonomous driving is expected to increase and it will be good news for students studying I</w:t>
-      </w:r>
-      <w:r>
-        <w:rPr>
-          <w:rFonts w:hint="eastAsia"/>
-        </w:rPr>
-        <w:t>.</w:t>
-      </w:r>
-      <w:r>
-        <w:t>T.</w:t>
-      </w:r>
-    </w:p>
-    <w:p>
-      <w:pPr>
-        <w:spacing w:line="360" w:lineRule="auto"/>
+      </w:pPr>
+      <w:r>
         <w:rPr>
           <w:b/>
           <w:color w:val="44546A" w:themeColor="text2"/>
           <w:sz w:val="36"/>
           <w:szCs w:val="40"/>
-          <w:lang w:val="en-US"/>
-        </w:rPr>
-      </w:pPr>
+        </w:rPr>
+        <w:t>Autonomous vehicles</w:t>
+      </w:r>
+    </w:p>
+    <w:p>
+      <w:pPr>
+        <w:spacing w:line="360" w:lineRule="auto"/>
+      </w:pPr>
+      <w:r>
+        <w:t xml:space="preserve">The impact of I.T. industrial development does not end on the desktop. In particular, the A.I. industry, one of the recent developments in the I.T industry, is a stage that is rapidly developing. A.I. stands for Artificial Intelligence, literally allowing computers to perform on behalf of human intelligence activities. Among them, artificial intelligence about driving a car is what people </w:t>
+      </w:r>
+      <w:r>
+        <w:lastRenderedPageBreak/>
+        <w:t xml:space="preserve">want more intensely. Many people easily feel tired and bored of driving for a long time.  First, the meaning of autonomous driving means a car that can be operated without human intervention, and a system that detects obstacles around it due to sensors embedded in the car, and at the same time, routes the car's navigation system to reach the destination. Even cameras attached to cars can detect traffic lights and road signs. However, self-driving cars have not been commercialized yet and remain in the research and testing stages. Indeed, many car drivers do not yet trust autonomous vehicles at present. People can't predict when and how accidents will happen at all. Even companies are in trouble. If a self-driving car is involved in an accident while driving, it is not easy to sell self-driving cars to the auto market because the responsibility lies with the company that made 100 percent of self-driving cars. According to an article, 75 percent of respondents in a 2016 survey by the American Automobile Association said they were not ready to accept autonomous vehicles. Nevertheless, many companies are studying self-driving cars because there are many advantages to developing self-driving cars. For example, traffic congestion will decrease by 30 percent because all cars with A.I. can collect information on which roads are congested and which roads are not congested in real-time. Furthermore, using self-driving cars can reduce CO2 emissions by 80 percent worldwide, according to an article. Putting autonomous driving mode on cars will not stop at regular cars sold to consumers, but will also be introduced to public transportation such as taxis and buses. In fact, a U.S. company called Robotaxis conducted a small test on citizens using iPhones in one area. The small test is for people to call self-driving taxis on iOS apps, which have driven more than 100,000 cars in a year. Public transportation with this type of autonomous driving. There is a great economic advantage for consumers. According to an article's survey, the cost of a 10 to 20 kilometers trip will be reduced by 40-60 percent for taxi trips and 6 to 11 percent for bus trips. Finally, active self-driving public transportation can bring about effects such as increased labor productivity and reduced subsidies and will bring huge benefits to the transportation industry and the government as well as consumers. Because of these benefits, many automakers are preoccupied with auto-driving research. Hyundai, Korea's leading automaker.KIA, along with Aptiv Plc Company, has decided to invest $4 billion to develop unmanned vehicles. Hyundai. The KIA company said it plans to commercialize self-driving cars from 2021 and aims for fully unmanned vehicles by 2030. Not only Hyundai.KIA but also automotive companies such as TOYOTA, Tesla Inc., and the giant are now engaged in developing autonomous driving modes. However, as all companies </w:t>
+      </w:r>
+      <w:r>
+        <w:lastRenderedPageBreak/>
+        <w:t>dreaming of selling autonomous vehicles are concerned about "stability," and numerous repeated experiments and studies are needed to complement that "safety," it seems that autonomous vehicles will require stability without a single error.</w:t>
+      </w:r>
+    </w:p>
+    <w:p>
+      <w:pPr>
+        <w:spacing w:line="360" w:lineRule="auto"/>
+      </w:pPr>
+    </w:p>
+    <w:p>
+      <w:pPr>
+        <w:spacing w:line="360" w:lineRule="auto"/>
+      </w:pPr>
+    </w:p>
+    <w:p>
+      <w:pPr>
+        <w:spacing w:line="360" w:lineRule="auto"/>
+      </w:pPr>
+      <w:r>
+        <w:t>Automatic driving systems can have many positive effects on society. First of all, the automatic driving system has the advantages of convenience, safety, time-saving, and eco-friendly. It is very convenient for the driver because it automatically drives and parks first, and for the same reason, it can prevent safety accidents caused by human error. Auto-driving cars also drive through a systematic system, eliminating traffic congestion and greatly reducing the time it takes to drive. At a time when global warming is calling for eco-friendliness, automatic vehicles are even more environmentally friendly by detecting the existence of other cars in a systematic system, reducing the gap between cars than conventional drivers, and thus reducing air resistance to reduce fuel consumption. Because of these advantages, perhaps if automatic driving systems are commercialized, there will be a change in transportation first. If self-driving buses and taxis are introduced, it is expected that the government will not only create the advantage of reducing human rights costs and the aforementioned fuel consumption but also improve public access to public transportation by reducing travel costs. Of course, the automatic driving system does not only have a positive effect. The impact of these changes will probably have a significant impact on the automotive industry and most drivers. According to a report released by the New America Foundation, a U.S. policy research institute, the automatic driving system could cause massive unemployment in drivers as well as job losses for auto-related companies. Also, new types of crimes can be committed by hackers by hacking autonomous vehicles, and if more than 80 percent of cars that are commercialized and driven on the road are unmanned vehicles, who should be held responsible in the event of accidents among unmanned vehicles? is still not legally defined. To commercialize the automatic driving system, I think we need to come up with solutions to the new problems that the automatic driving system will cause in the future.</w:t>
+      </w:r>
+    </w:p>
+    <w:p>
+      <w:pPr>
+        <w:spacing w:line="360" w:lineRule="auto"/>
+        <w:rPr>
+          <w:b/>
+          <w:color w:val="44546A" w:themeColor="text2"/>
+          <w:sz w:val="36"/>
+          <w:szCs w:val="40"/>
+          <w:lang w:val="en-US"/>
+        </w:rPr>
+      </w:pPr>
+      <w:r>
+        <w:t xml:space="preserve">By the time the autonomous driving system is commercialized, there will be many changes in daily life. First of all, automatic driving cars will be very different from what we think they are. It is expected that the composition of indoor spaces will change a lot as it can secure a lot of space because it does not require a driver's seat. We can now sleep very comfortably in the car </w:t>
+      </w:r>
+      <w:r>
+        <w:lastRenderedPageBreak/>
+        <w:t>while driving, work, and eat and play games. This means that cars can now be a living space. If I have a self-driving car, I will have breakfast on my way to school, and study assignments or departments. I like taxis. In Korea, however, there is a bad habit of refusing to ride at certain times depending on the driver. This problem is likely to be solved if autonomous taxis are commercialized. Moreover, the basic fare for taxis in Korea is almost 4000KRW, which is quite expensive compared to my economic ability. Even some bad vicious drivers deliberately make the distance to arrive in 10 minutes over 15 minutes to make the fare increase further. However, if self-driving taxis become more common, not only will taxi fares be reduced and taxi fares can be used without any burden, but also the navigation program installed on cars can save time by using roads with smooth traffic and reduce the amount of exhaust gas that cars generate while waiting for signals. Finally, if self-driving taxis and buses become common, taxi drivers and bus drivers are no longer needed. Unfortunately, it is regrettable that taxi drivers and bus drivers lose their jobs, but companies will hire more programmers to develop better self-driving programs. The number of jobs for programmers studying autonomous driving is expected to increase and it will be good news for students studying I.T.</w:t>
+      </w:r>
     </w:p>
     <w:p>
       <w:pPr>
@@ -6643,25 +7157,7 @@
         <w:rPr>
           <w:lang w:val="en-US"/>
         </w:rPr>
-        <w:t>[</w:t>
-      </w:r>
-      <w:r>
-        <w:rPr>
-          <w:lang w:val="en-US"/>
-        </w:rPr>
-        <w:t>reflection</w:t>
-      </w:r>
-      <w:r>
-        <w:rPr>
-          <w:lang w:val="en-US"/>
-        </w:rPr>
-        <w:t xml:space="preserve"> here]</w:t>
-      </w:r>
-      <w:r>
-        <w:rPr>
-          <w:lang w:val="en-US"/>
-        </w:rPr>
-        <w:t xml:space="preserve"> [200 words]</w:t>
+        <w:t>[reflection here] [200 words]</w:t>
       </w:r>
     </w:p>
     <w:p>
@@ -6762,25 +7258,7 @@
         <w:rPr>
           <w:lang w:val="en-US"/>
         </w:rPr>
-        <w:t xml:space="preserve"> </w:t>
-      </w:r>
-      <w:r>
-        <w:rPr>
-          <w:lang w:val="en-US"/>
-        </w:rPr>
-        <w:t>[reflection here] [</w:t>
-      </w:r>
-      <w:r>
-        <w:rPr>
-          <w:lang w:val="en-US"/>
-        </w:rPr>
-        <w:t>4</w:t>
-      </w:r>
-      <w:r>
-        <w:rPr>
-          <w:lang w:val="en-US"/>
-        </w:rPr>
-        <w:t>00 words]</w:t>
+        <w:t xml:space="preserve"> [reflection here] [400 words]</w:t>
       </w:r>
       <w:r>
         <w:br w:type="page"/>
@@ -6854,7 +7332,31 @@
           <w:shd w:val="clear" w:color="auto" w:fill="FFFFFF"/>
           <w:lang w:val="en-US" w:eastAsia="ko-KR"/>
         </w:rPr>
-        <w:t>How Raspberry Pi Is Different From A Desktop Computer | Raspberry Insider</w:t>
+        <w:t xml:space="preserve">How </w:t>
+      </w:r>
+      <w:r>
+        <w:rPr>
+          <w:rFonts w:asciiTheme="majorHAnsi" w:eastAsia="Malgun Gothic" w:hAnsiTheme="majorHAnsi" w:cstheme="majorHAnsi"/>
+          <w:i/>
+          <w:iCs/>
+          <w:color w:val="000000"/>
+          <w:kern w:val="2"/>
+          <w:shd w:val="clear" w:color="auto" w:fill="FFFFFF"/>
+          <w:lang w:val="en-US" w:eastAsia="ko-KR"/>
+        </w:rPr>
+        <w:t>Raspberry Pi</w:t>
+      </w:r>
+      <w:r>
+        <w:rPr>
+          <w:rFonts w:asciiTheme="majorHAnsi" w:eastAsia="Malgun Gothic" w:hAnsiTheme="majorHAnsi" w:cstheme="majorHAnsi"/>
+          <w:i/>
+          <w:iCs/>
+          <w:color w:val="000000"/>
+          <w:kern w:val="2"/>
+          <w:shd w:val="clear" w:color="auto" w:fill="FFFFFF"/>
+          <w:lang w:val="en-US" w:eastAsia="ko-KR"/>
+        </w:rPr>
+        <w:t xml:space="preserve"> Is Different From A Desktop Computer | Raspberry Insider</w:t>
       </w:r>
       <w:r>
         <w:rPr>
@@ -6891,7 +7393,17 @@
           <w:shd w:val="clear" w:color="auto" w:fill="FFFFFF"/>
           <w:lang w:val="en-US" w:eastAsia="ko-KR"/>
         </w:rPr>
-        <w:t>Raspberry Pi. 2020. </w:t>
+        <w:t>Raspberry Pi</w:t>
+      </w:r>
+      <w:r>
+        <w:rPr>
+          <w:rFonts w:asciiTheme="majorHAnsi" w:eastAsia="Malgun Gothic" w:hAnsiTheme="majorHAnsi" w:cstheme="majorHAnsi"/>
+          <w:color w:val="000000"/>
+          <w:kern w:val="2"/>
+          <w:shd w:val="clear" w:color="auto" w:fill="FFFFFF"/>
+          <w:lang w:val="en-US" w:eastAsia="ko-KR"/>
+        </w:rPr>
+        <w:t>. 2020. </w:t>
       </w:r>
       <w:r>
         <w:rPr>
@@ -6903,7 +7415,31 @@
           <w:shd w:val="clear" w:color="auto" w:fill="FFFFFF"/>
           <w:lang w:val="en-US" w:eastAsia="ko-KR"/>
         </w:rPr>
-        <w:t>What Is A Raspberry Pi?</w:t>
+        <w:t xml:space="preserve">What Is A </w:t>
+      </w:r>
+      <w:r>
+        <w:rPr>
+          <w:rFonts w:asciiTheme="majorHAnsi" w:eastAsia="Malgun Gothic" w:hAnsiTheme="majorHAnsi" w:cstheme="majorHAnsi"/>
+          <w:i/>
+          <w:iCs/>
+          <w:color w:val="000000"/>
+          <w:kern w:val="2"/>
+          <w:shd w:val="clear" w:color="auto" w:fill="FFFFFF"/>
+          <w:lang w:val="en-US" w:eastAsia="ko-KR"/>
+        </w:rPr>
+        <w:t>Raspberry Pi</w:t>
+      </w:r>
+      <w:r>
+        <w:rPr>
+          <w:rFonts w:asciiTheme="majorHAnsi" w:eastAsia="Malgun Gothic" w:hAnsiTheme="majorHAnsi" w:cstheme="majorHAnsi"/>
+          <w:i/>
+          <w:iCs/>
+          <w:color w:val="000000"/>
+          <w:kern w:val="2"/>
+          <w:shd w:val="clear" w:color="auto" w:fill="FFFFFF"/>
+          <w:lang w:val="en-US" w:eastAsia="ko-KR"/>
+        </w:rPr>
+        <w:t>?</w:t>
       </w:r>
       <w:r>
         <w:rPr>
@@ -7773,6 +8309,123 @@
 <file path=word/numbering.xml><?xml version="1.0" encoding="utf-8"?>
 <w:numbering xmlns:wpc="http://schemas.microsoft.com/office/word/2010/wordprocessingCanvas" xmlns:cx="http://schemas.microsoft.com/office/drawing/2014/chartex" xmlns:cx1="http://schemas.microsoft.com/office/drawing/2015/9/8/chartex" xmlns:cx2="http://schemas.microsoft.com/office/drawing/2015/10/21/chartex" xmlns:cx3="http://schemas.microsoft.com/office/drawing/2016/5/9/chartex" xmlns:cx4="http://schemas.microsoft.com/office/drawing/2016/5/10/chartex" xmlns:cx5="http://schemas.microsoft.com/office/drawing/2016/5/11/chartex" xmlns:cx6="http://schemas.microsoft.com/office/drawing/2016/5/12/chartex" xmlns:cx7="http://schemas.microsoft.com/office/drawing/2016/5/13/chartex" xmlns:cx8="http://schemas.microsoft.com/office/drawing/2016/5/14/chartex" xmlns:mc="http://schemas.openxmlformats.org/markup-compatibility/2006" xmlns:aink="http://schemas.microsoft.com/office/drawing/2016/ink" xmlns:am3d="http://schemas.microsoft.com/office/drawing/2017/model3d" xmlns:o="urn:schemas-microsoft-com:office:office" xmlns:r="http://schemas.openxmlformats.org/officeDocument/2006/relationships" xmlns:m="http://schemas.openxmlformats.org/officeDocument/2006/math" xmlns:v="urn:schemas-microsoft-com:vml" xmlns:wp14="http://schemas.microsoft.com/office/word/2010/wordprocessingDrawing" xmlns:wp="http://schemas.openxmlformats.org/drawingml/2006/wordprocessingDrawing" xmlns:w10="urn:schemas-microsoft-com:office:word" xmlns:w="http://schemas.openxmlformats.org/wordprocessingml/2006/main" xmlns:w14="http://schemas.microsoft.com/office/word/2010/wordml" xmlns:w15="http://schemas.microsoft.com/office/word/2012/wordml" xmlns:w16cex="http://schemas.microsoft.com/office/word/2018/wordml/cex" xmlns:w16cid="http://schemas.microsoft.com/office/word/2016/wordml/cid" xmlns:w16="http://schemas.microsoft.com/office/word/2018/wordml" xmlns:w16se="http://schemas.microsoft.com/office/word/2015/wordml/symex" xmlns:wpg="http://schemas.microsoft.com/office/word/2010/wordprocessingGroup" xmlns:wpi="http://schemas.microsoft.com/office/word/2010/wordprocessingInk" xmlns:wne="http://schemas.microsoft.com/office/word/2006/wordml" xmlns:wps="http://schemas.microsoft.com/office/word/2010/wordprocessingShape" mc:Ignorable="w14 w15 w16se w16cid w16 w16cex wp14">
   <w:abstractNum w:abstractNumId="0" w15:restartNumberingAfterBreak="0">
+    <w:nsid w:val="03D41B51"/>
+    <w:multiLevelType w:val="multilevel"/>
+    <w:tmpl w:val="59687E94"/>
+    <w:lvl w:ilvl="0">
+      <w:start w:val="1"/>
+      <w:numFmt w:val="decimal"/>
+      <w:lvlText w:val="%1."/>
+      <w:lvlJc w:val="left"/>
+      <w:pPr>
+        <w:tabs>
+          <w:tab w:val="num" w:pos="720"/>
+        </w:tabs>
+        <w:ind w:left="720" w:hanging="360"/>
+      </w:pPr>
+    </w:lvl>
+    <w:lvl w:ilvl="1">
+      <w:start w:val="1"/>
+      <w:numFmt w:val="bullet"/>
+      <w:lvlText w:val="o"/>
+      <w:lvlJc w:val="left"/>
+      <w:pPr>
+        <w:tabs>
+          <w:tab w:val="num" w:pos="1440"/>
+        </w:tabs>
+        <w:ind w:left="1440" w:hanging="360"/>
+      </w:pPr>
+      <w:rPr>
+        <w:rFonts w:ascii="Courier New" w:hAnsi="Courier New" w:hint="default"/>
+        <w:sz w:val="20"/>
+      </w:rPr>
+    </w:lvl>
+    <w:lvl w:ilvl="2" w:tentative="1">
+      <w:start w:val="1"/>
+      <w:numFmt w:val="decimal"/>
+      <w:lvlText w:val="%3."/>
+      <w:lvlJc w:val="left"/>
+      <w:pPr>
+        <w:tabs>
+          <w:tab w:val="num" w:pos="2160"/>
+        </w:tabs>
+        <w:ind w:left="2160" w:hanging="360"/>
+      </w:pPr>
+    </w:lvl>
+    <w:lvl w:ilvl="3" w:tentative="1">
+      <w:start w:val="1"/>
+      <w:numFmt w:val="decimal"/>
+      <w:lvlText w:val="%4."/>
+      <w:lvlJc w:val="left"/>
+      <w:pPr>
+        <w:tabs>
+          <w:tab w:val="num" w:pos="2880"/>
+        </w:tabs>
+        <w:ind w:left="2880" w:hanging="360"/>
+      </w:pPr>
+    </w:lvl>
+    <w:lvl w:ilvl="4" w:tentative="1">
+      <w:start w:val="1"/>
+      <w:numFmt w:val="decimal"/>
+      <w:lvlText w:val="%5."/>
+      <w:lvlJc w:val="left"/>
+      <w:pPr>
+        <w:tabs>
+          <w:tab w:val="num" w:pos="3600"/>
+        </w:tabs>
+        <w:ind w:left="3600" w:hanging="360"/>
+      </w:pPr>
+    </w:lvl>
+    <w:lvl w:ilvl="5" w:tentative="1">
+      <w:start w:val="1"/>
+      <w:numFmt w:val="decimal"/>
+      <w:lvlText w:val="%6."/>
+      <w:lvlJc w:val="left"/>
+      <w:pPr>
+        <w:tabs>
+          <w:tab w:val="num" w:pos="4320"/>
+        </w:tabs>
+        <w:ind w:left="4320" w:hanging="360"/>
+      </w:pPr>
+    </w:lvl>
+    <w:lvl w:ilvl="6" w:tentative="1">
+      <w:start w:val="1"/>
+      <w:numFmt w:val="decimal"/>
+      <w:lvlText w:val="%7."/>
+      <w:lvlJc w:val="left"/>
+      <w:pPr>
+        <w:tabs>
+          <w:tab w:val="num" w:pos="5040"/>
+        </w:tabs>
+        <w:ind w:left="5040" w:hanging="360"/>
+      </w:pPr>
+    </w:lvl>
+    <w:lvl w:ilvl="7" w:tentative="1">
+      <w:start w:val="1"/>
+      <w:numFmt w:val="decimal"/>
+      <w:lvlText w:val="%8."/>
+      <w:lvlJc w:val="left"/>
+      <w:pPr>
+        <w:tabs>
+          <w:tab w:val="num" w:pos="5760"/>
+        </w:tabs>
+        <w:ind w:left="5760" w:hanging="360"/>
+      </w:pPr>
+    </w:lvl>
+    <w:lvl w:ilvl="8" w:tentative="1">
+      <w:start w:val="1"/>
+      <w:numFmt w:val="decimal"/>
+      <w:lvlText w:val="%9."/>
+      <w:lvlJc w:val="left"/>
+      <w:pPr>
+        <w:tabs>
+          <w:tab w:val="num" w:pos="6480"/>
+        </w:tabs>
+        <w:ind w:left="6480" w:hanging="360"/>
+      </w:pPr>
+    </w:lvl>
+  </w:abstractNum>
+  <w:abstractNum w:abstractNumId="1" w15:restartNumberingAfterBreak="0">
     <w:nsid w:val="0ACD1243"/>
     <w:multiLevelType w:val="hybridMultilevel"/>
     <w:tmpl w:val="83BC5064"/>
@@ -7858,7 +8511,274 @@
       </w:pPr>
     </w:lvl>
   </w:abstractNum>
-  <w:abstractNum w:abstractNumId="1" w15:restartNumberingAfterBreak="0">
+  <w:abstractNum w:abstractNumId="2" w15:restartNumberingAfterBreak="0">
+    <w:nsid w:val="1F606C62"/>
+    <w:multiLevelType w:val="hybridMultilevel"/>
+    <w:tmpl w:val="1B6C7186"/>
+    <w:lvl w:ilvl="0" w:tplc="0409000F">
+      <w:start w:val="1"/>
+      <w:numFmt w:val="decimal"/>
+      <w:lvlText w:val="%1."/>
+      <w:lvlJc w:val="left"/>
+      <w:pPr>
+        <w:ind w:left="720" w:hanging="360"/>
+      </w:pPr>
+      <w:rPr>
+        <w:rFonts w:hint="default"/>
+      </w:rPr>
+    </w:lvl>
+    <w:lvl w:ilvl="1" w:tplc="04090019" w:tentative="1">
+      <w:start w:val="1"/>
+      <w:numFmt w:val="lowerLetter"/>
+      <w:lvlText w:val="%2."/>
+      <w:lvlJc w:val="left"/>
+      <w:pPr>
+        <w:ind w:left="1440" w:hanging="360"/>
+      </w:pPr>
+    </w:lvl>
+    <w:lvl w:ilvl="2" w:tplc="0409001B" w:tentative="1">
+      <w:start w:val="1"/>
+      <w:numFmt w:val="lowerRoman"/>
+      <w:lvlText w:val="%3."/>
+      <w:lvlJc w:val="right"/>
+      <w:pPr>
+        <w:ind w:left="2160" w:hanging="180"/>
+      </w:pPr>
+    </w:lvl>
+    <w:lvl w:ilvl="3" w:tplc="0409000F" w:tentative="1">
+      <w:start w:val="1"/>
+      <w:numFmt w:val="decimal"/>
+      <w:lvlText w:val="%4."/>
+      <w:lvlJc w:val="left"/>
+      <w:pPr>
+        <w:ind w:left="2880" w:hanging="360"/>
+      </w:pPr>
+    </w:lvl>
+    <w:lvl w:ilvl="4" w:tplc="04090019" w:tentative="1">
+      <w:start w:val="1"/>
+      <w:numFmt w:val="lowerLetter"/>
+      <w:lvlText w:val="%5."/>
+      <w:lvlJc w:val="left"/>
+      <w:pPr>
+        <w:ind w:left="3600" w:hanging="360"/>
+      </w:pPr>
+    </w:lvl>
+    <w:lvl w:ilvl="5" w:tplc="0409001B" w:tentative="1">
+      <w:start w:val="1"/>
+      <w:numFmt w:val="lowerRoman"/>
+      <w:lvlText w:val="%6."/>
+      <w:lvlJc w:val="right"/>
+      <w:pPr>
+        <w:ind w:left="4320" w:hanging="180"/>
+      </w:pPr>
+    </w:lvl>
+    <w:lvl w:ilvl="6" w:tplc="0409000F" w:tentative="1">
+      <w:start w:val="1"/>
+      <w:numFmt w:val="decimal"/>
+      <w:lvlText w:val="%7."/>
+      <w:lvlJc w:val="left"/>
+      <w:pPr>
+        <w:ind w:left="5040" w:hanging="360"/>
+      </w:pPr>
+    </w:lvl>
+    <w:lvl w:ilvl="7" w:tplc="04090019" w:tentative="1">
+      <w:start w:val="1"/>
+      <w:numFmt w:val="lowerLetter"/>
+      <w:lvlText w:val="%8."/>
+      <w:lvlJc w:val="left"/>
+      <w:pPr>
+        <w:ind w:left="5760" w:hanging="360"/>
+      </w:pPr>
+    </w:lvl>
+    <w:lvl w:ilvl="8" w:tplc="0409001B" w:tentative="1">
+      <w:start w:val="1"/>
+      <w:numFmt w:val="lowerRoman"/>
+      <w:lvlText w:val="%9."/>
+      <w:lvlJc w:val="right"/>
+      <w:pPr>
+        <w:ind w:left="6480" w:hanging="180"/>
+      </w:pPr>
+    </w:lvl>
+  </w:abstractNum>
+  <w:abstractNum w:abstractNumId="3" w15:restartNumberingAfterBreak="0">
+    <w:nsid w:val="2034147E"/>
+    <w:multiLevelType w:val="hybridMultilevel"/>
+    <w:tmpl w:val="695A3DF6"/>
+    <w:lvl w:ilvl="0" w:tplc="3F5C1838">
+      <w:start w:val="1"/>
+      <w:numFmt w:val="decimal"/>
+      <w:lvlText w:val="%1."/>
+      <w:lvlJc w:val="left"/>
+      <w:pPr>
+        <w:ind w:left="1080" w:hanging="360"/>
+      </w:pPr>
+      <w:rPr>
+        <w:rFonts w:hint="default"/>
+      </w:rPr>
+    </w:lvl>
+    <w:lvl w:ilvl="1" w:tplc="04090019" w:tentative="1">
+      <w:start w:val="1"/>
+      <w:numFmt w:val="lowerLetter"/>
+      <w:lvlText w:val="%2."/>
+      <w:lvlJc w:val="left"/>
+      <w:pPr>
+        <w:ind w:left="1800" w:hanging="360"/>
+      </w:pPr>
+    </w:lvl>
+    <w:lvl w:ilvl="2" w:tplc="0409001B" w:tentative="1">
+      <w:start w:val="1"/>
+      <w:numFmt w:val="lowerRoman"/>
+      <w:lvlText w:val="%3."/>
+      <w:lvlJc w:val="right"/>
+      <w:pPr>
+        <w:ind w:left="2520" w:hanging="180"/>
+      </w:pPr>
+    </w:lvl>
+    <w:lvl w:ilvl="3" w:tplc="0409000F" w:tentative="1">
+      <w:start w:val="1"/>
+      <w:numFmt w:val="decimal"/>
+      <w:lvlText w:val="%4."/>
+      <w:lvlJc w:val="left"/>
+      <w:pPr>
+        <w:ind w:left="3240" w:hanging="360"/>
+      </w:pPr>
+    </w:lvl>
+    <w:lvl w:ilvl="4" w:tplc="04090019" w:tentative="1">
+      <w:start w:val="1"/>
+      <w:numFmt w:val="lowerLetter"/>
+      <w:lvlText w:val="%5."/>
+      <w:lvlJc w:val="left"/>
+      <w:pPr>
+        <w:ind w:left="3960" w:hanging="360"/>
+      </w:pPr>
+    </w:lvl>
+    <w:lvl w:ilvl="5" w:tplc="0409001B" w:tentative="1">
+      <w:start w:val="1"/>
+      <w:numFmt w:val="lowerRoman"/>
+      <w:lvlText w:val="%6."/>
+      <w:lvlJc w:val="right"/>
+      <w:pPr>
+        <w:ind w:left="4680" w:hanging="180"/>
+      </w:pPr>
+    </w:lvl>
+    <w:lvl w:ilvl="6" w:tplc="0409000F" w:tentative="1">
+      <w:start w:val="1"/>
+      <w:numFmt w:val="decimal"/>
+      <w:lvlText w:val="%7."/>
+      <w:lvlJc w:val="left"/>
+      <w:pPr>
+        <w:ind w:left="5400" w:hanging="360"/>
+      </w:pPr>
+    </w:lvl>
+    <w:lvl w:ilvl="7" w:tplc="04090019" w:tentative="1">
+      <w:start w:val="1"/>
+      <w:numFmt w:val="lowerLetter"/>
+      <w:lvlText w:val="%8."/>
+      <w:lvlJc w:val="left"/>
+      <w:pPr>
+        <w:ind w:left="6120" w:hanging="360"/>
+      </w:pPr>
+    </w:lvl>
+    <w:lvl w:ilvl="8" w:tplc="0409001B" w:tentative="1">
+      <w:start w:val="1"/>
+      <w:numFmt w:val="lowerRoman"/>
+      <w:lvlText w:val="%9."/>
+      <w:lvlJc w:val="right"/>
+      <w:pPr>
+        <w:ind w:left="6840" w:hanging="180"/>
+      </w:pPr>
+    </w:lvl>
+  </w:abstractNum>
+  <w:abstractNum w:abstractNumId="4" w15:restartNumberingAfterBreak="0">
+    <w:nsid w:val="20872119"/>
+    <w:multiLevelType w:val="hybridMultilevel"/>
+    <w:tmpl w:val="F88472DE"/>
+    <w:lvl w:ilvl="0" w:tplc="99B64C70">
+      <w:start w:val="1"/>
+      <w:numFmt w:val="decimal"/>
+      <w:lvlText w:val="%1."/>
+      <w:lvlJc w:val="left"/>
+      <w:pPr>
+        <w:ind w:left="1080" w:hanging="360"/>
+      </w:pPr>
+      <w:rPr>
+        <w:rFonts w:hint="default"/>
+      </w:rPr>
+    </w:lvl>
+    <w:lvl w:ilvl="1" w:tplc="04090019" w:tentative="1">
+      <w:start w:val="1"/>
+      <w:numFmt w:val="lowerLetter"/>
+      <w:lvlText w:val="%2."/>
+      <w:lvlJc w:val="left"/>
+      <w:pPr>
+        <w:ind w:left="1800" w:hanging="360"/>
+      </w:pPr>
+    </w:lvl>
+    <w:lvl w:ilvl="2" w:tplc="0409001B" w:tentative="1">
+      <w:start w:val="1"/>
+      <w:numFmt w:val="lowerRoman"/>
+      <w:lvlText w:val="%3."/>
+      <w:lvlJc w:val="right"/>
+      <w:pPr>
+        <w:ind w:left="2520" w:hanging="180"/>
+      </w:pPr>
+    </w:lvl>
+    <w:lvl w:ilvl="3" w:tplc="0409000F" w:tentative="1">
+      <w:start w:val="1"/>
+      <w:numFmt w:val="decimal"/>
+      <w:lvlText w:val="%4."/>
+      <w:lvlJc w:val="left"/>
+      <w:pPr>
+        <w:ind w:left="3240" w:hanging="360"/>
+      </w:pPr>
+    </w:lvl>
+    <w:lvl w:ilvl="4" w:tplc="04090019" w:tentative="1">
+      <w:start w:val="1"/>
+      <w:numFmt w:val="lowerLetter"/>
+      <w:lvlText w:val="%5."/>
+      <w:lvlJc w:val="left"/>
+      <w:pPr>
+        <w:ind w:left="3960" w:hanging="360"/>
+      </w:pPr>
+    </w:lvl>
+    <w:lvl w:ilvl="5" w:tplc="0409001B" w:tentative="1">
+      <w:start w:val="1"/>
+      <w:numFmt w:val="lowerRoman"/>
+      <w:lvlText w:val="%6."/>
+      <w:lvlJc w:val="right"/>
+      <w:pPr>
+        <w:ind w:left="4680" w:hanging="180"/>
+      </w:pPr>
+    </w:lvl>
+    <w:lvl w:ilvl="6" w:tplc="0409000F" w:tentative="1">
+      <w:start w:val="1"/>
+      <w:numFmt w:val="decimal"/>
+      <w:lvlText w:val="%7."/>
+      <w:lvlJc w:val="left"/>
+      <w:pPr>
+        <w:ind w:left="5400" w:hanging="360"/>
+      </w:pPr>
+    </w:lvl>
+    <w:lvl w:ilvl="7" w:tplc="04090019" w:tentative="1">
+      <w:start w:val="1"/>
+      <w:numFmt w:val="lowerLetter"/>
+      <w:lvlText w:val="%8."/>
+      <w:lvlJc w:val="left"/>
+      <w:pPr>
+        <w:ind w:left="6120" w:hanging="360"/>
+      </w:pPr>
+    </w:lvl>
+    <w:lvl w:ilvl="8" w:tplc="0409001B" w:tentative="1">
+      <w:start w:val="1"/>
+      <w:numFmt w:val="lowerRoman"/>
+      <w:lvlText w:val="%9."/>
+      <w:lvlJc w:val="right"/>
+      <w:pPr>
+        <w:ind w:left="6840" w:hanging="180"/>
+      </w:pPr>
+    </w:lvl>
+  </w:abstractNum>
+  <w:abstractNum w:abstractNumId="5" w15:restartNumberingAfterBreak="0">
     <w:nsid w:val="2B5A4978"/>
     <w:multiLevelType w:val="hybridMultilevel"/>
     <w:tmpl w:val="817CEB22"/>
@@ -7971,7 +8891,7 @@
       </w:rPr>
     </w:lvl>
   </w:abstractNum>
-  <w:abstractNum w:abstractNumId="2" w15:restartNumberingAfterBreak="0">
+  <w:abstractNum w:abstractNumId="6" w15:restartNumberingAfterBreak="0">
     <w:nsid w:val="2E2201A0"/>
     <w:multiLevelType w:val="multilevel"/>
     <w:tmpl w:val="20FA8E48"/>
@@ -8120,7 +9040,96 @@
       </w:rPr>
     </w:lvl>
   </w:abstractNum>
-  <w:abstractNum w:abstractNumId="3" w15:restartNumberingAfterBreak="0">
+  <w:abstractNum w:abstractNumId="7" w15:restartNumberingAfterBreak="0">
+    <w:nsid w:val="318F05C3"/>
+    <w:multiLevelType w:val="hybridMultilevel"/>
+    <w:tmpl w:val="1B6C7186"/>
+    <w:lvl w:ilvl="0" w:tplc="0409000F">
+      <w:start w:val="1"/>
+      <w:numFmt w:val="decimal"/>
+      <w:lvlText w:val="%1."/>
+      <w:lvlJc w:val="left"/>
+      <w:pPr>
+        <w:ind w:left="720" w:hanging="360"/>
+      </w:pPr>
+      <w:rPr>
+        <w:rFonts w:hint="default"/>
+      </w:rPr>
+    </w:lvl>
+    <w:lvl w:ilvl="1" w:tplc="04090019" w:tentative="1">
+      <w:start w:val="1"/>
+      <w:numFmt w:val="lowerLetter"/>
+      <w:lvlText w:val="%2."/>
+      <w:lvlJc w:val="left"/>
+      <w:pPr>
+        <w:ind w:left="1440" w:hanging="360"/>
+      </w:pPr>
+    </w:lvl>
+    <w:lvl w:ilvl="2" w:tplc="0409001B" w:tentative="1">
+      <w:start w:val="1"/>
+      <w:numFmt w:val="lowerRoman"/>
+      <w:lvlText w:val="%3."/>
+      <w:lvlJc w:val="right"/>
+      <w:pPr>
+        <w:ind w:left="2160" w:hanging="180"/>
+      </w:pPr>
+    </w:lvl>
+    <w:lvl w:ilvl="3" w:tplc="0409000F" w:tentative="1">
+      <w:start w:val="1"/>
+      <w:numFmt w:val="decimal"/>
+      <w:lvlText w:val="%4."/>
+      <w:lvlJc w:val="left"/>
+      <w:pPr>
+        <w:ind w:left="2880" w:hanging="360"/>
+      </w:pPr>
+    </w:lvl>
+    <w:lvl w:ilvl="4" w:tplc="04090019" w:tentative="1">
+      <w:start w:val="1"/>
+      <w:numFmt w:val="lowerLetter"/>
+      <w:lvlText w:val="%5."/>
+      <w:lvlJc w:val="left"/>
+      <w:pPr>
+        <w:ind w:left="3600" w:hanging="360"/>
+      </w:pPr>
+    </w:lvl>
+    <w:lvl w:ilvl="5" w:tplc="0409001B" w:tentative="1">
+      <w:start w:val="1"/>
+      <w:numFmt w:val="lowerRoman"/>
+      <w:lvlText w:val="%6."/>
+      <w:lvlJc w:val="right"/>
+      <w:pPr>
+        <w:ind w:left="4320" w:hanging="180"/>
+      </w:pPr>
+    </w:lvl>
+    <w:lvl w:ilvl="6" w:tplc="0409000F" w:tentative="1">
+      <w:start w:val="1"/>
+      <w:numFmt w:val="decimal"/>
+      <w:lvlText w:val="%7."/>
+      <w:lvlJc w:val="left"/>
+      <w:pPr>
+        <w:ind w:left="5040" w:hanging="360"/>
+      </w:pPr>
+    </w:lvl>
+    <w:lvl w:ilvl="7" w:tplc="04090019" w:tentative="1">
+      <w:start w:val="1"/>
+      <w:numFmt w:val="lowerLetter"/>
+      <w:lvlText w:val="%8."/>
+      <w:lvlJc w:val="left"/>
+      <w:pPr>
+        <w:ind w:left="5760" w:hanging="360"/>
+      </w:pPr>
+    </w:lvl>
+    <w:lvl w:ilvl="8" w:tplc="0409001B" w:tentative="1">
+      <w:start w:val="1"/>
+      <w:numFmt w:val="lowerRoman"/>
+      <w:lvlText w:val="%9."/>
+      <w:lvlJc w:val="right"/>
+      <w:pPr>
+        <w:ind w:left="6480" w:hanging="180"/>
+      </w:pPr>
+    </w:lvl>
+  </w:abstractNum>
+  <w:abstractNum w:abstractNumId="8" w15:restartNumberingAfterBreak="0">
     <w:nsid w:val="34E32915"/>
     <w:multiLevelType w:val="hybridMultilevel"/>
     <w:tmpl w:val="AD66C26E"/>
@@ -8233,7 +9242,7 @@
       </w:rPr>
     </w:lvl>
   </w:abstractNum>
-  <w:abstractNum w:abstractNumId="4" w15:restartNumberingAfterBreak="0">
+  <w:abstractNum w:abstractNumId="9" w15:restartNumberingAfterBreak="0">
     <w:nsid w:val="367E3E51"/>
     <w:multiLevelType w:val="hybridMultilevel"/>
     <w:tmpl w:val="BACCAE72"/>
@@ -8346,7 +9355,7 @@
       </w:rPr>
     </w:lvl>
   </w:abstractNum>
-  <w:abstractNum w:abstractNumId="5" w15:restartNumberingAfterBreak="0">
+  <w:abstractNum w:abstractNumId="10" w15:restartNumberingAfterBreak="0">
     <w:nsid w:val="3904169F"/>
     <w:multiLevelType w:val="multilevel"/>
     <w:tmpl w:val="F64205D4"/>
@@ -8495,7 +9504,7 @@
       </w:rPr>
     </w:lvl>
   </w:abstractNum>
-  <w:abstractNum w:abstractNumId="6" w15:restartNumberingAfterBreak="0">
+  <w:abstractNum w:abstractNumId="11" w15:restartNumberingAfterBreak="0">
     <w:nsid w:val="3D5703F2"/>
     <w:multiLevelType w:val="multilevel"/>
     <w:tmpl w:val="2AEADAA8"/>
@@ -8644,7 +9653,7 @@
       </w:rPr>
     </w:lvl>
   </w:abstractNum>
-  <w:abstractNum w:abstractNumId="7" w15:restartNumberingAfterBreak="0">
+  <w:abstractNum w:abstractNumId="12" w15:restartNumberingAfterBreak="0">
     <w:nsid w:val="48E54F9D"/>
     <w:multiLevelType w:val="multilevel"/>
     <w:tmpl w:val="1B26E09A"/>
@@ -8793,7 +9802,7 @@
       </w:rPr>
     </w:lvl>
   </w:abstractNum>
-  <w:abstractNum w:abstractNumId="8" w15:restartNumberingAfterBreak="0">
+  <w:abstractNum w:abstractNumId="13" w15:restartNumberingAfterBreak="0">
     <w:nsid w:val="5A51130B"/>
     <w:multiLevelType w:val="multilevel"/>
     <w:tmpl w:val="4C6C4F90"/>
@@ -8942,7 +9951,120 @@
       </w:rPr>
     </w:lvl>
   </w:abstractNum>
-  <w:abstractNum w:abstractNumId="9" w15:restartNumberingAfterBreak="0">
+  <w:abstractNum w:abstractNumId="14" w15:restartNumberingAfterBreak="0">
+    <w:nsid w:val="5B1E5186"/>
+    <w:multiLevelType w:val="multilevel"/>
+    <w:tmpl w:val="7E3C524C"/>
+    <w:lvl w:ilvl="0">
+      <w:start w:val="1"/>
+      <w:numFmt w:val="decimal"/>
+      <w:lvlText w:val="%1."/>
+      <w:lvlJc w:val="left"/>
+      <w:pPr>
+        <w:tabs>
+          <w:tab w:val="num" w:pos="720"/>
+        </w:tabs>
+        <w:ind w:left="720" w:hanging="360"/>
+      </w:pPr>
+    </w:lvl>
+    <w:lvl w:ilvl="1">
+      <w:start w:val="1"/>
+      <w:numFmt w:val="decimal"/>
+      <w:lvlText w:val="%2."/>
+      <w:lvlJc w:val="left"/>
+      <w:pPr>
+        <w:tabs>
+          <w:tab w:val="num" w:pos="1440"/>
+        </w:tabs>
+        <w:ind w:left="1440" w:hanging="360"/>
+      </w:pPr>
+    </w:lvl>
+    <w:lvl w:ilvl="2" w:tentative="1">
+      <w:start w:val="1"/>
+      <w:numFmt w:val="decimal"/>
+      <w:lvlText w:val="%3."/>
+      <w:lvlJc w:val="left"/>
+      <w:pPr>
+        <w:tabs>
+          <w:tab w:val="num" w:pos="2160"/>
+        </w:tabs>
+        <w:ind w:left="2160" w:hanging="360"/>
+      </w:pPr>
+    </w:lvl>
+    <w:lvl w:ilvl="3" w:tentative="1">
+      <w:start w:val="1"/>
+      <w:numFmt w:val="decimal"/>
+      <w:lvlText w:val="%4."/>
+      <w:lvlJc w:val="left"/>
+      <w:pPr>
+        <w:tabs>
+          <w:tab w:val="num" w:pos="2880"/>
+        </w:tabs>
+        <w:ind w:left="2880" w:hanging="360"/>
+      </w:pPr>
+    </w:lvl>
+    <w:lvl w:ilvl="4" w:tentative="1">
+      <w:start w:val="1"/>
+      <w:numFmt w:val="decimal"/>
+      <w:lvlText w:val="%5."/>
+      <w:lvlJc w:val="left"/>
+      <w:pPr>
+        <w:tabs>
+          <w:tab w:val="num" w:pos="3600"/>
+        </w:tabs>
+        <w:ind w:left="3600" w:hanging="360"/>
+      </w:pPr>
+    </w:lvl>
+    <w:lvl w:ilvl="5" w:tentative="1">
+      <w:start w:val="1"/>
+      <w:numFmt w:val="decimal"/>
+      <w:lvlText w:val="%6."/>
+      <w:lvlJc w:val="left"/>
+      <w:pPr>
+        <w:tabs>
+          <w:tab w:val="num" w:pos="4320"/>
+        </w:tabs>
+        <w:ind w:left="4320" w:hanging="360"/>
+      </w:pPr>
+    </w:lvl>
+    <w:lvl w:ilvl="6" w:tentative="1">
+      <w:start w:val="1"/>
+      <w:numFmt w:val="decimal"/>
+      <w:lvlText w:val="%7."/>
+      <w:lvlJc w:val="left"/>
+      <w:pPr>
+        <w:tabs>
+          <w:tab w:val="num" w:pos="5040"/>
+        </w:tabs>
+        <w:ind w:left="5040" w:hanging="360"/>
+      </w:pPr>
+    </w:lvl>
+    <w:lvl w:ilvl="7" w:tentative="1">
+      <w:start w:val="1"/>
+      <w:numFmt w:val="decimal"/>
+      <w:lvlText w:val="%8."/>
+      <w:lvlJc w:val="left"/>
+      <w:pPr>
+        <w:tabs>
+          <w:tab w:val="num" w:pos="5760"/>
+        </w:tabs>
+        <w:ind w:left="5760" w:hanging="360"/>
+      </w:pPr>
+    </w:lvl>
+    <w:lvl w:ilvl="8" w:tentative="1">
+      <w:start w:val="1"/>
+      <w:numFmt w:val="decimal"/>
+      <w:lvlText w:val="%9."/>
+      <w:lvlJc w:val="left"/>
+      <w:pPr>
+        <w:tabs>
+          <w:tab w:val="num" w:pos="6480"/>
+        </w:tabs>
+        <w:ind w:left="6480" w:hanging="360"/>
+      </w:pPr>
+    </w:lvl>
+  </w:abstractNum>
+  <w:abstractNum w:abstractNumId="15" w15:restartNumberingAfterBreak="0">
     <w:nsid w:val="5E5D5FCA"/>
     <w:multiLevelType w:val="multilevel"/>
     <w:tmpl w:val="4C6C4F90"/>
@@ -9091,7 +10213,7 @@
       </w:rPr>
     </w:lvl>
   </w:abstractNum>
-  <w:abstractNum w:abstractNumId="10" w15:restartNumberingAfterBreak="0">
+  <w:abstractNum w:abstractNumId="16" w15:restartNumberingAfterBreak="0">
     <w:nsid w:val="616C3B88"/>
     <w:multiLevelType w:val="multilevel"/>
     <w:tmpl w:val="2188E0FA"/>
@@ -9204,7 +10326,7 @@
       </w:pPr>
     </w:lvl>
   </w:abstractNum>
-  <w:abstractNum w:abstractNumId="11" w15:restartNumberingAfterBreak="0">
+  <w:abstractNum w:abstractNumId="17" w15:restartNumberingAfterBreak="0">
     <w:nsid w:val="7D8C4318"/>
     <w:multiLevelType w:val="multilevel"/>
     <w:tmpl w:val="54722B8E"/>
@@ -9354,40 +10476,58 @@
     </w:lvl>
   </w:abstractNum>
   <w:num w:numId="1">
+    <w:abstractNumId w:val="12"/>
+  </w:num>
+  <w:num w:numId="2">
+    <w:abstractNumId w:val="17"/>
+  </w:num>
+  <w:num w:numId="3">
+    <w:abstractNumId w:val="10"/>
+  </w:num>
+  <w:num w:numId="4">
+    <w:abstractNumId w:val="6"/>
+  </w:num>
+  <w:num w:numId="5">
+    <w:abstractNumId w:val="11"/>
+  </w:num>
+  <w:num w:numId="6">
+    <w:abstractNumId w:val="16"/>
+  </w:num>
+  <w:num w:numId="7">
+    <w:abstractNumId w:val="8"/>
+  </w:num>
+  <w:num w:numId="8">
+    <w:abstractNumId w:val="5"/>
+  </w:num>
+  <w:num w:numId="9">
+    <w:abstractNumId w:val="15"/>
+  </w:num>
+  <w:num w:numId="10">
+    <w:abstractNumId w:val="9"/>
+  </w:num>
+  <w:num w:numId="11">
+    <w:abstractNumId w:val="1"/>
+  </w:num>
+  <w:num w:numId="12">
+    <w:abstractNumId w:val="13"/>
+  </w:num>
+  <w:num w:numId="13">
+    <w:abstractNumId w:val="14"/>
+  </w:num>
+  <w:num w:numId="14">
+    <w:abstractNumId w:val="0"/>
+  </w:num>
+  <w:num w:numId="15">
     <w:abstractNumId w:val="7"/>
   </w:num>
-  <w:num w:numId="2">
-    <w:abstractNumId w:val="11"/>
-  </w:num>
-  <w:num w:numId="3">
-    <w:abstractNumId w:val="5"/>
-  </w:num>
-  <w:num w:numId="4">
+  <w:num w:numId="16">
     <w:abstractNumId w:val="2"/>
   </w:num>
-  <w:num w:numId="5">
-    <w:abstractNumId w:val="6"/>
-  </w:num>
-  <w:num w:numId="6">
-    <w:abstractNumId w:val="10"/>
-  </w:num>
-  <w:num w:numId="7">
+  <w:num w:numId="17">
     <w:abstractNumId w:val="3"/>
   </w:num>
-  <w:num w:numId="8">
-    <w:abstractNumId w:val="1"/>
-  </w:num>
-  <w:num w:numId="9">
-    <w:abstractNumId w:val="9"/>
-  </w:num>
-  <w:num w:numId="10">
+  <w:num w:numId="18">
     <w:abstractNumId w:val="4"/>
-  </w:num>
-  <w:num w:numId="11">
-    <w:abstractNumId w:val="0"/>
-  </w:num>
-  <w:num w:numId="12">
-    <w:abstractNumId w:val="8"/>
   </w:num>
 </w:numbering>
 </file>

</xml_diff>